<commit_message>
Termine el diagrama de flujo del primer ejercicio
</commit_message>
<xml_diff>
--- a/AlgoritmosCondicionales(2)_Jayaro_Alvarez_EduardoEnrique_1TSM1.docx
+++ b/AlgoritmosCondicionales(2)_Jayaro_Alvarez_EduardoEnrique_1TSM1.docx
@@ -42,7 +42,29 @@
           <w:szCs w:val="21"/>
         </w:rPr>
         <w:br/>
-        <w:t>1. Una empresa aplicará un aumento a sus trabajadores de acuerdo al puesto que tienen: (1) Obreros 15%, (2) Gerentes 10%, (3) Vendedores 10%, (4) Directores 5%. Imprimir el aumento y el nuevo sueldo que tendrá un trabajador en particular.</w:t>
+        <w:t xml:space="preserve">1. Una empresa aplicará un aumento a sus trabajadores de acuerdo al puesto que tienen: (1) Obreros 15%, (2) Gerentes 10%, (3) Vendedores 10%, (4) </w:t>
+      </w:r>
+      <w:proofErr w:type="gramStart"/>
+      <w:r>
+        <w:rPr>
+          <w:rFonts w:ascii="Arial" w:hAnsi="Arial" w:cs="Arial"/>
+          <w:color w:val="3C4043"/>
+          <w:spacing w:val="3"/>
+          <w:sz w:val="21"/>
+          <w:szCs w:val="21"/>
+        </w:rPr>
+        <w:t>Directores</w:t>
+      </w:r>
+      <w:proofErr w:type="gramEnd"/>
+      <w:r>
+        <w:rPr>
+          <w:rFonts w:ascii="Arial" w:hAnsi="Arial" w:cs="Arial"/>
+          <w:color w:val="3C4043"/>
+          <w:spacing w:val="3"/>
+          <w:sz w:val="21"/>
+          <w:szCs w:val="21"/>
+        </w:rPr>
+        <w:t xml:space="preserve"> 5%. Imprimir el aumento y el nuevo sueldo que tendrá un trabajador en particular.</w:t>
       </w:r>
       <w:r>
         <w:rPr>
@@ -74,6 +96,537 @@
           <w:sz w:val="21"/>
           <w:szCs w:val="21"/>
         </w:rPr>
+        <mc:AlternateContent>
+          <mc:Choice Requires="wps">
+            <w:drawing>
+              <wp:anchor distT="0" distB="0" distL="114300" distR="114300" simplePos="0" relativeHeight="251666432" behindDoc="0" locked="0" layoutInCell="1" allowOverlap="1" wp14:anchorId="115E1142" wp14:editId="60C8CDAB">
+                <wp:simplePos x="0" y="0"/>
+                <wp:positionH relativeFrom="column">
+                  <wp:posOffset>1619250</wp:posOffset>
+                </wp:positionH>
+                <wp:positionV relativeFrom="paragraph">
+                  <wp:posOffset>1332865</wp:posOffset>
+                </wp:positionV>
+                <wp:extent cx="1866900" cy="514350"/>
+                <wp:effectExtent l="19050" t="0" r="38100" b="19050"/>
+                <wp:wrapNone/>
+                <wp:docPr id="59" name="Hexágono 59"/>
+                <wp:cNvGraphicFramePr/>
+                <a:graphic xmlns:a="http://schemas.openxmlformats.org/drawingml/2006/main">
+                  <a:graphicData uri="http://schemas.microsoft.com/office/word/2010/wordprocessingShape">
+                    <wps:wsp>
+                      <wps:cNvSpPr/>
+                      <wps:spPr>
+                        <a:xfrm>
+                          <a:off x="0" y="0"/>
+                          <a:ext cx="1866900" cy="514350"/>
+                        </a:xfrm>
+                        <a:prstGeom prst="hexagon">
+                          <a:avLst>
+                            <a:gd name="adj" fmla="val 64176"/>
+                            <a:gd name="vf" fmla="val 115470"/>
+                          </a:avLst>
+                        </a:prstGeom>
+                        <a:noFill/>
+                        <a:ln>
+                          <a:solidFill>
+                            <a:schemeClr val="tx1"/>
+                          </a:solidFill>
+                        </a:ln>
+                      </wps:spPr>
+                      <wps:style>
+                        <a:lnRef idx="2">
+                          <a:schemeClr val="accent1">
+                            <a:shade val="50000"/>
+                          </a:schemeClr>
+                        </a:lnRef>
+                        <a:fillRef idx="1">
+                          <a:schemeClr val="accent1"/>
+                        </a:fillRef>
+                        <a:effectRef idx="0">
+                          <a:schemeClr val="accent1"/>
+                        </a:effectRef>
+                        <a:fontRef idx="minor">
+                          <a:schemeClr val="lt1"/>
+                        </a:fontRef>
+                      </wps:style>
+                      <wps:txbx>
+                        <w:txbxContent>
+                          <w:p>
+                            <w:pPr>
+                              <w:jc w:val="center"/>
+                              <w:rPr>
+                                <w:color w:val="000000" w:themeColor="text1"/>
+                                <w:lang w:val="es-ES"/>
+                              </w:rPr>
+                            </w:pPr>
+                            <w:r>
+                              <w:rPr>
+                                <w:color w:val="000000" w:themeColor="text1"/>
+                                <w:lang w:val="es-ES"/>
+                              </w:rPr>
+                              <w:t>puesto</w:t>
+                            </w:r>
+                          </w:p>
+                        </w:txbxContent>
+                      </wps:txbx>
+                      <wps:bodyPr rot="0" spcFirstLastPara="0" vertOverflow="overflow" horzOverflow="overflow" vert="horz" wrap="square" lIns="91440" tIns="45720" rIns="91440" bIns="45720" numCol="1" spcCol="0" rtlCol="0" fromWordArt="0" anchor="ctr" anchorCtr="0" forceAA="0" compatLnSpc="1">
+                        <a:prstTxWarp prst="textNoShape">
+                          <a:avLst/>
+                        </a:prstTxWarp>
+                        <a:noAutofit/>
+                      </wps:bodyPr>
+                    </wps:wsp>
+                  </a:graphicData>
+                </a:graphic>
+                <wp14:sizeRelH relativeFrom="margin">
+                  <wp14:pctWidth>0</wp14:pctWidth>
+                </wp14:sizeRelH>
+                <wp14:sizeRelV relativeFrom="margin">
+                  <wp14:pctHeight>0</wp14:pctHeight>
+                </wp14:sizeRelV>
+              </wp:anchor>
+            </w:drawing>
+          </mc:Choice>
+          <mc:Fallback>
+            <w:pict>
+              <v:shapetype w14:anchorId="115E1142" id="_x0000_t9" coordsize="21600,21600" o:spt="9" adj="5400" path="m@0,l,10800@0,21600@1,21600,21600,10800@1,xe">
+                <v:stroke joinstyle="miter"/>
+                <v:formulas>
+                  <v:f eqn="val #0"/>
+                  <v:f eqn="sum width 0 #0"/>
+                  <v:f eqn="sum height 0 #0"/>
+                  <v:f eqn="prod @0 2929 10000"/>
+                  <v:f eqn="sum width 0 @3"/>
+                  <v:f eqn="sum height 0 @3"/>
+                </v:formulas>
+                <v:path gradientshapeok="t" o:connecttype="rect" textboxrect="1800,1800,19800,19800;3600,3600,18000,18000;6300,6300,15300,15300"/>
+                <v:handles>
+                  <v:h position="#0,topLeft" xrange="0,10800"/>
+                </v:handles>
+              </v:shapetype>
+              <v:shape id="Hexágono 59" o:spid="_x0000_s1026" type="#_x0000_t9" style="position:absolute;margin-left:127.5pt;margin-top:104.95pt;width:147pt;height:40.5pt;z-index:251666432;visibility:visible;mso-wrap-style:square;mso-width-percent:0;mso-height-percent:0;mso-wrap-distance-left:9pt;mso-wrap-distance-top:0;mso-wrap-distance-right:9pt;mso-wrap-distance-bottom:0;mso-position-horizontal:absolute;mso-position-horizontal-relative:text;mso-position-vertical:absolute;mso-position-vertical-relative:text;mso-width-percent:0;mso-height-percent:0;mso-width-relative:margin;mso-height-relative:margin;v-text-anchor:middle" o:gfxdata="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" adj="3819" filled="f" strokecolor="black [3213]" strokeweight="1pt">
+                <v:textbox>
+                  <w:txbxContent>
+                    <w:p>
+                      <w:pPr>
+                        <w:jc w:val="center"/>
+                        <w:rPr>
+                          <w:color w:val="000000" w:themeColor="text1"/>
+                          <w:lang w:val="es-ES"/>
+                        </w:rPr>
+                      </w:pPr>
+                      <w:r>
+                        <w:rPr>
+                          <w:color w:val="000000" w:themeColor="text1"/>
+                          <w:lang w:val="es-ES"/>
+                        </w:rPr>
+                        <w:t>puesto</w:t>
+                      </w:r>
+                    </w:p>
+                  </w:txbxContent>
+                </v:textbox>
+              </v:shape>
+            </w:pict>
+          </mc:Fallback>
+        </mc:AlternateContent>
+      </w:r>
+      <w:r>
+        <w:rPr>
+          <w:rFonts w:ascii="Arial" w:hAnsi="Arial" w:cs="Arial"/>
+          <w:color w:val="3C4043"/>
+          <w:spacing w:val="3"/>
+          <w:sz w:val="21"/>
+          <w:szCs w:val="21"/>
+        </w:rPr>
+        <mc:AlternateContent>
+          <mc:Choice Requires="wps">
+            <w:drawing>
+              <wp:anchor distT="0" distB="0" distL="114300" distR="114300" simplePos="0" relativeHeight="251667456" behindDoc="0" locked="0" layoutInCell="1" allowOverlap="1" wp14:anchorId="1286F7E9" wp14:editId="5EE15081">
+                <wp:simplePos x="0" y="0"/>
+                <wp:positionH relativeFrom="column">
+                  <wp:posOffset>2299335</wp:posOffset>
+                </wp:positionH>
+                <wp:positionV relativeFrom="paragraph">
+                  <wp:posOffset>0</wp:posOffset>
+                </wp:positionV>
+                <wp:extent cx="977265" cy="409575"/>
+                <wp:effectExtent l="0" t="0" r="13335" b="28575"/>
+                <wp:wrapNone/>
+                <wp:docPr id="66" name="Diagrama de flujo: terminador 66"/>
+                <wp:cNvGraphicFramePr/>
+                <a:graphic xmlns:a="http://schemas.openxmlformats.org/drawingml/2006/main">
+                  <a:graphicData uri="http://schemas.microsoft.com/office/word/2010/wordprocessingShape">
+                    <wps:wsp>
+                      <wps:cNvSpPr/>
+                      <wps:spPr>
+                        <a:xfrm>
+                          <a:off x="0" y="0"/>
+                          <a:ext cx="977265" cy="409575"/>
+                        </a:xfrm>
+                        <a:prstGeom prst="flowChartTerminator">
+                          <a:avLst/>
+                        </a:prstGeom>
+                        <a:noFill/>
+                        <a:ln>
+                          <a:solidFill>
+                            <a:schemeClr val="tx1"/>
+                          </a:solidFill>
+                        </a:ln>
+                      </wps:spPr>
+                      <wps:style>
+                        <a:lnRef idx="2">
+                          <a:schemeClr val="accent1">
+                            <a:shade val="50000"/>
+                          </a:schemeClr>
+                        </a:lnRef>
+                        <a:fillRef idx="1">
+                          <a:schemeClr val="accent1"/>
+                        </a:fillRef>
+                        <a:effectRef idx="0">
+                          <a:schemeClr val="accent1"/>
+                        </a:effectRef>
+                        <a:fontRef idx="minor">
+                          <a:schemeClr val="lt1"/>
+                        </a:fontRef>
+                      </wps:style>
+                      <wps:txbx>
+                        <w:txbxContent>
+                          <w:p>
+                            <w:pPr>
+                              <w:jc w:val="center"/>
+                              <w:rPr>
+                                <w:color w:val="000000" w:themeColor="text1"/>
+                                <w:lang w:val="es-ES"/>
+                              </w:rPr>
+                            </w:pPr>
+                            <w:r>
+                              <w:rPr>
+                                <w:color w:val="000000" w:themeColor="text1"/>
+                                <w:lang w:val="es-ES"/>
+                              </w:rPr>
+                              <w:t>Inicio</w:t>
+                            </w:r>
+                          </w:p>
+                        </w:txbxContent>
+                      </wps:txbx>
+                      <wps:bodyPr rot="0" spcFirstLastPara="0" vertOverflow="overflow" horzOverflow="overflow" vert="horz" wrap="square" lIns="91440" tIns="45720" rIns="91440" bIns="45720" numCol="1" spcCol="0" rtlCol="0" fromWordArt="0" anchor="ctr" anchorCtr="0" forceAA="0" compatLnSpc="1">
+                        <a:prstTxWarp prst="textNoShape">
+                          <a:avLst/>
+                        </a:prstTxWarp>
+                        <a:noAutofit/>
+                      </wps:bodyPr>
+                    </wps:wsp>
+                  </a:graphicData>
+                </a:graphic>
+              </wp:anchor>
+            </w:drawing>
+          </mc:Choice>
+          <mc:Fallback>
+            <w:pict>
+              <v:shapetype w14:anchorId="1286F7E9" id="_x0000_t116" coordsize="21600,21600" o:spt="116" path="m3475,qx,10800,3475,21600l18125,21600qx21600,10800,18125,xe">
+                <v:stroke joinstyle="miter"/>
+                <v:path gradientshapeok="t" o:connecttype="rect" textboxrect="1018,3163,20582,18437"/>
+              </v:shapetype>
+              <v:shape id="Diagrama de flujo: terminador 66" o:spid="_x0000_s1027" type="#_x0000_t116" style="position:absolute;margin-left:181.05pt;margin-top:0;width:76.95pt;height:32.25pt;z-index:251667456;visibility:visible;mso-wrap-style:square;mso-wrap-distance-left:9pt;mso-wrap-distance-top:0;mso-wrap-distance-right:9pt;mso-wrap-distance-bottom:0;mso-position-horizontal:absolute;mso-position-horizontal-relative:text;mso-position-vertical:absolute;mso-position-vertical-relative:text;v-text-anchor:middle" o:gfxdata="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" filled="f" strokecolor="black [3213]" strokeweight="1pt">
+                <v:textbox>
+                  <w:txbxContent>
+                    <w:p>
+                      <w:pPr>
+                        <w:jc w:val="center"/>
+                        <w:rPr>
+                          <w:color w:val="000000" w:themeColor="text1"/>
+                          <w:lang w:val="es-ES"/>
+                        </w:rPr>
+                      </w:pPr>
+                      <w:r>
+                        <w:rPr>
+                          <w:color w:val="000000" w:themeColor="text1"/>
+                          <w:lang w:val="es-ES"/>
+                        </w:rPr>
+                        <w:t>Inicio</w:t>
+                      </w:r>
+                    </w:p>
+                  </w:txbxContent>
+                </v:textbox>
+              </v:shape>
+            </w:pict>
+          </mc:Fallback>
+        </mc:AlternateContent>
+      </w:r>
+      <w:r>
+        <w:rPr>
+          <w:rFonts w:ascii="Arial" w:hAnsi="Arial" w:cs="Arial"/>
+          <w:color w:val="3C4043"/>
+          <w:spacing w:val="3"/>
+          <w:sz w:val="21"/>
+          <w:szCs w:val="21"/>
+        </w:rPr>
+        <mc:AlternateContent>
+          <mc:Choice Requires="wps">
+            <w:drawing>
+              <wp:anchor distT="0" distB="0" distL="114300" distR="114300" simplePos="0" relativeHeight="251668480" behindDoc="0" locked="0" layoutInCell="1" allowOverlap="1" wp14:anchorId="04DA3ACF" wp14:editId="430ED7CA">
+                <wp:simplePos x="0" y="0"/>
+                <wp:positionH relativeFrom="column">
+                  <wp:posOffset>2790190</wp:posOffset>
+                </wp:positionH>
+                <wp:positionV relativeFrom="paragraph">
+                  <wp:posOffset>403860</wp:posOffset>
+                </wp:positionV>
+                <wp:extent cx="0" cy="313690"/>
+                <wp:effectExtent l="76200" t="0" r="57150" b="48260"/>
+                <wp:wrapNone/>
+                <wp:docPr id="75" name="Conector recto de flecha 75"/>
+                <wp:cNvGraphicFramePr/>
+                <a:graphic xmlns:a="http://schemas.openxmlformats.org/drawingml/2006/main">
+                  <a:graphicData uri="http://schemas.microsoft.com/office/word/2010/wordprocessingShape">
+                    <wps:wsp>
+                      <wps:cNvCnPr/>
+                      <wps:spPr>
+                        <a:xfrm>
+                          <a:off x="0" y="0"/>
+                          <a:ext cx="0" cy="313690"/>
+                        </a:xfrm>
+                        <a:prstGeom prst="straightConnector1">
+                          <a:avLst/>
+                        </a:prstGeom>
+                        <a:ln>
+                          <a:solidFill>
+                            <a:schemeClr val="tx1"/>
+                          </a:solidFill>
+                          <a:tailEnd type="triangle"/>
+                        </a:ln>
+                      </wps:spPr>
+                      <wps:style>
+                        <a:lnRef idx="1">
+                          <a:schemeClr val="accent1"/>
+                        </a:lnRef>
+                        <a:fillRef idx="0">
+                          <a:schemeClr val="accent1"/>
+                        </a:fillRef>
+                        <a:effectRef idx="0">
+                          <a:schemeClr val="accent1"/>
+                        </a:effectRef>
+                        <a:fontRef idx="minor">
+                          <a:schemeClr val="tx1"/>
+                        </a:fontRef>
+                      </wps:style>
+                      <wps:bodyPr/>
+                    </wps:wsp>
+                  </a:graphicData>
+                </a:graphic>
+              </wp:anchor>
+            </w:drawing>
+          </mc:Choice>
+          <mc:Fallback>
+            <w:pict>
+              <v:shapetype w14:anchorId="22210B53" id="_x0000_t32" coordsize="21600,21600" o:spt="32" o:oned="t" path="m,l21600,21600e" filled="f">
+                <v:path arrowok="t" fillok="f" o:connecttype="none"/>
+                <o:lock v:ext="edit" shapetype="t"/>
+              </v:shapetype>
+              <v:shape id="Conector recto de flecha 75" o:spid="_x0000_s1026" type="#_x0000_t32" style="position:absolute;margin-left:219.7pt;margin-top:31.8pt;width:0;height:24.7pt;z-index:251668480;visibility:visible;mso-wrap-style:square;mso-wrap-distance-left:9pt;mso-wrap-distance-top:0;mso-wrap-distance-right:9pt;mso-wrap-distance-bottom:0;mso-position-horizontal:absolute;mso-position-horizontal-relative:text;mso-position-vertical:absolute;mso-position-vertical-relative:text" o:gfxdata="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" strokecolor="black [3213]" strokeweight=".5pt">
+                <v:stroke endarrow="block" joinstyle="miter"/>
+              </v:shape>
+            </w:pict>
+          </mc:Fallback>
+        </mc:AlternateContent>
+      </w:r>
+      <w:r>
+        <w:rPr>
+          <w:rFonts w:ascii="Arial" w:hAnsi="Arial" w:cs="Arial"/>
+          <w:color w:val="3C4043"/>
+          <w:spacing w:val="3"/>
+          <w:sz w:val="21"/>
+          <w:szCs w:val="21"/>
+        </w:rPr>
+        <mc:AlternateContent>
+          <mc:Choice Requires="wps">
+            <w:drawing>
+              <wp:anchor distT="0" distB="0" distL="114300" distR="114300" simplePos="0" relativeHeight="251669504" behindDoc="0" locked="0" layoutInCell="1" allowOverlap="1" wp14:anchorId="2B7929E4" wp14:editId="6248CA92">
+                <wp:simplePos x="0" y="0"/>
+                <wp:positionH relativeFrom="column">
+                  <wp:posOffset>2790190</wp:posOffset>
+                </wp:positionH>
+                <wp:positionV relativeFrom="paragraph">
+                  <wp:posOffset>1031240</wp:posOffset>
+                </wp:positionV>
+                <wp:extent cx="0" cy="313690"/>
+                <wp:effectExtent l="76200" t="0" r="57150" b="48260"/>
+                <wp:wrapNone/>
+                <wp:docPr id="76" name="Conector recto de flecha 76"/>
+                <wp:cNvGraphicFramePr/>
+                <a:graphic xmlns:a="http://schemas.openxmlformats.org/drawingml/2006/main">
+                  <a:graphicData uri="http://schemas.microsoft.com/office/word/2010/wordprocessingShape">
+                    <wps:wsp>
+                      <wps:cNvCnPr/>
+                      <wps:spPr>
+                        <a:xfrm>
+                          <a:off x="0" y="0"/>
+                          <a:ext cx="0" cy="313690"/>
+                        </a:xfrm>
+                        <a:prstGeom prst="straightConnector1">
+                          <a:avLst/>
+                        </a:prstGeom>
+                        <a:ln>
+                          <a:solidFill>
+                            <a:schemeClr val="tx1"/>
+                          </a:solidFill>
+                          <a:tailEnd type="triangle"/>
+                        </a:ln>
+                      </wps:spPr>
+                      <wps:style>
+                        <a:lnRef idx="1">
+                          <a:schemeClr val="accent1"/>
+                        </a:lnRef>
+                        <a:fillRef idx="0">
+                          <a:schemeClr val="accent1"/>
+                        </a:fillRef>
+                        <a:effectRef idx="0">
+                          <a:schemeClr val="accent1"/>
+                        </a:effectRef>
+                        <a:fontRef idx="minor">
+                          <a:schemeClr val="tx1"/>
+                        </a:fontRef>
+                      </wps:style>
+                      <wps:bodyPr/>
+                    </wps:wsp>
+                  </a:graphicData>
+                </a:graphic>
+              </wp:anchor>
+            </w:drawing>
+          </mc:Choice>
+          <mc:Fallback>
+            <w:pict>
+              <v:shape w14:anchorId="1AD9376B" id="Conector recto de flecha 76" o:spid="_x0000_s1026" type="#_x0000_t32" style="position:absolute;margin-left:219.7pt;margin-top:81.2pt;width:0;height:24.7pt;z-index:251669504;visibility:visible;mso-wrap-style:square;mso-wrap-distance-left:9pt;mso-wrap-distance-top:0;mso-wrap-distance-right:9pt;mso-wrap-distance-bottom:0;mso-position-horizontal:absolute;mso-position-horizontal-relative:text;mso-position-vertical:absolute;mso-position-vertical-relative:text" o:gfxdata="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" strokecolor="black [3213]" strokeweight=".5pt">
+                <v:stroke endarrow="block" joinstyle="miter"/>
+              </v:shape>
+            </w:pict>
+          </mc:Fallback>
+        </mc:AlternateContent>
+      </w:r>
+      <w:r>
+        <w:rPr>
+          <w:rFonts w:ascii="Arial" w:hAnsi="Arial" w:cs="Arial"/>
+          <w:color w:val="3C4043"/>
+          <w:spacing w:val="3"/>
+          <w:sz w:val="21"/>
+          <w:szCs w:val="21"/>
+        </w:rPr>
+        <mc:AlternateContent>
+          <mc:Choice Requires="wps">
+            <w:drawing>
+              <wp:anchor distT="0" distB="0" distL="114300" distR="114300" simplePos="0" relativeHeight="251674624" behindDoc="0" locked="0" layoutInCell="1" allowOverlap="1" wp14:anchorId="32BE7BE1" wp14:editId="20568DAB">
+                <wp:simplePos x="0" y="0"/>
+                <wp:positionH relativeFrom="column">
+                  <wp:posOffset>4013835</wp:posOffset>
+                </wp:positionH>
+                <wp:positionV relativeFrom="paragraph">
+                  <wp:posOffset>1362075</wp:posOffset>
+                </wp:positionV>
+                <wp:extent cx="333375" cy="285750"/>
+                <wp:effectExtent l="0" t="0" r="0" b="0"/>
+                <wp:wrapNone/>
+                <wp:docPr id="82" name="Cuadro de texto 82"/>
+                <wp:cNvGraphicFramePr/>
+                <a:graphic xmlns:a="http://schemas.openxmlformats.org/drawingml/2006/main">
+                  <a:graphicData uri="http://schemas.microsoft.com/office/word/2010/wordprocessingShape">
+                    <wps:wsp>
+                      <wps:cNvSpPr txBox="1"/>
+                      <wps:spPr>
+                        <a:xfrm>
+                          <a:off x="0" y="0"/>
+                          <a:ext cx="333375" cy="285750"/>
+                        </a:xfrm>
+                        <a:prstGeom prst="rect">
+                          <a:avLst/>
+                        </a:prstGeom>
+                        <a:noFill/>
+                        <a:ln w="6350">
+                          <a:noFill/>
+                        </a:ln>
+                      </wps:spPr>
+                      <wps:txbx>
+                        <w:txbxContent>
+                          <w:p>
+                            <w:pPr>
+                              <w:rPr>
+                                <w:b/>
+                                <w:bCs/>
+                                <w:sz w:val="24"/>
+                                <w:szCs w:val="24"/>
+                                <w:lang w:val="es-MX"/>
+                              </w:rPr>
+                            </w:pPr>
+                            <w:r>
+                              <w:rPr>
+                                <w:b/>
+                                <w:bCs/>
+                                <w:sz w:val="24"/>
+                                <w:szCs w:val="24"/>
+                                <w:lang w:val="es-MX"/>
+                              </w:rPr>
+                              <w:t>1</w:t>
+                            </w:r>
+                          </w:p>
+                        </w:txbxContent>
+                      </wps:txbx>
+                      <wps:bodyPr rot="0" spcFirstLastPara="0" vertOverflow="overflow" horzOverflow="overflow" vert="horz" wrap="square" lIns="91440" tIns="45720" rIns="91440" bIns="45720" numCol="1" spcCol="0" rtlCol="0" fromWordArt="0" anchor="t" anchorCtr="0" forceAA="0" compatLnSpc="1">
+                        <a:prstTxWarp prst="textNoShape">
+                          <a:avLst/>
+                        </a:prstTxWarp>
+                        <a:noAutofit/>
+                      </wps:bodyPr>
+                    </wps:wsp>
+                  </a:graphicData>
+                </a:graphic>
+              </wp:anchor>
+            </w:drawing>
+          </mc:Choice>
+          <mc:Fallback>
+            <w:pict>
+              <v:shapetype w14:anchorId="32BE7BE1" id="_x0000_t202" coordsize="21600,21600" o:spt="202" path="m,l,21600r21600,l21600,xe">
+                <v:stroke joinstyle="miter"/>
+                <v:path gradientshapeok="t" o:connecttype="rect"/>
+              </v:shapetype>
+              <v:shape id="Cuadro de texto 82" o:spid="_x0000_s1028" type="#_x0000_t202" style="position:absolute;margin-left:316.05pt;margin-top:107.25pt;width:26.25pt;height:22.5pt;z-index:251674624;visibility:visible;mso-wrap-style:square;mso-wrap-distance-left:9pt;mso-wrap-distance-top:0;mso-wrap-distance-right:9pt;mso-wrap-distance-bottom:0;mso-position-horizontal:absolute;mso-position-horizontal-relative:text;mso-position-vertical:absolute;mso-position-vertical-relative:text;v-text-anchor:top" o:gfxdata="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" filled="f" stroked="f" strokeweight=".5pt">
+                <v:textbox>
+                  <w:txbxContent>
+                    <w:p>
+                      <w:pPr>
+                        <w:rPr>
+                          <w:b/>
+                          <w:bCs/>
+                          <w:sz w:val="24"/>
+                          <w:szCs w:val="24"/>
+                          <w:lang w:val="es-MX"/>
+                        </w:rPr>
+                      </w:pPr>
+                      <w:r>
+                        <w:rPr>
+                          <w:b/>
+                          <w:bCs/>
+                          <w:sz w:val="24"/>
+                          <w:szCs w:val="24"/>
+                          <w:lang w:val="es-MX"/>
+                        </w:rPr>
+                        <w:t>1</w:t>
+                      </w:r>
+                    </w:p>
+                  </w:txbxContent>
+                </v:textbox>
+              </v:shape>
+            </w:pict>
+          </mc:Fallback>
+        </mc:AlternateContent>
+      </w:r>
+      <w:r>
+        <w:rPr>
+          <w:rFonts w:ascii="Arial" w:hAnsi="Arial" w:cs="Arial"/>
+          <w:color w:val="3C4043"/>
+          <w:spacing w:val="3"/>
+          <w:sz w:val="21"/>
+          <w:szCs w:val="21"/>
+        </w:rPr>
         <w:br/>
       </w:r>
     </w:p>
@@ -88,6 +641,3860 @@
           <w:szCs w:val="21"/>
         </w:rPr>
       </w:pPr>
+      <w:r>
+        <w:rPr>
+          <w:rFonts w:ascii="Arial" w:hAnsi="Arial" w:cs="Arial"/>
+          <w:noProof/>
+          <w:color w:val="3C4043"/>
+          <w:spacing w:val="3"/>
+          <w:sz w:val="21"/>
+          <w:szCs w:val="21"/>
+        </w:rPr>
+        <mc:AlternateContent>
+          <mc:Choice Requires="wps">
+            <w:drawing>
+              <wp:anchor distT="0" distB="0" distL="114300" distR="114300" simplePos="0" relativeHeight="251704320" behindDoc="0" locked="0" layoutInCell="1" allowOverlap="1" wp14:anchorId="550722A8" wp14:editId="06C700EC">
+                <wp:simplePos x="0" y="0"/>
+                <wp:positionH relativeFrom="column">
+                  <wp:posOffset>695910</wp:posOffset>
+                </wp:positionH>
+                <wp:positionV relativeFrom="paragraph">
+                  <wp:posOffset>5255359</wp:posOffset>
+                </wp:positionV>
+                <wp:extent cx="1898943" cy="272122"/>
+                <wp:effectExtent l="0" t="0" r="82550" b="90170"/>
+                <wp:wrapNone/>
+                <wp:docPr id="17" name="Conector: angular 17"/>
+                <wp:cNvGraphicFramePr/>
+                <a:graphic xmlns:a="http://schemas.openxmlformats.org/drawingml/2006/main">
+                  <a:graphicData uri="http://schemas.microsoft.com/office/word/2010/wordprocessingShape">
+                    <wps:wsp>
+                      <wps:cNvCnPr/>
+                      <wps:spPr>
+                        <a:xfrm>
+                          <a:off x="0" y="0"/>
+                          <a:ext cx="1898943" cy="272122"/>
+                        </a:xfrm>
+                        <a:prstGeom prst="bentConnector3">
+                          <a:avLst>
+                            <a:gd name="adj1" fmla="val 223"/>
+                          </a:avLst>
+                        </a:prstGeom>
+                        <a:ln>
+                          <a:solidFill>
+                            <a:schemeClr val="tx1">
+                              <a:lumMod val="95000"/>
+                              <a:lumOff val="5000"/>
+                            </a:schemeClr>
+                          </a:solidFill>
+                          <a:tailEnd type="triangle"/>
+                        </a:ln>
+                      </wps:spPr>
+                      <wps:style>
+                        <a:lnRef idx="1">
+                          <a:schemeClr val="accent1"/>
+                        </a:lnRef>
+                        <a:fillRef idx="0">
+                          <a:schemeClr val="accent1"/>
+                        </a:fillRef>
+                        <a:effectRef idx="0">
+                          <a:schemeClr val="accent1"/>
+                        </a:effectRef>
+                        <a:fontRef idx="minor">
+                          <a:schemeClr val="tx1"/>
+                        </a:fontRef>
+                      </wps:style>
+                      <wps:bodyPr/>
+                    </wps:wsp>
+                  </a:graphicData>
+                </a:graphic>
+                <wp14:sizeRelH relativeFrom="margin">
+                  <wp14:pctWidth>0</wp14:pctWidth>
+                </wp14:sizeRelH>
+                <wp14:sizeRelV relativeFrom="margin">
+                  <wp14:pctHeight>0</wp14:pctHeight>
+                </wp14:sizeRelV>
+              </wp:anchor>
+            </w:drawing>
+          </mc:Choice>
+          <mc:Fallback>
+            <w:pict>
+              <v:shapetype w14:anchorId="6B634EF6" id="_x0000_t34" coordsize="21600,21600" o:spt="34" o:oned="t" adj="10800" path="m,l@0,0@0,21600,21600,21600e" filled="f">
+                <v:stroke joinstyle="miter"/>
+                <v:formulas>
+                  <v:f eqn="val #0"/>
+                </v:formulas>
+                <v:path arrowok="t" fillok="f" o:connecttype="none"/>
+                <v:handles>
+                  <v:h position="#0,center"/>
+                </v:handles>
+                <o:lock v:ext="edit" shapetype="t"/>
+              </v:shapetype>
+              <v:shape id="Conector: angular 17" o:spid="_x0000_s1026" type="#_x0000_t34" style="position:absolute;margin-left:54.8pt;margin-top:413.8pt;width:149.5pt;height:21.45pt;z-index:251704320;visibility:visible;mso-wrap-style:square;mso-width-percent:0;mso-height-percent:0;mso-wrap-distance-left:9pt;mso-wrap-distance-top:0;mso-wrap-distance-right:9pt;mso-wrap-distance-bottom:0;mso-position-horizontal:absolute;mso-position-horizontal-relative:text;mso-position-vertical:absolute;mso-position-vertical-relative:text;mso-width-percent:0;mso-height-percent:0;mso-width-relative:margin;mso-height-relative:margin" o:gfxdata="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" adj="48" strokecolor="#0d0d0d [3069]" strokeweight=".5pt">
+                <v:stroke endarrow="block"/>
+              </v:shape>
+            </w:pict>
+          </mc:Fallback>
+        </mc:AlternateContent>
+      </w:r>
+      <w:r>
+        <w:rPr>
+          <w:rFonts w:ascii="Arial" w:hAnsi="Arial" w:cs="Arial"/>
+          <w:noProof/>
+          <w:color w:val="3C4043"/>
+          <w:spacing w:val="3"/>
+          <w:sz w:val="21"/>
+          <w:szCs w:val="21"/>
+        </w:rPr>
+        <mc:AlternateContent>
+          <mc:Choice Requires="wps">
+            <w:drawing>
+              <wp:anchor distT="0" distB="0" distL="114300" distR="114300" simplePos="0" relativeHeight="251701248" behindDoc="0" locked="0" layoutInCell="1" allowOverlap="1" wp14:anchorId="7E225859" wp14:editId="534FCC0F">
+                <wp:simplePos x="0" y="0"/>
+                <wp:positionH relativeFrom="column">
+                  <wp:posOffset>159580</wp:posOffset>
+                </wp:positionH>
+                <wp:positionV relativeFrom="paragraph">
+                  <wp:posOffset>1026257</wp:posOffset>
+                </wp:positionV>
+                <wp:extent cx="1794706" cy="3525715"/>
+                <wp:effectExtent l="76200" t="0" r="15240" b="55880"/>
+                <wp:wrapNone/>
+                <wp:docPr id="15" name="Conector: angular 15"/>
+                <wp:cNvGraphicFramePr/>
+                <a:graphic xmlns:a="http://schemas.openxmlformats.org/drawingml/2006/main">
+                  <a:graphicData uri="http://schemas.microsoft.com/office/word/2010/wordprocessingShape">
+                    <wps:wsp>
+                      <wps:cNvCnPr/>
+                      <wps:spPr>
+                        <a:xfrm flipH="1">
+                          <a:off x="0" y="0"/>
+                          <a:ext cx="1794706" cy="3525715"/>
+                        </a:xfrm>
+                        <a:prstGeom prst="bentConnector3">
+                          <a:avLst>
+                            <a:gd name="adj1" fmla="val 99759"/>
+                          </a:avLst>
+                        </a:prstGeom>
+                        <a:ln>
+                          <a:solidFill>
+                            <a:schemeClr val="tx1">
+                              <a:lumMod val="95000"/>
+                              <a:lumOff val="5000"/>
+                            </a:schemeClr>
+                          </a:solidFill>
+                          <a:tailEnd type="triangle"/>
+                        </a:ln>
+                      </wps:spPr>
+                      <wps:style>
+                        <a:lnRef idx="1">
+                          <a:schemeClr val="accent1"/>
+                        </a:lnRef>
+                        <a:fillRef idx="0">
+                          <a:schemeClr val="accent1"/>
+                        </a:fillRef>
+                        <a:effectRef idx="0">
+                          <a:schemeClr val="accent1"/>
+                        </a:effectRef>
+                        <a:fontRef idx="minor">
+                          <a:schemeClr val="tx1"/>
+                        </a:fontRef>
+                      </wps:style>
+                      <wps:bodyPr/>
+                    </wps:wsp>
+                  </a:graphicData>
+                </a:graphic>
+                <wp14:sizeRelH relativeFrom="margin">
+                  <wp14:pctWidth>0</wp14:pctWidth>
+                </wp14:sizeRelH>
+                <wp14:sizeRelV relativeFrom="margin">
+                  <wp14:pctHeight>0</wp14:pctHeight>
+                </wp14:sizeRelV>
+              </wp:anchor>
+            </w:drawing>
+          </mc:Choice>
+          <mc:Fallback>
+            <w:pict>
+              <v:shape w14:anchorId="01AE7522" id="Conector: angular 15" o:spid="_x0000_s1026" type="#_x0000_t34" style="position:absolute;margin-left:12.55pt;margin-top:80.8pt;width:141.3pt;height:277.6pt;flip:x;z-index:251701248;visibility:visible;mso-wrap-style:square;mso-width-percent:0;mso-height-percent:0;mso-wrap-distance-left:9pt;mso-wrap-distance-top:0;mso-wrap-distance-right:9pt;mso-wrap-distance-bottom:0;mso-position-horizontal:absolute;mso-position-horizontal-relative:text;mso-position-vertical:absolute;mso-position-vertical-relative:text;mso-width-percent:0;mso-height-percent:0;mso-width-relative:margin;mso-height-relative:margin" o:gfxdata="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" adj="21548" strokecolor="#0d0d0d [3069]" strokeweight=".5pt">
+                <v:stroke endarrow="block"/>
+              </v:shape>
+            </w:pict>
+          </mc:Fallback>
+        </mc:AlternateContent>
+      </w:r>
+      <w:r>
+        <w:rPr>
+          <w:rFonts w:ascii="Arial" w:hAnsi="Arial" w:cs="Arial"/>
+          <w:color w:val="3C4043"/>
+          <w:spacing w:val="3"/>
+          <w:sz w:val="21"/>
+          <w:szCs w:val="21"/>
+        </w:rPr>
+        <mc:AlternateContent>
+          <mc:Choice Requires="wps">
+            <w:drawing>
+              <wp:anchor distT="0" distB="0" distL="114300" distR="114300" simplePos="0" relativeHeight="251681792" behindDoc="0" locked="0" layoutInCell="1" allowOverlap="1" wp14:anchorId="74866EF4" wp14:editId="175DC33B">
+                <wp:simplePos x="0" y="0"/>
+                <wp:positionH relativeFrom="margin">
+                  <wp:posOffset>0</wp:posOffset>
+                </wp:positionH>
+                <wp:positionV relativeFrom="paragraph">
+                  <wp:posOffset>4553487</wp:posOffset>
+                </wp:positionV>
+                <wp:extent cx="1353185" cy="764540"/>
+                <wp:effectExtent l="0" t="0" r="18415" b="16510"/>
+                <wp:wrapNone/>
+                <wp:docPr id="94" name="Diagrama de flujo: documento 94"/>
+                <wp:cNvGraphicFramePr/>
+                <a:graphic xmlns:a="http://schemas.openxmlformats.org/drawingml/2006/main">
+                  <a:graphicData uri="http://schemas.microsoft.com/office/word/2010/wordprocessingShape">
+                    <wps:wsp>
+                      <wps:cNvSpPr/>
+                      <wps:spPr>
+                        <a:xfrm>
+                          <a:off x="0" y="0"/>
+                          <a:ext cx="1353185" cy="764540"/>
+                        </a:xfrm>
+                        <a:prstGeom prst="flowChartDocument">
+                          <a:avLst/>
+                        </a:prstGeom>
+                        <a:noFill/>
+                        <a:ln>
+                          <a:solidFill>
+                            <a:schemeClr val="tx1"/>
+                          </a:solidFill>
+                        </a:ln>
+                      </wps:spPr>
+                      <wps:style>
+                        <a:lnRef idx="2">
+                          <a:schemeClr val="accent1">
+                            <a:shade val="50000"/>
+                          </a:schemeClr>
+                        </a:lnRef>
+                        <a:fillRef idx="1">
+                          <a:schemeClr val="accent1"/>
+                        </a:fillRef>
+                        <a:effectRef idx="0">
+                          <a:schemeClr val="accent1"/>
+                        </a:effectRef>
+                        <a:fontRef idx="minor">
+                          <a:schemeClr val="lt1"/>
+                        </a:fontRef>
+                      </wps:style>
+                      <wps:txbx>
+                        <w:txbxContent>
+                          <w:p>
+                            <w:pPr>
+                              <w:spacing w:after="0" w:line="240" w:lineRule="auto"/>
+                              <w:rPr>
+                                <w:color w:val="000000" w:themeColor="text1"/>
+                                <w:lang w:val="es-MX"/>
+                              </w:rPr>
+                            </w:pPr>
+                            <w:r>
+                              <w:rPr>
+                                <w:color w:val="000000" w:themeColor="text1"/>
+                                <w:lang w:val="es-MX"/>
+                              </w:rPr>
+                              <w:t>“</w:t>
+                            </w:r>
+                            <w:r>
+                              <w:rPr>
+                                <w:color w:val="000000" w:themeColor="text1"/>
+                                <w:lang w:val="es-MX"/>
+                              </w:rPr>
+                              <w:t>El valor del puesto no es correcto, verifique por favor</w:t>
+                            </w:r>
+                            <w:r>
+                              <w:rPr>
+                                <w:color w:val="000000" w:themeColor="text1"/>
+                                <w:lang w:val="es-MX"/>
+                              </w:rPr>
+                              <w:t>”</w:t>
+                            </w:r>
+                          </w:p>
+                          <w:p>
+                            <w:pPr>
+                              <w:jc w:val="center"/>
+                            </w:pPr>
+                          </w:p>
+                        </w:txbxContent>
+                      </wps:txbx>
+                      <wps:bodyPr rot="0" spcFirstLastPara="0" vertOverflow="overflow" horzOverflow="overflow" vert="horz" wrap="square" lIns="91440" tIns="45720" rIns="91440" bIns="45720" numCol="1" spcCol="0" rtlCol="0" fromWordArt="0" anchor="ctr" anchorCtr="0" forceAA="0" compatLnSpc="1">
+                        <a:prstTxWarp prst="textNoShape">
+                          <a:avLst/>
+                        </a:prstTxWarp>
+                        <a:noAutofit/>
+                      </wps:bodyPr>
+                    </wps:wsp>
+                  </a:graphicData>
+                </a:graphic>
+                <wp14:sizeRelH relativeFrom="margin">
+                  <wp14:pctWidth>0</wp14:pctWidth>
+                </wp14:sizeRelH>
+                <wp14:sizeRelV relativeFrom="margin">
+                  <wp14:pctHeight>0</wp14:pctHeight>
+                </wp14:sizeRelV>
+              </wp:anchor>
+            </w:drawing>
+          </mc:Choice>
+          <mc:Fallback>
+            <w:pict>
+              <v:shapetype w14:anchorId="74866EF4" id="_x0000_t114" coordsize="21600,21600" o:spt="114" path="m,20172v945,400,1887,628,2795,913c3587,21312,4342,21370,5060,21597v2037,,2567,-227,3095,-285c8722,21197,9325,20970,9855,20800v490,-228,945,-400,1472,-740c11817,19887,12347,19660,12875,19375v567,-228,1095,-513,1700,-740c15177,18462,15782,18122,16537,17950v718,-113,1398,-398,2228,-513c19635,17437,20577,17322,21597,17322l21597,,,xe">
+                <v:stroke joinstyle="miter"/>
+                <v:path o:connecttype="custom" o:connectlocs="10800,0;0,10800;10800,20400;21600,10800" textboxrect="0,0,21600,17322"/>
+              </v:shapetype>
+              <v:shape id="Diagrama de flujo: documento 94" o:spid="_x0000_s1029" type="#_x0000_t114" style="position:absolute;margin-left:0;margin-top:358.55pt;width:106.55pt;height:60.2pt;z-index:251681792;visibility:visible;mso-wrap-style:square;mso-width-percent:0;mso-height-percent:0;mso-wrap-distance-left:9pt;mso-wrap-distance-top:0;mso-wrap-distance-right:9pt;mso-wrap-distance-bottom:0;mso-position-horizontal:absolute;mso-position-horizontal-relative:margin;mso-position-vertical:absolute;mso-position-vertical-relative:text;mso-width-percent:0;mso-height-percent:0;mso-width-relative:margin;mso-height-relative:margin;v-text-anchor:middle" o:gfxdata="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" filled="f" strokecolor="black [3213]" strokeweight="1pt">
+                <v:textbox>
+                  <w:txbxContent>
+                    <w:p>
+                      <w:pPr>
+                        <w:spacing w:after="0" w:line="240" w:lineRule="auto"/>
+                        <w:rPr>
+                          <w:color w:val="000000" w:themeColor="text1"/>
+                          <w:lang w:val="es-MX"/>
+                        </w:rPr>
+                      </w:pPr>
+                      <w:r>
+                        <w:rPr>
+                          <w:color w:val="000000" w:themeColor="text1"/>
+                          <w:lang w:val="es-MX"/>
+                        </w:rPr>
+                        <w:t>“</w:t>
+                      </w:r>
+                      <w:r>
+                        <w:rPr>
+                          <w:color w:val="000000" w:themeColor="text1"/>
+                          <w:lang w:val="es-MX"/>
+                        </w:rPr>
+                        <w:t>El valor del puesto no es correcto, verifique por favor</w:t>
+                      </w:r>
+                      <w:r>
+                        <w:rPr>
+                          <w:color w:val="000000" w:themeColor="text1"/>
+                          <w:lang w:val="es-MX"/>
+                        </w:rPr>
+                        <w:t>”</w:t>
+                      </w:r>
+                    </w:p>
+                    <w:p>
+                      <w:pPr>
+                        <w:jc w:val="center"/>
+                      </w:pPr>
+                    </w:p>
+                  </w:txbxContent>
+                </v:textbox>
+                <w10:wrap anchorx="margin"/>
+              </v:shape>
+            </w:pict>
+          </mc:Fallback>
+        </mc:AlternateContent>
+      </w:r>
+      <w:r>
+        <w:rPr>
+          <w:rFonts w:ascii="Arial" w:hAnsi="Arial" w:cs="Arial"/>
+          <w:noProof/>
+          <w:color w:val="3C4043"/>
+          <w:spacing w:val="3"/>
+          <w:sz w:val="21"/>
+          <w:szCs w:val="21"/>
+        </w:rPr>
+        <mc:AlternateContent>
+          <mc:Choice Requires="wps">
+            <w:drawing>
+              <wp:anchor distT="0" distB="0" distL="114300" distR="114300" simplePos="0" relativeHeight="251705344" behindDoc="0" locked="0" layoutInCell="1" allowOverlap="1" wp14:anchorId="00F0AD59" wp14:editId="6D18004F">
+                <wp:simplePos x="0" y="0"/>
+                <wp:positionH relativeFrom="column">
+                  <wp:posOffset>1742196</wp:posOffset>
+                </wp:positionH>
+                <wp:positionV relativeFrom="paragraph">
+                  <wp:posOffset>4445879</wp:posOffset>
+                </wp:positionV>
+                <wp:extent cx="826135" cy="976093"/>
+                <wp:effectExtent l="19050" t="0" r="69215" b="90805"/>
+                <wp:wrapNone/>
+                <wp:docPr id="18" name="Conector: angular 18"/>
+                <wp:cNvGraphicFramePr/>
+                <a:graphic xmlns:a="http://schemas.openxmlformats.org/drawingml/2006/main">
+                  <a:graphicData uri="http://schemas.microsoft.com/office/word/2010/wordprocessingShape">
+                    <wps:wsp>
+                      <wps:cNvCnPr/>
+                      <wps:spPr>
+                        <a:xfrm>
+                          <a:off x="0" y="0"/>
+                          <a:ext cx="826135" cy="976093"/>
+                        </a:xfrm>
+                        <a:prstGeom prst="bentConnector3">
+                          <a:avLst>
+                            <a:gd name="adj1" fmla="val -1549"/>
+                          </a:avLst>
+                        </a:prstGeom>
+                        <a:ln>
+                          <a:solidFill>
+                            <a:schemeClr val="tx1">
+                              <a:lumMod val="95000"/>
+                              <a:lumOff val="5000"/>
+                            </a:schemeClr>
+                          </a:solidFill>
+                          <a:tailEnd type="triangle"/>
+                        </a:ln>
+                      </wps:spPr>
+                      <wps:style>
+                        <a:lnRef idx="1">
+                          <a:schemeClr val="accent1"/>
+                        </a:lnRef>
+                        <a:fillRef idx="0">
+                          <a:schemeClr val="accent1"/>
+                        </a:fillRef>
+                        <a:effectRef idx="0">
+                          <a:schemeClr val="accent1"/>
+                        </a:effectRef>
+                        <a:fontRef idx="minor">
+                          <a:schemeClr val="tx1"/>
+                        </a:fontRef>
+                      </wps:style>
+                      <wps:bodyPr/>
+                    </wps:wsp>
+                  </a:graphicData>
+                </a:graphic>
+                <wp14:sizeRelH relativeFrom="margin">
+                  <wp14:pctWidth>0</wp14:pctWidth>
+                </wp14:sizeRelH>
+                <wp14:sizeRelV relativeFrom="margin">
+                  <wp14:pctHeight>0</wp14:pctHeight>
+                </wp14:sizeRelV>
+              </wp:anchor>
+            </w:drawing>
+          </mc:Choice>
+          <mc:Fallback>
+            <w:pict>
+              <v:shape w14:anchorId="2E9F202D" id="Conector: angular 18" o:spid="_x0000_s1026" type="#_x0000_t34" style="position:absolute;margin-left:137.2pt;margin-top:350.05pt;width:65.05pt;height:76.85pt;z-index:251705344;visibility:visible;mso-wrap-style:square;mso-width-percent:0;mso-height-percent:0;mso-wrap-distance-left:9pt;mso-wrap-distance-top:0;mso-wrap-distance-right:9pt;mso-wrap-distance-bottom:0;mso-position-horizontal:absolute;mso-position-horizontal-relative:text;mso-position-vertical:absolute;mso-position-vertical-relative:text;mso-width-percent:0;mso-height-percent:0;mso-width-relative:margin;mso-height-relative:margin" o:gfxdata="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" adj="-335" strokecolor="#0d0d0d [3069]" strokeweight=".5pt">
+                <v:stroke endarrow="block"/>
+              </v:shape>
+            </w:pict>
+          </mc:Fallback>
+        </mc:AlternateContent>
+      </w:r>
+      <w:r>
+        <w:rPr>
+          <w:rFonts w:ascii="Arial" w:hAnsi="Arial" w:cs="Arial"/>
+          <w:color w:val="3C4043"/>
+          <w:spacing w:val="3"/>
+          <w:sz w:val="21"/>
+          <w:szCs w:val="21"/>
+        </w:rPr>
+        <mc:AlternateContent>
+          <mc:Choice Requires="wps">
+            <w:drawing>
+              <wp:anchor distT="0" distB="0" distL="114300" distR="114300" simplePos="0" relativeHeight="251694080" behindDoc="0" locked="0" layoutInCell="1" allowOverlap="1" wp14:anchorId="4BB985CA" wp14:editId="2AA0D8DA">
+                <wp:simplePos x="0" y="0"/>
+                <wp:positionH relativeFrom="margin">
+                  <wp:posOffset>265088</wp:posOffset>
+                </wp:positionH>
+                <wp:positionV relativeFrom="paragraph">
+                  <wp:posOffset>3813419</wp:posOffset>
+                </wp:positionV>
+                <wp:extent cx="2048510" cy="633046"/>
+                <wp:effectExtent l="0" t="0" r="27940" b="15240"/>
+                <wp:wrapNone/>
+                <wp:docPr id="11" name="Diagrama de flujo: proceso 11"/>
+                <wp:cNvGraphicFramePr/>
+                <a:graphic xmlns:a="http://schemas.openxmlformats.org/drawingml/2006/main">
+                  <a:graphicData uri="http://schemas.microsoft.com/office/word/2010/wordprocessingShape">
+                    <wps:wsp>
+                      <wps:cNvSpPr/>
+                      <wps:spPr>
+                        <a:xfrm>
+                          <a:off x="0" y="0"/>
+                          <a:ext cx="2048510" cy="633046"/>
+                        </a:xfrm>
+                        <a:prstGeom prst="flowChartProcess">
+                          <a:avLst/>
+                        </a:prstGeom>
+                        <a:noFill/>
+                        <a:ln>
+                          <a:solidFill>
+                            <a:schemeClr val="tx1"/>
+                          </a:solidFill>
+                        </a:ln>
+                      </wps:spPr>
+                      <wps:style>
+                        <a:lnRef idx="2">
+                          <a:schemeClr val="accent1">
+                            <a:shade val="50000"/>
+                          </a:schemeClr>
+                        </a:lnRef>
+                        <a:fillRef idx="1">
+                          <a:schemeClr val="accent1"/>
+                        </a:fillRef>
+                        <a:effectRef idx="0">
+                          <a:schemeClr val="accent1"/>
+                        </a:effectRef>
+                        <a:fontRef idx="minor">
+                          <a:schemeClr val="lt1"/>
+                        </a:fontRef>
+                      </wps:style>
+                      <wps:txbx>
+                        <w:txbxContent>
+                          <w:p>
+                            <w:pPr>
+                              <w:spacing w:after="0" w:line="240" w:lineRule="auto"/>
+                              <w:jc w:val="center"/>
+                              <w:rPr>
+                                <w:color w:val="000000" w:themeColor="text1"/>
+                                <w:lang w:val="es-MX"/>
+                              </w:rPr>
+                            </w:pPr>
+                            <w:proofErr w:type="gramStart"/>
+                            <w:r>
+                              <w:rPr>
+                                <w:color w:val="000000" w:themeColor="text1"/>
+                                <w:lang w:val="es-MX"/>
+                              </w:rPr>
+                              <w:t>director</w:t>
+                            </w:r>
+                            <w:r>
+                              <w:rPr>
+                                <w:color w:val="000000" w:themeColor="text1"/>
+                                <w:lang w:val="es-MX"/>
+                              </w:rPr>
+                              <w:t xml:space="preserve"> </w:t>
+                            </w:r>
+                            <w:r>
+                              <w:rPr>
+                                <w:color w:val="000000" w:themeColor="text1"/>
+                                <w:lang w:val="es-MX"/>
+                              </w:rPr>
+                              <w:t xml:space="preserve"> &lt;</w:t>
+                            </w:r>
+                            <w:proofErr w:type="gramEnd"/>
+                            <w:r>
+                              <w:rPr>
+                                <w:color w:val="000000" w:themeColor="text1"/>
+                                <w:lang w:val="es-MX"/>
+                              </w:rPr>
+                              <w:t>-</w:t>
+                            </w:r>
+                            <w:r>
+                              <w:rPr>
+                                <w:color w:val="000000" w:themeColor="text1"/>
+                                <w:lang w:val="es-MX"/>
+                              </w:rPr>
+                              <w:t xml:space="preserve"> 1.05</w:t>
+                            </w:r>
+                          </w:p>
+                          <w:p>
+                            <w:pPr>
+                              <w:spacing w:after="0" w:line="240" w:lineRule="auto"/>
+                              <w:jc w:val="center"/>
+                              <w:rPr>
+                                <w:color w:val="000000" w:themeColor="text1"/>
+                                <w:lang w:val="es-MX"/>
+                              </w:rPr>
+                            </w:pPr>
+                            <w:r>
+                              <w:rPr>
+                                <w:color w:val="000000" w:themeColor="text1"/>
+                                <w:lang w:val="es-MX"/>
+                              </w:rPr>
+                              <w:t>aumento</w:t>
+                            </w:r>
+                            <w:r>
+                              <w:rPr>
+                                <w:color w:val="000000" w:themeColor="text1"/>
+                                <w:lang w:val="es-MX"/>
+                              </w:rPr>
+                              <w:t xml:space="preserve"> &lt;- </w:t>
+                            </w:r>
+                            <w:r>
+                              <w:rPr>
+                                <w:color w:val="000000" w:themeColor="text1"/>
+                                <w:lang w:val="es-MX"/>
+                              </w:rPr>
+                              <w:t xml:space="preserve">sueldo * </w:t>
+                            </w:r>
+                            <w:r>
+                              <w:rPr>
+                                <w:color w:val="000000" w:themeColor="text1"/>
+                                <w:lang w:val="es-MX"/>
+                              </w:rPr>
+                              <w:t>director</w:t>
+                            </w:r>
+                          </w:p>
+                          <w:p>
+                            <w:pPr>
+                              <w:spacing w:after="0" w:line="240" w:lineRule="auto"/>
+                              <w:jc w:val="center"/>
+                              <w:rPr>
+                                <w:color w:val="000000" w:themeColor="text1"/>
+                                <w:lang w:val="es-MX"/>
+                              </w:rPr>
+                            </w:pPr>
+                            <w:r>
+                              <w:rPr>
+                                <w:color w:val="000000" w:themeColor="text1"/>
+                                <w:lang w:val="es-MX"/>
+                              </w:rPr>
+                              <w:t>porcentaje</w:t>
+                            </w:r>
+                            <w:r>
+                              <w:rPr>
+                                <w:color w:val="000000" w:themeColor="text1"/>
+                                <w:lang w:val="es-MX"/>
+                              </w:rPr>
+                              <w:t xml:space="preserve"> &lt;- </w:t>
+                            </w:r>
+                            <w:r>
+                              <w:rPr>
+                                <w:color w:val="000000" w:themeColor="text1"/>
+                                <w:lang w:val="es-MX"/>
+                              </w:rPr>
+                              <w:t>(director</w:t>
+                            </w:r>
+                            <w:r>
+                              <w:rPr>
+                                <w:color w:val="000000" w:themeColor="text1"/>
+                                <w:lang w:val="es-MX"/>
+                              </w:rPr>
+                              <w:t xml:space="preserve"> </w:t>
+                            </w:r>
+                            <w:r>
+                              <w:rPr>
+                                <w:color w:val="000000" w:themeColor="text1"/>
+                                <w:lang w:val="es-MX"/>
+                              </w:rPr>
+                              <w:t>- 1) * 100</w:t>
+                            </w:r>
+                          </w:p>
+                          <w:p>
+                            <w:pPr>
+                              <w:spacing w:after="0" w:line="240" w:lineRule="auto"/>
+                              <w:jc w:val="center"/>
+                              <w:rPr>
+                                <w:color w:val="000000" w:themeColor="text1"/>
+                                <w:lang w:val="es-MX"/>
+                              </w:rPr>
+                            </w:pPr>
+                          </w:p>
+                          <w:p>
+                            <w:pPr>
+                              <w:spacing w:after="0" w:line="240" w:lineRule="auto"/>
+                              <w:jc w:val="center"/>
+                              <w:rPr>
+                                <w:color w:val="000000" w:themeColor="text1"/>
+                                <w:lang w:val="es-MX"/>
+                              </w:rPr>
+                            </w:pPr>
+                          </w:p>
+                        </w:txbxContent>
+                      </wps:txbx>
+                      <wps:bodyPr rot="0" spcFirstLastPara="0" vertOverflow="overflow" horzOverflow="overflow" vert="horz" wrap="square" lIns="91440" tIns="45720" rIns="91440" bIns="45720" numCol="1" spcCol="0" rtlCol="0" fromWordArt="0" anchor="ctr" anchorCtr="0" forceAA="0" compatLnSpc="1">
+                        <a:prstTxWarp prst="textNoShape">
+                          <a:avLst/>
+                        </a:prstTxWarp>
+                        <a:noAutofit/>
+                      </wps:bodyPr>
+                    </wps:wsp>
+                  </a:graphicData>
+                </a:graphic>
+                <wp14:sizeRelH relativeFrom="margin">
+                  <wp14:pctWidth>0</wp14:pctWidth>
+                </wp14:sizeRelH>
+                <wp14:sizeRelV relativeFrom="margin">
+                  <wp14:pctHeight>0</wp14:pctHeight>
+                </wp14:sizeRelV>
+              </wp:anchor>
+            </w:drawing>
+          </mc:Choice>
+          <mc:Fallback>
+            <w:pict>
+              <v:shapetype w14:anchorId="4BB985CA" id="_x0000_t109" coordsize="21600,21600" o:spt="109" path="m,l,21600r21600,l21600,xe">
+                <v:stroke joinstyle="miter"/>
+                <v:path gradientshapeok="t" o:connecttype="rect"/>
+              </v:shapetype>
+              <v:shape id="Diagrama de flujo: proceso 11" o:spid="_x0000_s1030" type="#_x0000_t109" style="position:absolute;margin-left:20.85pt;margin-top:300.25pt;width:161.3pt;height:49.85pt;z-index:251694080;visibility:visible;mso-wrap-style:square;mso-width-percent:0;mso-height-percent:0;mso-wrap-distance-left:9pt;mso-wrap-distance-top:0;mso-wrap-distance-right:9pt;mso-wrap-distance-bottom:0;mso-position-horizontal:absolute;mso-position-horizontal-relative:margin;mso-position-vertical:absolute;mso-position-vertical-relative:text;mso-width-percent:0;mso-height-percent:0;mso-width-relative:margin;mso-height-relative:margin;v-text-anchor:middle" o:gfxdata="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" filled="f" strokecolor="black [3213]" strokeweight="1pt">
+                <v:textbox>
+                  <w:txbxContent>
+                    <w:p>
+                      <w:pPr>
+                        <w:spacing w:after="0" w:line="240" w:lineRule="auto"/>
+                        <w:jc w:val="center"/>
+                        <w:rPr>
+                          <w:color w:val="000000" w:themeColor="text1"/>
+                          <w:lang w:val="es-MX"/>
+                        </w:rPr>
+                      </w:pPr>
+                      <w:proofErr w:type="gramStart"/>
+                      <w:r>
+                        <w:rPr>
+                          <w:color w:val="000000" w:themeColor="text1"/>
+                          <w:lang w:val="es-MX"/>
+                        </w:rPr>
+                        <w:t>director</w:t>
+                      </w:r>
+                      <w:r>
+                        <w:rPr>
+                          <w:color w:val="000000" w:themeColor="text1"/>
+                          <w:lang w:val="es-MX"/>
+                        </w:rPr>
+                        <w:t xml:space="preserve"> </w:t>
+                      </w:r>
+                      <w:r>
+                        <w:rPr>
+                          <w:color w:val="000000" w:themeColor="text1"/>
+                          <w:lang w:val="es-MX"/>
+                        </w:rPr>
+                        <w:t xml:space="preserve"> &lt;</w:t>
+                      </w:r>
+                      <w:proofErr w:type="gramEnd"/>
+                      <w:r>
+                        <w:rPr>
+                          <w:color w:val="000000" w:themeColor="text1"/>
+                          <w:lang w:val="es-MX"/>
+                        </w:rPr>
+                        <w:t>-</w:t>
+                      </w:r>
+                      <w:r>
+                        <w:rPr>
+                          <w:color w:val="000000" w:themeColor="text1"/>
+                          <w:lang w:val="es-MX"/>
+                        </w:rPr>
+                        <w:t xml:space="preserve"> 1.05</w:t>
+                      </w:r>
+                    </w:p>
+                    <w:p>
+                      <w:pPr>
+                        <w:spacing w:after="0" w:line="240" w:lineRule="auto"/>
+                        <w:jc w:val="center"/>
+                        <w:rPr>
+                          <w:color w:val="000000" w:themeColor="text1"/>
+                          <w:lang w:val="es-MX"/>
+                        </w:rPr>
+                      </w:pPr>
+                      <w:r>
+                        <w:rPr>
+                          <w:color w:val="000000" w:themeColor="text1"/>
+                          <w:lang w:val="es-MX"/>
+                        </w:rPr>
+                        <w:t>aumento</w:t>
+                      </w:r>
+                      <w:r>
+                        <w:rPr>
+                          <w:color w:val="000000" w:themeColor="text1"/>
+                          <w:lang w:val="es-MX"/>
+                        </w:rPr>
+                        <w:t xml:space="preserve"> &lt;- </w:t>
+                      </w:r>
+                      <w:r>
+                        <w:rPr>
+                          <w:color w:val="000000" w:themeColor="text1"/>
+                          <w:lang w:val="es-MX"/>
+                        </w:rPr>
+                        <w:t xml:space="preserve">sueldo * </w:t>
+                      </w:r>
+                      <w:r>
+                        <w:rPr>
+                          <w:color w:val="000000" w:themeColor="text1"/>
+                          <w:lang w:val="es-MX"/>
+                        </w:rPr>
+                        <w:t>director</w:t>
+                      </w:r>
+                    </w:p>
+                    <w:p>
+                      <w:pPr>
+                        <w:spacing w:after="0" w:line="240" w:lineRule="auto"/>
+                        <w:jc w:val="center"/>
+                        <w:rPr>
+                          <w:color w:val="000000" w:themeColor="text1"/>
+                          <w:lang w:val="es-MX"/>
+                        </w:rPr>
+                      </w:pPr>
+                      <w:r>
+                        <w:rPr>
+                          <w:color w:val="000000" w:themeColor="text1"/>
+                          <w:lang w:val="es-MX"/>
+                        </w:rPr>
+                        <w:t>porcentaje</w:t>
+                      </w:r>
+                      <w:r>
+                        <w:rPr>
+                          <w:color w:val="000000" w:themeColor="text1"/>
+                          <w:lang w:val="es-MX"/>
+                        </w:rPr>
+                        <w:t xml:space="preserve"> &lt;- </w:t>
+                      </w:r>
+                      <w:r>
+                        <w:rPr>
+                          <w:color w:val="000000" w:themeColor="text1"/>
+                          <w:lang w:val="es-MX"/>
+                        </w:rPr>
+                        <w:t>(director</w:t>
+                      </w:r>
+                      <w:r>
+                        <w:rPr>
+                          <w:color w:val="000000" w:themeColor="text1"/>
+                          <w:lang w:val="es-MX"/>
+                        </w:rPr>
+                        <w:t xml:space="preserve"> </w:t>
+                      </w:r>
+                      <w:r>
+                        <w:rPr>
+                          <w:color w:val="000000" w:themeColor="text1"/>
+                          <w:lang w:val="es-MX"/>
+                        </w:rPr>
+                        <w:t>- 1) * 100</w:t>
+                      </w:r>
+                    </w:p>
+                    <w:p>
+                      <w:pPr>
+                        <w:spacing w:after="0" w:line="240" w:lineRule="auto"/>
+                        <w:jc w:val="center"/>
+                        <w:rPr>
+                          <w:color w:val="000000" w:themeColor="text1"/>
+                          <w:lang w:val="es-MX"/>
+                        </w:rPr>
+                      </w:pPr>
+                    </w:p>
+                    <w:p>
+                      <w:pPr>
+                        <w:spacing w:after="0" w:line="240" w:lineRule="auto"/>
+                        <w:jc w:val="center"/>
+                        <w:rPr>
+                          <w:color w:val="000000" w:themeColor="text1"/>
+                          <w:lang w:val="es-MX"/>
+                        </w:rPr>
+                      </w:pPr>
+                    </w:p>
+                  </w:txbxContent>
+                </v:textbox>
+                <w10:wrap anchorx="margin"/>
+              </v:shape>
+            </w:pict>
+          </mc:Fallback>
+        </mc:AlternateContent>
+      </w:r>
+      <w:r>
+        <w:rPr>
+          <w:rFonts w:ascii="Arial" w:hAnsi="Arial" w:cs="Arial"/>
+          <w:color w:val="3C4043"/>
+          <w:spacing w:val="3"/>
+          <w:sz w:val="21"/>
+          <w:szCs w:val="21"/>
+        </w:rPr>
+        <mc:AlternateContent>
+          <mc:Choice Requires="wps">
+            <w:drawing>
+              <wp:anchor distT="0" distB="0" distL="114300" distR="114300" simplePos="0" relativeHeight="251683840" behindDoc="0" locked="0" layoutInCell="1" allowOverlap="1" wp14:anchorId="71532506" wp14:editId="6D321526">
+                <wp:simplePos x="0" y="0"/>
+                <wp:positionH relativeFrom="margin">
+                  <wp:posOffset>2700020</wp:posOffset>
+                </wp:positionH>
+                <wp:positionV relativeFrom="paragraph">
+                  <wp:posOffset>3722370</wp:posOffset>
+                </wp:positionV>
+                <wp:extent cx="9525" cy="1620000"/>
+                <wp:effectExtent l="76200" t="0" r="66675" b="56515"/>
+                <wp:wrapNone/>
+                <wp:docPr id="97" name="Conector recto de flecha 97"/>
+                <wp:cNvGraphicFramePr/>
+                <a:graphic xmlns:a="http://schemas.openxmlformats.org/drawingml/2006/main">
+                  <a:graphicData uri="http://schemas.microsoft.com/office/word/2010/wordprocessingShape">
+                    <wps:wsp>
+                      <wps:cNvCnPr/>
+                      <wps:spPr>
+                        <a:xfrm flipH="1">
+                          <a:off x="0" y="0"/>
+                          <a:ext cx="9525" cy="1620000"/>
+                        </a:xfrm>
+                        <a:prstGeom prst="straightConnector1">
+                          <a:avLst/>
+                        </a:prstGeom>
+                        <a:ln>
+                          <a:solidFill>
+                            <a:schemeClr val="tx1"/>
+                          </a:solidFill>
+                          <a:tailEnd type="triangle"/>
+                        </a:ln>
+                      </wps:spPr>
+                      <wps:style>
+                        <a:lnRef idx="1">
+                          <a:schemeClr val="accent1"/>
+                        </a:lnRef>
+                        <a:fillRef idx="0">
+                          <a:schemeClr val="accent1"/>
+                        </a:fillRef>
+                        <a:effectRef idx="0">
+                          <a:schemeClr val="accent1"/>
+                        </a:effectRef>
+                        <a:fontRef idx="minor">
+                          <a:schemeClr val="tx1"/>
+                        </a:fontRef>
+                      </wps:style>
+                      <wps:bodyPr/>
+                    </wps:wsp>
+                  </a:graphicData>
+                </a:graphic>
+                <wp14:sizeRelV relativeFrom="margin">
+                  <wp14:pctHeight>0</wp14:pctHeight>
+                </wp14:sizeRelV>
+              </wp:anchor>
+            </w:drawing>
+          </mc:Choice>
+          <mc:Fallback>
+            <w:pict>
+              <v:shape w14:anchorId="10DB23E2" id="Conector recto de flecha 97" o:spid="_x0000_s1026" type="#_x0000_t32" style="position:absolute;margin-left:212.6pt;margin-top:293.1pt;width:.75pt;height:127.55pt;flip:x;z-index:251683840;visibility:visible;mso-wrap-style:square;mso-height-percent:0;mso-wrap-distance-left:9pt;mso-wrap-distance-top:0;mso-wrap-distance-right:9pt;mso-wrap-distance-bottom:0;mso-position-horizontal:absolute;mso-position-horizontal-relative:margin;mso-position-vertical:absolute;mso-position-vertical-relative:text;mso-height-percent:0;mso-height-relative:margin" o:gfxdata="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" strokecolor="black [3213]" strokeweight=".5pt">
+                <v:stroke endarrow="block" joinstyle="miter"/>
+                <w10:wrap anchorx="margin"/>
+              </v:shape>
+            </w:pict>
+          </mc:Fallback>
+        </mc:AlternateContent>
+      </w:r>
+      <w:r>
+        <w:rPr>
+          <w:rFonts w:ascii="Arial" w:hAnsi="Arial" w:cs="Arial"/>
+          <w:color w:val="3C4043"/>
+          <w:spacing w:val="3"/>
+          <w:sz w:val="21"/>
+          <w:szCs w:val="21"/>
+        </w:rPr>
+        <mc:AlternateContent>
+          <mc:Choice Requires="wps">
+            <w:drawing>
+              <wp:anchor distT="0" distB="0" distL="114300" distR="114300" simplePos="0" relativeHeight="251692032" behindDoc="0" locked="0" layoutInCell="1" allowOverlap="1" wp14:anchorId="5FC44673" wp14:editId="2D67F0E3">
+                <wp:simplePos x="0" y="0"/>
+                <wp:positionH relativeFrom="margin">
+                  <wp:posOffset>1302580</wp:posOffset>
+                </wp:positionH>
+                <wp:positionV relativeFrom="paragraph">
+                  <wp:posOffset>3118826</wp:posOffset>
+                </wp:positionV>
+                <wp:extent cx="2145030" cy="606669"/>
+                <wp:effectExtent l="0" t="0" r="26670" b="22225"/>
+                <wp:wrapNone/>
+                <wp:docPr id="7" name="Diagrama de flujo: proceso 7"/>
+                <wp:cNvGraphicFramePr/>
+                <a:graphic xmlns:a="http://schemas.openxmlformats.org/drawingml/2006/main">
+                  <a:graphicData uri="http://schemas.microsoft.com/office/word/2010/wordprocessingShape">
+                    <wps:wsp>
+                      <wps:cNvSpPr/>
+                      <wps:spPr>
+                        <a:xfrm>
+                          <a:off x="0" y="0"/>
+                          <a:ext cx="2145030" cy="606669"/>
+                        </a:xfrm>
+                        <a:prstGeom prst="flowChartProcess">
+                          <a:avLst/>
+                        </a:prstGeom>
+                        <a:noFill/>
+                        <a:ln>
+                          <a:solidFill>
+                            <a:schemeClr val="tx1"/>
+                          </a:solidFill>
+                        </a:ln>
+                      </wps:spPr>
+                      <wps:style>
+                        <a:lnRef idx="2">
+                          <a:schemeClr val="accent1">
+                            <a:shade val="50000"/>
+                          </a:schemeClr>
+                        </a:lnRef>
+                        <a:fillRef idx="1">
+                          <a:schemeClr val="accent1"/>
+                        </a:fillRef>
+                        <a:effectRef idx="0">
+                          <a:schemeClr val="accent1"/>
+                        </a:effectRef>
+                        <a:fontRef idx="minor">
+                          <a:schemeClr val="lt1"/>
+                        </a:fontRef>
+                      </wps:style>
+                      <wps:txbx>
+                        <w:txbxContent>
+                          <w:p>
+                            <w:pPr>
+                              <w:spacing w:after="0" w:line="240" w:lineRule="auto"/>
+                              <w:jc w:val="center"/>
+                              <w:rPr>
+                                <w:color w:val="000000" w:themeColor="text1"/>
+                                <w:lang w:val="es-MX"/>
+                              </w:rPr>
+                            </w:pPr>
+                            <w:r>
+                              <w:rPr>
+                                <w:color w:val="000000" w:themeColor="text1"/>
+                                <w:lang w:val="es-MX"/>
+                              </w:rPr>
+                              <w:t>vendedor</w:t>
+                            </w:r>
+                            <w:r>
+                              <w:rPr>
+                                <w:color w:val="000000" w:themeColor="text1"/>
+                                <w:lang w:val="es-MX"/>
+                              </w:rPr>
+                              <w:t xml:space="preserve"> &lt;-</w:t>
+                            </w:r>
+                            <w:r>
+                              <w:rPr>
+                                <w:color w:val="000000" w:themeColor="text1"/>
+                                <w:lang w:val="es-MX"/>
+                              </w:rPr>
+                              <w:t xml:space="preserve"> 1.10</w:t>
+                            </w:r>
+                          </w:p>
+                          <w:p>
+                            <w:pPr>
+                              <w:spacing w:after="0" w:line="240" w:lineRule="auto"/>
+                              <w:jc w:val="center"/>
+                              <w:rPr>
+                                <w:color w:val="000000" w:themeColor="text1"/>
+                                <w:lang w:val="es-MX"/>
+                              </w:rPr>
+                            </w:pPr>
+                            <w:r>
+                              <w:rPr>
+                                <w:color w:val="000000" w:themeColor="text1"/>
+                                <w:lang w:val="es-MX"/>
+                              </w:rPr>
+                              <w:t>aumento</w:t>
+                            </w:r>
+                            <w:r>
+                              <w:rPr>
+                                <w:color w:val="000000" w:themeColor="text1"/>
+                                <w:lang w:val="es-MX"/>
+                              </w:rPr>
+                              <w:t xml:space="preserve"> &lt;- </w:t>
+                            </w:r>
+                            <w:r>
+                              <w:rPr>
+                                <w:color w:val="000000" w:themeColor="text1"/>
+                                <w:lang w:val="es-MX"/>
+                              </w:rPr>
+                              <w:t xml:space="preserve">sueldo * </w:t>
+                            </w:r>
+                            <w:r>
+                              <w:rPr>
+                                <w:color w:val="000000" w:themeColor="text1"/>
+                                <w:lang w:val="es-MX"/>
+                              </w:rPr>
+                              <w:t>vendedor</w:t>
+                            </w:r>
+                          </w:p>
+                          <w:p>
+                            <w:pPr>
+                              <w:spacing w:after="0" w:line="240" w:lineRule="auto"/>
+                              <w:jc w:val="center"/>
+                              <w:rPr>
+                                <w:color w:val="000000" w:themeColor="text1"/>
+                                <w:lang w:val="es-MX"/>
+                              </w:rPr>
+                            </w:pPr>
+                            <w:r>
+                              <w:rPr>
+                                <w:color w:val="000000" w:themeColor="text1"/>
+                                <w:lang w:val="es-MX"/>
+                              </w:rPr>
+                              <w:t>porcentaje</w:t>
+                            </w:r>
+                            <w:r>
+                              <w:rPr>
+                                <w:color w:val="000000" w:themeColor="text1"/>
+                                <w:lang w:val="es-MX"/>
+                              </w:rPr>
+                              <w:t xml:space="preserve"> &lt;- </w:t>
+                            </w:r>
+                            <w:r>
+                              <w:rPr>
+                                <w:color w:val="000000" w:themeColor="text1"/>
+                                <w:lang w:val="es-MX"/>
+                              </w:rPr>
+                              <w:t>(vendedor</w:t>
+                            </w:r>
+                            <w:r>
+                              <w:rPr>
+                                <w:color w:val="000000" w:themeColor="text1"/>
+                                <w:lang w:val="es-MX"/>
+                              </w:rPr>
+                              <w:t xml:space="preserve"> </w:t>
+                            </w:r>
+                            <w:r>
+                              <w:rPr>
+                                <w:color w:val="000000" w:themeColor="text1"/>
+                                <w:lang w:val="es-MX"/>
+                              </w:rPr>
+                              <w:t>- 1) * 100</w:t>
+                            </w:r>
+                          </w:p>
+                          <w:p>
+                            <w:pPr>
+                              <w:spacing w:after="0" w:line="240" w:lineRule="auto"/>
+                              <w:jc w:val="center"/>
+                              <w:rPr>
+                                <w:color w:val="000000" w:themeColor="text1"/>
+                                <w:lang w:val="es-MX"/>
+                              </w:rPr>
+                            </w:pPr>
+                          </w:p>
+                          <w:p>
+                            <w:pPr>
+                              <w:spacing w:after="0" w:line="240" w:lineRule="auto"/>
+                              <w:jc w:val="center"/>
+                              <w:rPr>
+                                <w:color w:val="000000" w:themeColor="text1"/>
+                                <w:lang w:val="es-MX"/>
+                              </w:rPr>
+                            </w:pPr>
+                          </w:p>
+                        </w:txbxContent>
+                      </wps:txbx>
+                      <wps:bodyPr rot="0" spcFirstLastPara="0" vertOverflow="overflow" horzOverflow="overflow" vert="horz" wrap="square" lIns="91440" tIns="45720" rIns="91440" bIns="45720" numCol="1" spcCol="0" rtlCol="0" fromWordArt="0" anchor="ctr" anchorCtr="0" forceAA="0" compatLnSpc="1">
+                        <a:prstTxWarp prst="textNoShape">
+                          <a:avLst/>
+                        </a:prstTxWarp>
+                        <a:noAutofit/>
+                      </wps:bodyPr>
+                    </wps:wsp>
+                  </a:graphicData>
+                </a:graphic>
+                <wp14:sizeRelH relativeFrom="margin">
+                  <wp14:pctWidth>0</wp14:pctWidth>
+                </wp14:sizeRelH>
+                <wp14:sizeRelV relativeFrom="margin">
+                  <wp14:pctHeight>0</wp14:pctHeight>
+                </wp14:sizeRelV>
+              </wp:anchor>
+            </w:drawing>
+          </mc:Choice>
+          <mc:Fallback>
+            <w:pict>
+              <v:shape w14:anchorId="5FC44673" id="Diagrama de flujo: proceso 7" o:spid="_x0000_s1031" type="#_x0000_t109" style="position:absolute;margin-left:102.55pt;margin-top:245.6pt;width:168.9pt;height:47.75pt;z-index:251692032;visibility:visible;mso-wrap-style:square;mso-width-percent:0;mso-height-percent:0;mso-wrap-distance-left:9pt;mso-wrap-distance-top:0;mso-wrap-distance-right:9pt;mso-wrap-distance-bottom:0;mso-position-horizontal:absolute;mso-position-horizontal-relative:margin;mso-position-vertical:absolute;mso-position-vertical-relative:text;mso-width-percent:0;mso-height-percent:0;mso-width-relative:margin;mso-height-relative:margin;v-text-anchor:middle" o:gfxdata="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" filled="f" strokecolor="black [3213]" strokeweight="1pt">
+                <v:textbox>
+                  <w:txbxContent>
+                    <w:p>
+                      <w:pPr>
+                        <w:spacing w:after="0" w:line="240" w:lineRule="auto"/>
+                        <w:jc w:val="center"/>
+                        <w:rPr>
+                          <w:color w:val="000000" w:themeColor="text1"/>
+                          <w:lang w:val="es-MX"/>
+                        </w:rPr>
+                      </w:pPr>
+                      <w:r>
+                        <w:rPr>
+                          <w:color w:val="000000" w:themeColor="text1"/>
+                          <w:lang w:val="es-MX"/>
+                        </w:rPr>
+                        <w:t>vendedor</w:t>
+                      </w:r>
+                      <w:r>
+                        <w:rPr>
+                          <w:color w:val="000000" w:themeColor="text1"/>
+                          <w:lang w:val="es-MX"/>
+                        </w:rPr>
+                        <w:t xml:space="preserve"> &lt;-</w:t>
+                      </w:r>
+                      <w:r>
+                        <w:rPr>
+                          <w:color w:val="000000" w:themeColor="text1"/>
+                          <w:lang w:val="es-MX"/>
+                        </w:rPr>
+                        <w:t xml:space="preserve"> 1.10</w:t>
+                      </w:r>
+                    </w:p>
+                    <w:p>
+                      <w:pPr>
+                        <w:spacing w:after="0" w:line="240" w:lineRule="auto"/>
+                        <w:jc w:val="center"/>
+                        <w:rPr>
+                          <w:color w:val="000000" w:themeColor="text1"/>
+                          <w:lang w:val="es-MX"/>
+                        </w:rPr>
+                      </w:pPr>
+                      <w:r>
+                        <w:rPr>
+                          <w:color w:val="000000" w:themeColor="text1"/>
+                          <w:lang w:val="es-MX"/>
+                        </w:rPr>
+                        <w:t>aumento</w:t>
+                      </w:r>
+                      <w:r>
+                        <w:rPr>
+                          <w:color w:val="000000" w:themeColor="text1"/>
+                          <w:lang w:val="es-MX"/>
+                        </w:rPr>
+                        <w:t xml:space="preserve"> &lt;- </w:t>
+                      </w:r>
+                      <w:r>
+                        <w:rPr>
+                          <w:color w:val="000000" w:themeColor="text1"/>
+                          <w:lang w:val="es-MX"/>
+                        </w:rPr>
+                        <w:t xml:space="preserve">sueldo * </w:t>
+                      </w:r>
+                      <w:r>
+                        <w:rPr>
+                          <w:color w:val="000000" w:themeColor="text1"/>
+                          <w:lang w:val="es-MX"/>
+                        </w:rPr>
+                        <w:t>vendedor</w:t>
+                      </w:r>
+                    </w:p>
+                    <w:p>
+                      <w:pPr>
+                        <w:spacing w:after="0" w:line="240" w:lineRule="auto"/>
+                        <w:jc w:val="center"/>
+                        <w:rPr>
+                          <w:color w:val="000000" w:themeColor="text1"/>
+                          <w:lang w:val="es-MX"/>
+                        </w:rPr>
+                      </w:pPr>
+                      <w:r>
+                        <w:rPr>
+                          <w:color w:val="000000" w:themeColor="text1"/>
+                          <w:lang w:val="es-MX"/>
+                        </w:rPr>
+                        <w:t>porcentaje</w:t>
+                      </w:r>
+                      <w:r>
+                        <w:rPr>
+                          <w:color w:val="000000" w:themeColor="text1"/>
+                          <w:lang w:val="es-MX"/>
+                        </w:rPr>
+                        <w:t xml:space="preserve"> &lt;- </w:t>
+                      </w:r>
+                      <w:r>
+                        <w:rPr>
+                          <w:color w:val="000000" w:themeColor="text1"/>
+                          <w:lang w:val="es-MX"/>
+                        </w:rPr>
+                        <w:t>(vendedor</w:t>
+                      </w:r>
+                      <w:r>
+                        <w:rPr>
+                          <w:color w:val="000000" w:themeColor="text1"/>
+                          <w:lang w:val="es-MX"/>
+                        </w:rPr>
+                        <w:t xml:space="preserve"> </w:t>
+                      </w:r>
+                      <w:r>
+                        <w:rPr>
+                          <w:color w:val="000000" w:themeColor="text1"/>
+                          <w:lang w:val="es-MX"/>
+                        </w:rPr>
+                        <w:t>- 1) * 100</w:t>
+                      </w:r>
+                    </w:p>
+                    <w:p>
+                      <w:pPr>
+                        <w:spacing w:after="0" w:line="240" w:lineRule="auto"/>
+                        <w:jc w:val="center"/>
+                        <w:rPr>
+                          <w:color w:val="000000" w:themeColor="text1"/>
+                          <w:lang w:val="es-MX"/>
+                        </w:rPr>
+                      </w:pPr>
+                    </w:p>
+                    <w:p>
+                      <w:pPr>
+                        <w:spacing w:after="0" w:line="240" w:lineRule="auto"/>
+                        <w:jc w:val="center"/>
+                        <w:rPr>
+                          <w:color w:val="000000" w:themeColor="text1"/>
+                          <w:lang w:val="es-MX"/>
+                        </w:rPr>
+                      </w:pPr>
+                    </w:p>
+                  </w:txbxContent>
+                </v:textbox>
+                <w10:wrap anchorx="margin"/>
+              </v:shape>
+            </w:pict>
+          </mc:Fallback>
+        </mc:AlternateContent>
+      </w:r>
+      <w:r>
+        <w:rPr>
+          <w:rFonts w:ascii="Arial" w:hAnsi="Arial" w:cs="Arial"/>
+          <w:noProof/>
+          <w:color w:val="3C4043"/>
+          <w:spacing w:val="3"/>
+          <w:sz w:val="21"/>
+          <w:szCs w:val="21"/>
+        </w:rPr>
+        <mc:AlternateContent>
+          <mc:Choice Requires="wps">
+            <w:drawing>
+              <wp:anchor distT="0" distB="0" distL="114300" distR="114300" simplePos="0" relativeHeight="251706368" behindDoc="0" locked="0" layoutInCell="1" allowOverlap="1" wp14:anchorId="099E899E" wp14:editId="6C88B97B">
+                <wp:simplePos x="0" y="0"/>
+                <wp:positionH relativeFrom="column">
+                  <wp:posOffset>2826580</wp:posOffset>
+                </wp:positionH>
+                <wp:positionV relativeFrom="paragraph">
+                  <wp:posOffset>3074620</wp:posOffset>
+                </wp:positionV>
+                <wp:extent cx="1210408" cy="2347595"/>
+                <wp:effectExtent l="38100" t="0" r="27940" b="90805"/>
+                <wp:wrapNone/>
+                <wp:docPr id="19" name="Conector: angular 19"/>
+                <wp:cNvGraphicFramePr/>
+                <a:graphic xmlns:a="http://schemas.openxmlformats.org/drawingml/2006/main">
+                  <a:graphicData uri="http://schemas.microsoft.com/office/word/2010/wordprocessingShape">
+                    <wps:wsp>
+                      <wps:cNvCnPr/>
+                      <wps:spPr>
+                        <a:xfrm flipH="1">
+                          <a:off x="0" y="0"/>
+                          <a:ext cx="1210408" cy="2347595"/>
+                        </a:xfrm>
+                        <a:prstGeom prst="bentConnector3">
+                          <a:avLst>
+                            <a:gd name="adj1" fmla="val -22"/>
+                          </a:avLst>
+                        </a:prstGeom>
+                        <a:ln>
+                          <a:solidFill>
+                            <a:schemeClr val="tx1">
+                              <a:lumMod val="95000"/>
+                              <a:lumOff val="5000"/>
+                            </a:schemeClr>
+                          </a:solidFill>
+                          <a:tailEnd type="triangle"/>
+                        </a:ln>
+                      </wps:spPr>
+                      <wps:style>
+                        <a:lnRef idx="1">
+                          <a:schemeClr val="accent1"/>
+                        </a:lnRef>
+                        <a:fillRef idx="0">
+                          <a:schemeClr val="accent1"/>
+                        </a:fillRef>
+                        <a:effectRef idx="0">
+                          <a:schemeClr val="accent1"/>
+                        </a:effectRef>
+                        <a:fontRef idx="minor">
+                          <a:schemeClr val="tx1"/>
+                        </a:fontRef>
+                      </wps:style>
+                      <wps:bodyPr/>
+                    </wps:wsp>
+                  </a:graphicData>
+                </a:graphic>
+                <wp14:sizeRelH relativeFrom="margin">
+                  <wp14:pctWidth>0</wp14:pctWidth>
+                </wp14:sizeRelH>
+                <wp14:sizeRelV relativeFrom="margin">
+                  <wp14:pctHeight>0</wp14:pctHeight>
+                </wp14:sizeRelV>
+              </wp:anchor>
+            </w:drawing>
+          </mc:Choice>
+          <mc:Fallback>
+            <w:pict>
+              <v:shape w14:anchorId="362DF250" id="Conector: angular 19" o:spid="_x0000_s1026" type="#_x0000_t34" style="position:absolute;margin-left:222.55pt;margin-top:242.1pt;width:95.3pt;height:184.85pt;flip:x;z-index:251706368;visibility:visible;mso-wrap-style:square;mso-width-percent:0;mso-height-percent:0;mso-wrap-distance-left:9pt;mso-wrap-distance-top:0;mso-wrap-distance-right:9pt;mso-wrap-distance-bottom:0;mso-position-horizontal:absolute;mso-position-horizontal-relative:text;mso-position-vertical:absolute;mso-position-vertical-relative:text;mso-width-percent:0;mso-height-percent:0;mso-width-relative:margin;mso-height-relative:margin" o:gfxdata="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" adj="-5" strokecolor="#0d0d0d [3069]" strokeweight=".5pt">
+                <v:stroke endarrow="block"/>
+              </v:shape>
+            </w:pict>
+          </mc:Fallback>
+        </mc:AlternateContent>
+      </w:r>
+      <w:r>
+        <w:rPr>
+          <w:rFonts w:ascii="Arial" w:hAnsi="Arial" w:cs="Arial"/>
+          <w:color w:val="3C4043"/>
+          <w:spacing w:val="3"/>
+          <w:sz w:val="21"/>
+          <w:szCs w:val="21"/>
+        </w:rPr>
+        <mc:AlternateContent>
+          <mc:Choice Requires="wps">
+            <w:drawing>
+              <wp:anchor distT="0" distB="0" distL="114300" distR="114300" simplePos="0" relativeHeight="251677696" behindDoc="0" locked="0" layoutInCell="1" allowOverlap="1" wp14:anchorId="7D14ABED" wp14:editId="680FC546">
+                <wp:simplePos x="0" y="0"/>
+                <wp:positionH relativeFrom="margin">
+                  <wp:posOffset>2384034</wp:posOffset>
+                </wp:positionH>
+                <wp:positionV relativeFrom="paragraph">
+                  <wp:posOffset>2468195</wp:posOffset>
+                </wp:positionV>
+                <wp:extent cx="2048510" cy="606669"/>
+                <wp:effectExtent l="0" t="0" r="27940" b="22225"/>
+                <wp:wrapNone/>
+                <wp:docPr id="85" name="Diagrama de flujo: proceso 85"/>
+                <wp:cNvGraphicFramePr/>
+                <a:graphic xmlns:a="http://schemas.openxmlformats.org/drawingml/2006/main">
+                  <a:graphicData uri="http://schemas.microsoft.com/office/word/2010/wordprocessingShape">
+                    <wps:wsp>
+                      <wps:cNvSpPr/>
+                      <wps:spPr>
+                        <a:xfrm>
+                          <a:off x="0" y="0"/>
+                          <a:ext cx="2048510" cy="606669"/>
+                        </a:xfrm>
+                        <a:prstGeom prst="flowChartProcess">
+                          <a:avLst/>
+                        </a:prstGeom>
+                        <a:noFill/>
+                        <a:ln>
+                          <a:solidFill>
+                            <a:schemeClr val="tx1"/>
+                          </a:solidFill>
+                        </a:ln>
+                      </wps:spPr>
+                      <wps:style>
+                        <a:lnRef idx="2">
+                          <a:schemeClr val="accent1">
+                            <a:shade val="50000"/>
+                          </a:schemeClr>
+                        </a:lnRef>
+                        <a:fillRef idx="1">
+                          <a:schemeClr val="accent1"/>
+                        </a:fillRef>
+                        <a:effectRef idx="0">
+                          <a:schemeClr val="accent1"/>
+                        </a:effectRef>
+                        <a:fontRef idx="minor">
+                          <a:schemeClr val="lt1"/>
+                        </a:fontRef>
+                      </wps:style>
+                      <wps:txbx>
+                        <w:txbxContent>
+                          <w:p>
+                            <w:pPr>
+                              <w:spacing w:after="0" w:line="240" w:lineRule="auto"/>
+                              <w:jc w:val="center"/>
+                              <w:rPr>
+                                <w:color w:val="000000" w:themeColor="text1"/>
+                                <w:lang w:val="es-MX"/>
+                              </w:rPr>
+                            </w:pPr>
+                            <w:r>
+                              <w:rPr>
+                                <w:color w:val="000000" w:themeColor="text1"/>
+                                <w:lang w:val="es-MX"/>
+                              </w:rPr>
+                              <w:t>gerente</w:t>
+                            </w:r>
+                            <w:r>
+                              <w:rPr>
+                                <w:color w:val="000000" w:themeColor="text1"/>
+                                <w:lang w:val="es-MX"/>
+                              </w:rPr>
+                              <w:t xml:space="preserve"> &lt;-</w:t>
+                            </w:r>
+                            <w:r>
+                              <w:rPr>
+                                <w:color w:val="000000" w:themeColor="text1"/>
+                                <w:lang w:val="es-MX"/>
+                              </w:rPr>
+                              <w:t xml:space="preserve"> 1.10</w:t>
+                            </w:r>
+                          </w:p>
+                          <w:p>
+                            <w:pPr>
+                              <w:spacing w:after="0" w:line="240" w:lineRule="auto"/>
+                              <w:jc w:val="center"/>
+                              <w:rPr>
+                                <w:color w:val="000000" w:themeColor="text1"/>
+                                <w:lang w:val="es-MX"/>
+                              </w:rPr>
+                            </w:pPr>
+                            <w:r>
+                              <w:rPr>
+                                <w:color w:val="000000" w:themeColor="text1"/>
+                                <w:lang w:val="es-MX"/>
+                              </w:rPr>
+                              <w:t>aumento</w:t>
+                            </w:r>
+                            <w:r>
+                              <w:rPr>
+                                <w:color w:val="000000" w:themeColor="text1"/>
+                                <w:lang w:val="es-MX"/>
+                              </w:rPr>
+                              <w:t xml:space="preserve"> &lt;- </w:t>
+                            </w:r>
+                            <w:r>
+                              <w:rPr>
+                                <w:color w:val="000000" w:themeColor="text1"/>
+                                <w:lang w:val="es-MX"/>
+                              </w:rPr>
+                              <w:t xml:space="preserve">sueldo * </w:t>
+                            </w:r>
+                            <w:r>
+                              <w:rPr>
+                                <w:color w:val="000000" w:themeColor="text1"/>
+                                <w:lang w:val="es-MX"/>
+                              </w:rPr>
+                              <w:t>gerente</w:t>
+                            </w:r>
+                          </w:p>
+                          <w:p>
+                            <w:pPr>
+                              <w:spacing w:after="0" w:line="240" w:lineRule="auto"/>
+                              <w:jc w:val="center"/>
+                              <w:rPr>
+                                <w:color w:val="000000" w:themeColor="text1"/>
+                                <w:lang w:val="es-MX"/>
+                              </w:rPr>
+                            </w:pPr>
+                            <w:r>
+                              <w:rPr>
+                                <w:color w:val="000000" w:themeColor="text1"/>
+                                <w:lang w:val="es-MX"/>
+                              </w:rPr>
+                              <w:t>porcentaje</w:t>
+                            </w:r>
+                            <w:r>
+                              <w:rPr>
+                                <w:color w:val="000000" w:themeColor="text1"/>
+                                <w:lang w:val="es-MX"/>
+                              </w:rPr>
+                              <w:t xml:space="preserve"> &lt;- </w:t>
+                            </w:r>
+                            <w:r>
+                              <w:rPr>
+                                <w:color w:val="000000" w:themeColor="text1"/>
+                                <w:lang w:val="es-MX"/>
+                              </w:rPr>
+                              <w:t>(gerente</w:t>
+                            </w:r>
+                            <w:r>
+                              <w:rPr>
+                                <w:color w:val="000000" w:themeColor="text1"/>
+                                <w:lang w:val="es-MX"/>
+                              </w:rPr>
+                              <w:t xml:space="preserve"> </w:t>
+                            </w:r>
+                            <w:r>
+                              <w:rPr>
+                                <w:color w:val="000000" w:themeColor="text1"/>
+                                <w:lang w:val="es-MX"/>
+                              </w:rPr>
+                              <w:t>- 1) * 100</w:t>
+                            </w:r>
+                          </w:p>
+                          <w:p>
+                            <w:pPr>
+                              <w:spacing w:after="0" w:line="240" w:lineRule="auto"/>
+                              <w:jc w:val="center"/>
+                              <w:rPr>
+                                <w:color w:val="000000" w:themeColor="text1"/>
+                                <w:lang w:val="es-MX"/>
+                              </w:rPr>
+                            </w:pPr>
+                          </w:p>
+                          <w:p>
+                            <w:pPr>
+                              <w:spacing w:after="0" w:line="240" w:lineRule="auto"/>
+                              <w:jc w:val="center"/>
+                              <w:rPr>
+                                <w:color w:val="000000" w:themeColor="text1"/>
+                                <w:lang w:val="es-MX"/>
+                              </w:rPr>
+                            </w:pPr>
+                          </w:p>
+                        </w:txbxContent>
+                      </wps:txbx>
+                      <wps:bodyPr rot="0" spcFirstLastPara="0" vertOverflow="overflow" horzOverflow="overflow" vert="horz" wrap="square" lIns="91440" tIns="45720" rIns="91440" bIns="45720" numCol="1" spcCol="0" rtlCol="0" fromWordArt="0" anchor="ctr" anchorCtr="0" forceAA="0" compatLnSpc="1">
+                        <a:prstTxWarp prst="textNoShape">
+                          <a:avLst/>
+                        </a:prstTxWarp>
+                        <a:noAutofit/>
+                      </wps:bodyPr>
+                    </wps:wsp>
+                  </a:graphicData>
+                </a:graphic>
+                <wp14:sizeRelH relativeFrom="margin">
+                  <wp14:pctWidth>0</wp14:pctWidth>
+                </wp14:sizeRelH>
+                <wp14:sizeRelV relativeFrom="margin">
+                  <wp14:pctHeight>0</wp14:pctHeight>
+                </wp14:sizeRelV>
+              </wp:anchor>
+            </w:drawing>
+          </mc:Choice>
+          <mc:Fallback>
+            <w:pict>
+              <v:shape w14:anchorId="7D14ABED" id="Diagrama de flujo: proceso 85" o:spid="_x0000_s1032" type="#_x0000_t109" style="position:absolute;margin-left:187.7pt;margin-top:194.35pt;width:161.3pt;height:47.75pt;z-index:251677696;visibility:visible;mso-wrap-style:square;mso-width-percent:0;mso-height-percent:0;mso-wrap-distance-left:9pt;mso-wrap-distance-top:0;mso-wrap-distance-right:9pt;mso-wrap-distance-bottom:0;mso-position-horizontal:absolute;mso-position-horizontal-relative:margin;mso-position-vertical:absolute;mso-position-vertical-relative:text;mso-width-percent:0;mso-height-percent:0;mso-width-relative:margin;mso-height-relative:margin;v-text-anchor:middle" o:gfxdata="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" filled="f" strokecolor="black [3213]" strokeweight="1pt">
+                <v:textbox>
+                  <w:txbxContent>
+                    <w:p>
+                      <w:pPr>
+                        <w:spacing w:after="0" w:line="240" w:lineRule="auto"/>
+                        <w:jc w:val="center"/>
+                        <w:rPr>
+                          <w:color w:val="000000" w:themeColor="text1"/>
+                          <w:lang w:val="es-MX"/>
+                        </w:rPr>
+                      </w:pPr>
+                      <w:r>
+                        <w:rPr>
+                          <w:color w:val="000000" w:themeColor="text1"/>
+                          <w:lang w:val="es-MX"/>
+                        </w:rPr>
+                        <w:t>gerente</w:t>
+                      </w:r>
+                      <w:r>
+                        <w:rPr>
+                          <w:color w:val="000000" w:themeColor="text1"/>
+                          <w:lang w:val="es-MX"/>
+                        </w:rPr>
+                        <w:t xml:space="preserve"> &lt;-</w:t>
+                      </w:r>
+                      <w:r>
+                        <w:rPr>
+                          <w:color w:val="000000" w:themeColor="text1"/>
+                          <w:lang w:val="es-MX"/>
+                        </w:rPr>
+                        <w:t xml:space="preserve"> 1.10</w:t>
+                      </w:r>
+                    </w:p>
+                    <w:p>
+                      <w:pPr>
+                        <w:spacing w:after="0" w:line="240" w:lineRule="auto"/>
+                        <w:jc w:val="center"/>
+                        <w:rPr>
+                          <w:color w:val="000000" w:themeColor="text1"/>
+                          <w:lang w:val="es-MX"/>
+                        </w:rPr>
+                      </w:pPr>
+                      <w:r>
+                        <w:rPr>
+                          <w:color w:val="000000" w:themeColor="text1"/>
+                          <w:lang w:val="es-MX"/>
+                        </w:rPr>
+                        <w:t>aumento</w:t>
+                      </w:r>
+                      <w:r>
+                        <w:rPr>
+                          <w:color w:val="000000" w:themeColor="text1"/>
+                          <w:lang w:val="es-MX"/>
+                        </w:rPr>
+                        <w:t xml:space="preserve"> &lt;- </w:t>
+                      </w:r>
+                      <w:r>
+                        <w:rPr>
+                          <w:color w:val="000000" w:themeColor="text1"/>
+                          <w:lang w:val="es-MX"/>
+                        </w:rPr>
+                        <w:t xml:space="preserve">sueldo * </w:t>
+                      </w:r>
+                      <w:r>
+                        <w:rPr>
+                          <w:color w:val="000000" w:themeColor="text1"/>
+                          <w:lang w:val="es-MX"/>
+                        </w:rPr>
+                        <w:t>gerente</w:t>
+                      </w:r>
+                    </w:p>
+                    <w:p>
+                      <w:pPr>
+                        <w:spacing w:after="0" w:line="240" w:lineRule="auto"/>
+                        <w:jc w:val="center"/>
+                        <w:rPr>
+                          <w:color w:val="000000" w:themeColor="text1"/>
+                          <w:lang w:val="es-MX"/>
+                        </w:rPr>
+                      </w:pPr>
+                      <w:r>
+                        <w:rPr>
+                          <w:color w:val="000000" w:themeColor="text1"/>
+                          <w:lang w:val="es-MX"/>
+                        </w:rPr>
+                        <w:t>porcentaje</w:t>
+                      </w:r>
+                      <w:r>
+                        <w:rPr>
+                          <w:color w:val="000000" w:themeColor="text1"/>
+                          <w:lang w:val="es-MX"/>
+                        </w:rPr>
+                        <w:t xml:space="preserve"> &lt;- </w:t>
+                      </w:r>
+                      <w:r>
+                        <w:rPr>
+                          <w:color w:val="000000" w:themeColor="text1"/>
+                          <w:lang w:val="es-MX"/>
+                        </w:rPr>
+                        <w:t>(gerente</w:t>
+                      </w:r>
+                      <w:r>
+                        <w:rPr>
+                          <w:color w:val="000000" w:themeColor="text1"/>
+                          <w:lang w:val="es-MX"/>
+                        </w:rPr>
+                        <w:t xml:space="preserve"> </w:t>
+                      </w:r>
+                      <w:r>
+                        <w:rPr>
+                          <w:color w:val="000000" w:themeColor="text1"/>
+                          <w:lang w:val="es-MX"/>
+                        </w:rPr>
+                        <w:t>- 1) * 100</w:t>
+                      </w:r>
+                    </w:p>
+                    <w:p>
+                      <w:pPr>
+                        <w:spacing w:after="0" w:line="240" w:lineRule="auto"/>
+                        <w:jc w:val="center"/>
+                        <w:rPr>
+                          <w:color w:val="000000" w:themeColor="text1"/>
+                          <w:lang w:val="es-MX"/>
+                        </w:rPr>
+                      </w:pPr>
+                    </w:p>
+                    <w:p>
+                      <w:pPr>
+                        <w:spacing w:after="0" w:line="240" w:lineRule="auto"/>
+                        <w:jc w:val="center"/>
+                        <w:rPr>
+                          <w:color w:val="000000" w:themeColor="text1"/>
+                          <w:lang w:val="es-MX"/>
+                        </w:rPr>
+                      </w:pPr>
+                    </w:p>
+                  </w:txbxContent>
+                </v:textbox>
+                <w10:wrap anchorx="margin"/>
+              </v:shape>
+            </w:pict>
+          </mc:Fallback>
+        </mc:AlternateContent>
+      </w:r>
+      <w:r>
+        <w:rPr>
+          <w:rFonts w:ascii="Arial" w:hAnsi="Arial" w:cs="Arial"/>
+          <w:noProof/>
+          <w:color w:val="3C4043"/>
+          <w:spacing w:val="3"/>
+          <w:sz w:val="21"/>
+          <w:szCs w:val="21"/>
+        </w:rPr>
+        <mc:AlternateContent>
+          <mc:Choice Requires="wps">
+            <w:drawing>
+              <wp:anchor distT="0" distB="0" distL="114300" distR="114300" simplePos="0" relativeHeight="251708416" behindDoc="0" locked="0" layoutInCell="1" allowOverlap="1" wp14:anchorId="03D0A0A9" wp14:editId="74E1C2A8">
+                <wp:simplePos x="0" y="0"/>
+                <wp:positionH relativeFrom="column">
+                  <wp:posOffset>2791411</wp:posOffset>
+                </wp:positionH>
+                <wp:positionV relativeFrom="paragraph">
+                  <wp:posOffset>2406406</wp:posOffset>
+                </wp:positionV>
+                <wp:extent cx="2230316" cy="3121269"/>
+                <wp:effectExtent l="38100" t="0" r="36830" b="98425"/>
+                <wp:wrapNone/>
+                <wp:docPr id="20" name="Conector: angular 20"/>
+                <wp:cNvGraphicFramePr/>
+                <a:graphic xmlns:a="http://schemas.openxmlformats.org/drawingml/2006/main">
+                  <a:graphicData uri="http://schemas.microsoft.com/office/word/2010/wordprocessingShape">
+                    <wps:wsp>
+                      <wps:cNvCnPr/>
+                      <wps:spPr>
+                        <a:xfrm flipH="1">
+                          <a:off x="0" y="0"/>
+                          <a:ext cx="2230316" cy="3121269"/>
+                        </a:xfrm>
+                        <a:prstGeom prst="bentConnector3">
+                          <a:avLst>
+                            <a:gd name="adj1" fmla="val -22"/>
+                          </a:avLst>
+                        </a:prstGeom>
+                        <a:ln>
+                          <a:solidFill>
+                            <a:schemeClr val="tx1">
+                              <a:lumMod val="95000"/>
+                              <a:lumOff val="5000"/>
+                            </a:schemeClr>
+                          </a:solidFill>
+                          <a:tailEnd type="triangle"/>
+                        </a:ln>
+                      </wps:spPr>
+                      <wps:style>
+                        <a:lnRef idx="1">
+                          <a:schemeClr val="accent1"/>
+                        </a:lnRef>
+                        <a:fillRef idx="0">
+                          <a:schemeClr val="accent1"/>
+                        </a:fillRef>
+                        <a:effectRef idx="0">
+                          <a:schemeClr val="accent1"/>
+                        </a:effectRef>
+                        <a:fontRef idx="minor">
+                          <a:schemeClr val="tx1"/>
+                        </a:fontRef>
+                      </wps:style>
+                      <wps:bodyPr/>
+                    </wps:wsp>
+                  </a:graphicData>
+                </a:graphic>
+                <wp14:sizeRelH relativeFrom="margin">
+                  <wp14:pctWidth>0</wp14:pctWidth>
+                </wp14:sizeRelH>
+                <wp14:sizeRelV relativeFrom="margin">
+                  <wp14:pctHeight>0</wp14:pctHeight>
+                </wp14:sizeRelV>
+              </wp:anchor>
+            </w:drawing>
+          </mc:Choice>
+          <mc:Fallback>
+            <w:pict>
+              <v:shape w14:anchorId="787D2F4F" id="Conector: angular 20" o:spid="_x0000_s1026" type="#_x0000_t34" style="position:absolute;margin-left:219.8pt;margin-top:189.5pt;width:175.6pt;height:245.75pt;flip:x;z-index:251708416;visibility:visible;mso-wrap-style:square;mso-width-percent:0;mso-height-percent:0;mso-wrap-distance-left:9pt;mso-wrap-distance-top:0;mso-wrap-distance-right:9pt;mso-wrap-distance-bottom:0;mso-position-horizontal:absolute;mso-position-horizontal-relative:text;mso-position-vertical:absolute;mso-position-vertical-relative:text;mso-width-percent:0;mso-height-percent:0;mso-width-relative:margin;mso-height-relative:margin" o:gfxdata="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" adj="-5" strokecolor="#0d0d0d [3069]" strokeweight=".5pt">
+                <v:stroke endarrow="block"/>
+              </v:shape>
+            </w:pict>
+          </mc:Fallback>
+        </mc:AlternateContent>
+      </w:r>
+      <w:r>
+        <w:rPr>
+          <w:rFonts w:ascii="Arial" w:hAnsi="Arial" w:cs="Arial"/>
+          <w:color w:val="3C4043"/>
+          <w:spacing w:val="3"/>
+          <w:sz w:val="21"/>
+          <w:szCs w:val="21"/>
+        </w:rPr>
+        <mc:AlternateContent>
+          <mc:Choice Requires="wps">
+            <w:drawing>
+              <wp:anchor distT="0" distB="0" distL="114300" distR="114300" simplePos="0" relativeHeight="251672576" behindDoc="0" locked="0" layoutInCell="1" allowOverlap="1" wp14:anchorId="45E96624" wp14:editId="3B4CE487">
+                <wp:simplePos x="0" y="0"/>
+                <wp:positionH relativeFrom="margin">
+                  <wp:align>right</wp:align>
+                </wp:positionH>
+                <wp:positionV relativeFrom="paragraph">
+                  <wp:posOffset>1799981</wp:posOffset>
+                </wp:positionV>
+                <wp:extent cx="1997661" cy="606669"/>
+                <wp:effectExtent l="0" t="0" r="22225" b="22225"/>
+                <wp:wrapNone/>
+                <wp:docPr id="80" name="Diagrama de flujo: proceso 80"/>
+                <wp:cNvGraphicFramePr/>
+                <a:graphic xmlns:a="http://schemas.openxmlformats.org/drawingml/2006/main">
+                  <a:graphicData uri="http://schemas.microsoft.com/office/word/2010/wordprocessingShape">
+                    <wps:wsp>
+                      <wps:cNvSpPr/>
+                      <wps:spPr>
+                        <a:xfrm>
+                          <a:off x="0" y="0"/>
+                          <a:ext cx="1997661" cy="606669"/>
+                        </a:xfrm>
+                        <a:prstGeom prst="flowChartProcess">
+                          <a:avLst/>
+                        </a:prstGeom>
+                        <a:noFill/>
+                        <a:ln>
+                          <a:solidFill>
+                            <a:schemeClr val="tx1"/>
+                          </a:solidFill>
+                        </a:ln>
+                      </wps:spPr>
+                      <wps:style>
+                        <a:lnRef idx="2">
+                          <a:schemeClr val="accent1">
+                            <a:shade val="50000"/>
+                          </a:schemeClr>
+                        </a:lnRef>
+                        <a:fillRef idx="1">
+                          <a:schemeClr val="accent1"/>
+                        </a:fillRef>
+                        <a:effectRef idx="0">
+                          <a:schemeClr val="accent1"/>
+                        </a:effectRef>
+                        <a:fontRef idx="minor">
+                          <a:schemeClr val="lt1"/>
+                        </a:fontRef>
+                      </wps:style>
+                      <wps:txbx>
+                        <w:txbxContent>
+                          <w:p>
+                            <w:pPr>
+                              <w:spacing w:after="0" w:line="240" w:lineRule="auto"/>
+                              <w:jc w:val="center"/>
+                              <w:rPr>
+                                <w:color w:val="000000" w:themeColor="text1"/>
+                                <w:lang w:val="es-MX"/>
+                              </w:rPr>
+                            </w:pPr>
+                            <w:r>
+                              <w:rPr>
+                                <w:color w:val="000000" w:themeColor="text1"/>
+                                <w:lang w:val="es-MX"/>
+                              </w:rPr>
+                              <w:t>o</w:t>
+                            </w:r>
+                            <w:r>
+                              <w:rPr>
+                                <w:color w:val="000000" w:themeColor="text1"/>
+                                <w:lang w:val="es-MX"/>
+                              </w:rPr>
+                              <w:t>brero</w:t>
+                            </w:r>
+                            <w:r>
+                              <w:rPr>
+                                <w:color w:val="000000" w:themeColor="text1"/>
+                                <w:lang w:val="es-MX"/>
+                              </w:rPr>
+                              <w:t xml:space="preserve"> &lt;-</w:t>
+                            </w:r>
+                            <w:r>
+                              <w:rPr>
+                                <w:color w:val="000000" w:themeColor="text1"/>
+                                <w:lang w:val="es-MX"/>
+                              </w:rPr>
+                              <w:t xml:space="preserve"> 1.15</w:t>
+                            </w:r>
+                          </w:p>
+                          <w:p>
+                            <w:pPr>
+                              <w:spacing w:after="0" w:line="240" w:lineRule="auto"/>
+                              <w:jc w:val="center"/>
+                              <w:rPr>
+                                <w:color w:val="000000" w:themeColor="text1"/>
+                                <w:lang w:val="es-MX"/>
+                              </w:rPr>
+                            </w:pPr>
+                            <w:r>
+                              <w:rPr>
+                                <w:color w:val="000000" w:themeColor="text1"/>
+                                <w:lang w:val="es-MX"/>
+                              </w:rPr>
+                              <w:t>aumento</w:t>
+                            </w:r>
+                            <w:r>
+                              <w:rPr>
+                                <w:color w:val="000000" w:themeColor="text1"/>
+                                <w:lang w:val="es-MX"/>
+                              </w:rPr>
+                              <w:t xml:space="preserve"> &lt;- </w:t>
+                            </w:r>
+                            <w:r>
+                              <w:rPr>
+                                <w:color w:val="000000" w:themeColor="text1"/>
+                                <w:lang w:val="es-MX"/>
+                              </w:rPr>
+                              <w:t>sueldo * obrero</w:t>
+                            </w:r>
+                          </w:p>
+                          <w:p>
+                            <w:pPr>
+                              <w:spacing w:after="0" w:line="240" w:lineRule="auto"/>
+                              <w:jc w:val="center"/>
+                              <w:rPr>
+                                <w:color w:val="000000" w:themeColor="text1"/>
+                                <w:lang w:val="es-MX"/>
+                              </w:rPr>
+                            </w:pPr>
+                            <w:r>
+                              <w:rPr>
+                                <w:color w:val="000000" w:themeColor="text1"/>
+                                <w:lang w:val="es-MX"/>
+                              </w:rPr>
+                              <w:t>porcentaje</w:t>
+                            </w:r>
+                            <w:r>
+                              <w:rPr>
+                                <w:color w:val="000000" w:themeColor="text1"/>
+                                <w:lang w:val="es-MX"/>
+                              </w:rPr>
+                              <w:t xml:space="preserve"> &lt;- </w:t>
+                            </w:r>
+                            <w:r>
+                              <w:rPr>
+                                <w:color w:val="000000" w:themeColor="text1"/>
+                                <w:lang w:val="es-MX"/>
+                              </w:rPr>
+                              <w:t>(</w:t>
+                            </w:r>
+                            <w:r>
+                              <w:rPr>
+                                <w:color w:val="000000" w:themeColor="text1"/>
+                                <w:lang w:val="es-MX"/>
+                              </w:rPr>
+                              <w:t>obrero</w:t>
+                            </w:r>
+                            <w:r>
+                              <w:rPr>
+                                <w:color w:val="000000" w:themeColor="text1"/>
+                                <w:lang w:val="es-MX"/>
+                              </w:rPr>
+                              <w:t xml:space="preserve"> - 1) * 100</w:t>
+                            </w:r>
+                          </w:p>
+                        </w:txbxContent>
+                      </wps:txbx>
+                      <wps:bodyPr rot="0" spcFirstLastPara="0" vertOverflow="overflow" horzOverflow="overflow" vert="horz" wrap="square" lIns="91440" tIns="45720" rIns="91440" bIns="45720" numCol="1" spcCol="0" rtlCol="0" fromWordArt="0" anchor="ctr" anchorCtr="0" forceAA="0" compatLnSpc="1">
+                        <a:prstTxWarp prst="textNoShape">
+                          <a:avLst/>
+                        </a:prstTxWarp>
+                        <a:noAutofit/>
+                      </wps:bodyPr>
+                    </wps:wsp>
+                  </a:graphicData>
+                </a:graphic>
+                <wp14:sizeRelH relativeFrom="margin">
+                  <wp14:pctWidth>0</wp14:pctWidth>
+                </wp14:sizeRelH>
+                <wp14:sizeRelV relativeFrom="margin">
+                  <wp14:pctHeight>0</wp14:pctHeight>
+                </wp14:sizeRelV>
+              </wp:anchor>
+            </w:drawing>
+          </mc:Choice>
+          <mc:Fallback>
+            <w:pict>
+              <v:shape w14:anchorId="45E96624" id="Diagrama de flujo: proceso 80" o:spid="_x0000_s1033" type="#_x0000_t109" style="position:absolute;margin-left:106.1pt;margin-top:141.75pt;width:157.3pt;height:47.75pt;z-index:251672576;visibility:visible;mso-wrap-style:square;mso-width-percent:0;mso-height-percent:0;mso-wrap-distance-left:9pt;mso-wrap-distance-top:0;mso-wrap-distance-right:9pt;mso-wrap-distance-bottom:0;mso-position-horizontal:right;mso-position-horizontal-relative:margin;mso-position-vertical:absolute;mso-position-vertical-relative:text;mso-width-percent:0;mso-height-percent:0;mso-width-relative:margin;mso-height-relative:margin;v-text-anchor:middle" o:gfxdata="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" filled="f" strokecolor="black [3213]" strokeweight="1pt">
+                <v:textbox>
+                  <w:txbxContent>
+                    <w:p>
+                      <w:pPr>
+                        <w:spacing w:after="0" w:line="240" w:lineRule="auto"/>
+                        <w:jc w:val="center"/>
+                        <w:rPr>
+                          <w:color w:val="000000" w:themeColor="text1"/>
+                          <w:lang w:val="es-MX"/>
+                        </w:rPr>
+                      </w:pPr>
+                      <w:r>
+                        <w:rPr>
+                          <w:color w:val="000000" w:themeColor="text1"/>
+                          <w:lang w:val="es-MX"/>
+                        </w:rPr>
+                        <w:t>o</w:t>
+                      </w:r>
+                      <w:r>
+                        <w:rPr>
+                          <w:color w:val="000000" w:themeColor="text1"/>
+                          <w:lang w:val="es-MX"/>
+                        </w:rPr>
+                        <w:t>brero</w:t>
+                      </w:r>
+                      <w:r>
+                        <w:rPr>
+                          <w:color w:val="000000" w:themeColor="text1"/>
+                          <w:lang w:val="es-MX"/>
+                        </w:rPr>
+                        <w:t xml:space="preserve"> &lt;-</w:t>
+                      </w:r>
+                      <w:r>
+                        <w:rPr>
+                          <w:color w:val="000000" w:themeColor="text1"/>
+                          <w:lang w:val="es-MX"/>
+                        </w:rPr>
+                        <w:t xml:space="preserve"> 1.15</w:t>
+                      </w:r>
+                    </w:p>
+                    <w:p>
+                      <w:pPr>
+                        <w:spacing w:after="0" w:line="240" w:lineRule="auto"/>
+                        <w:jc w:val="center"/>
+                        <w:rPr>
+                          <w:color w:val="000000" w:themeColor="text1"/>
+                          <w:lang w:val="es-MX"/>
+                        </w:rPr>
+                      </w:pPr>
+                      <w:r>
+                        <w:rPr>
+                          <w:color w:val="000000" w:themeColor="text1"/>
+                          <w:lang w:val="es-MX"/>
+                        </w:rPr>
+                        <w:t>aumento</w:t>
+                      </w:r>
+                      <w:r>
+                        <w:rPr>
+                          <w:color w:val="000000" w:themeColor="text1"/>
+                          <w:lang w:val="es-MX"/>
+                        </w:rPr>
+                        <w:t xml:space="preserve"> &lt;- </w:t>
+                      </w:r>
+                      <w:r>
+                        <w:rPr>
+                          <w:color w:val="000000" w:themeColor="text1"/>
+                          <w:lang w:val="es-MX"/>
+                        </w:rPr>
+                        <w:t>sueldo * obrero</w:t>
+                      </w:r>
+                    </w:p>
+                    <w:p>
+                      <w:pPr>
+                        <w:spacing w:after="0" w:line="240" w:lineRule="auto"/>
+                        <w:jc w:val="center"/>
+                        <w:rPr>
+                          <w:color w:val="000000" w:themeColor="text1"/>
+                          <w:lang w:val="es-MX"/>
+                        </w:rPr>
+                      </w:pPr>
+                      <w:r>
+                        <w:rPr>
+                          <w:color w:val="000000" w:themeColor="text1"/>
+                          <w:lang w:val="es-MX"/>
+                        </w:rPr>
+                        <w:t>porcentaje</w:t>
+                      </w:r>
+                      <w:r>
+                        <w:rPr>
+                          <w:color w:val="000000" w:themeColor="text1"/>
+                          <w:lang w:val="es-MX"/>
+                        </w:rPr>
+                        <w:t xml:space="preserve"> &lt;- </w:t>
+                      </w:r>
+                      <w:r>
+                        <w:rPr>
+                          <w:color w:val="000000" w:themeColor="text1"/>
+                          <w:lang w:val="es-MX"/>
+                        </w:rPr>
+                        <w:t>(</w:t>
+                      </w:r>
+                      <w:r>
+                        <w:rPr>
+                          <w:color w:val="000000" w:themeColor="text1"/>
+                          <w:lang w:val="es-MX"/>
+                        </w:rPr>
+                        <w:t>obrero</w:t>
+                      </w:r>
+                      <w:r>
+                        <w:rPr>
+                          <w:color w:val="000000" w:themeColor="text1"/>
+                          <w:lang w:val="es-MX"/>
+                        </w:rPr>
+                        <w:t xml:space="preserve"> - 1) * 100</w:t>
+                      </w:r>
+                    </w:p>
+                  </w:txbxContent>
+                </v:textbox>
+                <w10:wrap anchorx="margin"/>
+              </v:shape>
+            </w:pict>
+          </mc:Fallback>
+        </mc:AlternateContent>
+      </w:r>
+      <w:r>
+        <w:rPr>
+          <w:rFonts w:ascii="Arial" w:hAnsi="Arial" w:cs="Arial"/>
+          <w:color w:val="3C4043"/>
+          <w:spacing w:val="3"/>
+          <w:sz w:val="21"/>
+          <w:szCs w:val="21"/>
+        </w:rPr>
+        <mc:AlternateContent>
+          <mc:Choice Requires="wps">
+            <w:drawing>
+              <wp:anchor distT="0" distB="0" distL="114300" distR="114300" simplePos="0" relativeHeight="251710464" behindDoc="0" locked="0" layoutInCell="1" allowOverlap="1" wp14:anchorId="4DE5A483" wp14:editId="26797553">
+                <wp:simplePos x="0" y="0"/>
+                <wp:positionH relativeFrom="column">
+                  <wp:posOffset>3147060</wp:posOffset>
+                </wp:positionH>
+                <wp:positionV relativeFrom="paragraph">
+                  <wp:posOffset>1547495</wp:posOffset>
+                </wp:positionV>
+                <wp:extent cx="9525" cy="900000"/>
+                <wp:effectExtent l="76200" t="0" r="66675" b="52705"/>
+                <wp:wrapNone/>
+                <wp:docPr id="21" name="Conector recto de flecha 21"/>
+                <wp:cNvGraphicFramePr/>
+                <a:graphic xmlns:a="http://schemas.openxmlformats.org/drawingml/2006/main">
+                  <a:graphicData uri="http://schemas.microsoft.com/office/word/2010/wordprocessingShape">
+                    <wps:wsp>
+                      <wps:cNvCnPr/>
+                      <wps:spPr>
+                        <a:xfrm flipH="1">
+                          <a:off x="0" y="0"/>
+                          <a:ext cx="9525" cy="900000"/>
+                        </a:xfrm>
+                        <a:prstGeom prst="straightConnector1">
+                          <a:avLst/>
+                        </a:prstGeom>
+                        <a:ln>
+                          <a:solidFill>
+                            <a:schemeClr val="tx1"/>
+                          </a:solidFill>
+                          <a:tailEnd type="triangle"/>
+                        </a:ln>
+                      </wps:spPr>
+                      <wps:style>
+                        <a:lnRef idx="1">
+                          <a:schemeClr val="accent1"/>
+                        </a:lnRef>
+                        <a:fillRef idx="0">
+                          <a:schemeClr val="accent1"/>
+                        </a:fillRef>
+                        <a:effectRef idx="0">
+                          <a:schemeClr val="accent1"/>
+                        </a:effectRef>
+                        <a:fontRef idx="minor">
+                          <a:schemeClr val="tx1"/>
+                        </a:fontRef>
+                      </wps:style>
+                      <wps:bodyPr/>
+                    </wps:wsp>
+                  </a:graphicData>
+                </a:graphic>
+                <wp14:sizeRelV relativeFrom="margin">
+                  <wp14:pctHeight>0</wp14:pctHeight>
+                </wp14:sizeRelV>
+              </wp:anchor>
+            </w:drawing>
+          </mc:Choice>
+          <mc:Fallback>
+            <w:pict>
+              <v:shape w14:anchorId="4BF8A9F6" id="Conector recto de flecha 21" o:spid="_x0000_s1026" type="#_x0000_t32" style="position:absolute;margin-left:247.8pt;margin-top:121.85pt;width:.75pt;height:70.85pt;flip:x;z-index:251710464;visibility:visible;mso-wrap-style:square;mso-height-percent:0;mso-wrap-distance-left:9pt;mso-wrap-distance-top:0;mso-wrap-distance-right:9pt;mso-wrap-distance-bottom:0;mso-position-horizontal:absolute;mso-position-horizontal-relative:text;mso-position-vertical:absolute;mso-position-vertical-relative:text;mso-height-percent:0;mso-height-relative:margin" o:gfxdata="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" strokecolor="black [3213]" strokeweight=".5pt">
+                <v:stroke endarrow="block" joinstyle="miter"/>
+              </v:shape>
+            </w:pict>
+          </mc:Fallback>
+        </mc:AlternateContent>
+      </w:r>
+      <w:r>
+        <w:rPr>
+          <w:rFonts w:ascii="Arial" w:hAnsi="Arial" w:cs="Arial"/>
+          <w:color w:val="3C4043"/>
+          <w:spacing w:val="3"/>
+          <w:sz w:val="21"/>
+          <w:szCs w:val="21"/>
+        </w:rPr>
+        <mc:AlternateContent>
+          <mc:Choice Requires="wps">
+            <w:drawing>
+              <wp:anchor distT="0" distB="0" distL="114300" distR="114300" simplePos="0" relativeHeight="251684864" behindDoc="0" locked="0" layoutInCell="1" allowOverlap="1" wp14:anchorId="7486978F" wp14:editId="49E6BF2A">
+                <wp:simplePos x="0" y="0"/>
+                <wp:positionH relativeFrom="margin">
+                  <wp:align>center</wp:align>
+                </wp:positionH>
+                <wp:positionV relativeFrom="paragraph">
+                  <wp:posOffset>5342890</wp:posOffset>
+                </wp:positionV>
+                <wp:extent cx="254977" cy="212481"/>
+                <wp:effectExtent l="0" t="0" r="12065" b="16510"/>
+                <wp:wrapNone/>
+                <wp:docPr id="98" name="Diagrama de flujo: conector 98"/>
+                <wp:cNvGraphicFramePr/>
+                <a:graphic xmlns:a="http://schemas.openxmlformats.org/drawingml/2006/main">
+                  <a:graphicData uri="http://schemas.microsoft.com/office/word/2010/wordprocessingShape">
+                    <wps:wsp>
+                      <wps:cNvSpPr/>
+                      <wps:spPr>
+                        <a:xfrm>
+                          <a:off x="0" y="0"/>
+                          <a:ext cx="254977" cy="212481"/>
+                        </a:xfrm>
+                        <a:prstGeom prst="flowChartConnector">
+                          <a:avLst/>
+                        </a:prstGeom>
+                        <a:solidFill>
+                          <a:schemeClr val="tx1"/>
+                        </a:solidFill>
+                        <a:ln>
+                          <a:solidFill>
+                            <a:schemeClr val="tx1"/>
+                          </a:solidFill>
+                        </a:ln>
+                      </wps:spPr>
+                      <wps:style>
+                        <a:lnRef idx="2">
+                          <a:schemeClr val="accent1">
+                            <a:shade val="50000"/>
+                          </a:schemeClr>
+                        </a:lnRef>
+                        <a:fillRef idx="1">
+                          <a:schemeClr val="accent1"/>
+                        </a:fillRef>
+                        <a:effectRef idx="0">
+                          <a:schemeClr val="accent1"/>
+                        </a:effectRef>
+                        <a:fontRef idx="minor">
+                          <a:schemeClr val="lt1"/>
+                        </a:fontRef>
+                      </wps:style>
+                      <wps:bodyPr rot="0" spcFirstLastPara="0" vertOverflow="overflow" horzOverflow="overflow" vert="horz" wrap="square" lIns="91440" tIns="45720" rIns="91440" bIns="45720" numCol="1" spcCol="0" rtlCol="0" fromWordArt="0" anchor="ctr" anchorCtr="0" forceAA="0" compatLnSpc="1">
+                        <a:prstTxWarp prst="textNoShape">
+                          <a:avLst/>
+                        </a:prstTxWarp>
+                        <a:noAutofit/>
+                      </wps:bodyPr>
+                    </wps:wsp>
+                  </a:graphicData>
+                </a:graphic>
+                <wp14:sizeRelH relativeFrom="margin">
+                  <wp14:pctWidth>0</wp14:pctWidth>
+                </wp14:sizeRelH>
+                <wp14:sizeRelV relativeFrom="margin">
+                  <wp14:pctHeight>0</wp14:pctHeight>
+                </wp14:sizeRelV>
+              </wp:anchor>
+            </w:drawing>
+          </mc:Choice>
+          <mc:Fallback>
+            <w:pict>
+              <v:shapetype w14:anchorId="31B76967" id="_x0000_t120" coordsize="21600,21600" o:spt="120" path="m10800,qx,10800,10800,21600,21600,10800,10800,xe">
+                <v:path gradientshapeok="t" o:connecttype="custom" o:connectlocs="10800,0;3163,3163;0,10800;3163,18437;10800,21600;18437,18437;21600,10800;18437,3163" textboxrect="3163,3163,18437,18437"/>
+              </v:shapetype>
+              <v:shape id="Diagrama de flujo: conector 98" o:spid="_x0000_s1026" type="#_x0000_t120" style="position:absolute;margin-left:0;margin-top:420.7pt;width:20.1pt;height:16.75pt;z-index:251684864;visibility:visible;mso-wrap-style:square;mso-width-percent:0;mso-height-percent:0;mso-wrap-distance-left:9pt;mso-wrap-distance-top:0;mso-wrap-distance-right:9pt;mso-wrap-distance-bottom:0;mso-position-horizontal:center;mso-position-horizontal-relative:margin;mso-position-vertical:absolute;mso-position-vertical-relative:text;mso-width-percent:0;mso-height-percent:0;mso-width-relative:margin;mso-height-relative:margin;v-text-anchor:middle" o:gfxdata="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" fillcolor="black [3213]" strokecolor="black [3213]" strokeweight="1pt">
+                <v:stroke joinstyle="miter"/>
+                <w10:wrap anchorx="margin"/>
+              </v:shape>
+            </w:pict>
+          </mc:Fallback>
+        </mc:AlternateContent>
+      </w:r>
+      <w:r>
+        <w:rPr>
+          <w:rFonts w:ascii="Arial" w:hAnsi="Arial" w:cs="Arial"/>
+          <w:color w:val="3C4043"/>
+          <w:spacing w:val="3"/>
+          <w:sz w:val="21"/>
+          <w:szCs w:val="21"/>
+        </w:rPr>
+        <mc:AlternateContent>
+          <mc:Choice Requires="wps">
+            <w:drawing>
+              <wp:anchor distT="0" distB="0" distL="114300" distR="114300" simplePos="0" relativeHeight="251703296" behindDoc="0" locked="0" layoutInCell="1" allowOverlap="1" wp14:anchorId="021B51DF" wp14:editId="0571A9A8">
+                <wp:simplePos x="0" y="0"/>
+                <wp:positionH relativeFrom="column">
+                  <wp:posOffset>2670175</wp:posOffset>
+                </wp:positionH>
+                <wp:positionV relativeFrom="paragraph">
+                  <wp:posOffset>5551903</wp:posOffset>
+                </wp:positionV>
+                <wp:extent cx="0" cy="313690"/>
+                <wp:effectExtent l="76200" t="0" r="57150" b="48260"/>
+                <wp:wrapNone/>
+                <wp:docPr id="16" name="Conector recto de flecha 16"/>
+                <wp:cNvGraphicFramePr/>
+                <a:graphic xmlns:a="http://schemas.openxmlformats.org/drawingml/2006/main">
+                  <a:graphicData uri="http://schemas.microsoft.com/office/word/2010/wordprocessingShape">
+                    <wps:wsp>
+                      <wps:cNvCnPr/>
+                      <wps:spPr>
+                        <a:xfrm>
+                          <a:off x="0" y="0"/>
+                          <a:ext cx="0" cy="313690"/>
+                        </a:xfrm>
+                        <a:prstGeom prst="straightConnector1">
+                          <a:avLst/>
+                        </a:prstGeom>
+                        <a:ln>
+                          <a:solidFill>
+                            <a:schemeClr val="tx1"/>
+                          </a:solidFill>
+                          <a:tailEnd type="triangle"/>
+                        </a:ln>
+                      </wps:spPr>
+                      <wps:style>
+                        <a:lnRef idx="1">
+                          <a:schemeClr val="accent1"/>
+                        </a:lnRef>
+                        <a:fillRef idx="0">
+                          <a:schemeClr val="accent1"/>
+                        </a:fillRef>
+                        <a:effectRef idx="0">
+                          <a:schemeClr val="accent1"/>
+                        </a:effectRef>
+                        <a:fontRef idx="minor">
+                          <a:schemeClr val="tx1"/>
+                        </a:fontRef>
+                      </wps:style>
+                      <wps:bodyPr/>
+                    </wps:wsp>
+                  </a:graphicData>
+                </a:graphic>
+              </wp:anchor>
+            </w:drawing>
+          </mc:Choice>
+          <mc:Fallback>
+            <w:pict>
+              <v:shape w14:anchorId="5A91F7F4" id="Conector recto de flecha 16" o:spid="_x0000_s1026" type="#_x0000_t32" style="position:absolute;margin-left:210.25pt;margin-top:437.15pt;width:0;height:24.7pt;z-index:251703296;visibility:visible;mso-wrap-style:square;mso-wrap-distance-left:9pt;mso-wrap-distance-top:0;mso-wrap-distance-right:9pt;mso-wrap-distance-bottom:0;mso-position-horizontal:absolute;mso-position-horizontal-relative:text;mso-position-vertical:absolute;mso-position-vertical-relative:text" o:gfxdata="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" strokecolor="black [3213]" strokeweight=".5pt">
+                <v:stroke endarrow="block" joinstyle="miter"/>
+              </v:shape>
+            </w:pict>
+          </mc:Fallback>
+        </mc:AlternateContent>
+      </w:r>
+      <w:r>
+        <w:rPr>
+          <w:rFonts w:ascii="Arial" w:hAnsi="Arial" w:cs="Arial"/>
+          <w:color w:val="3C4043"/>
+          <w:spacing w:val="3"/>
+          <w:sz w:val="21"/>
+          <w:szCs w:val="21"/>
+        </w:rPr>
+        <mc:AlternateContent>
+          <mc:Choice Requires="wps">
+            <w:drawing>
+              <wp:anchor distT="0" distB="0" distL="114300" distR="114300" simplePos="0" relativeHeight="251678720" behindDoc="0" locked="0" layoutInCell="1" allowOverlap="1" wp14:anchorId="3C566C4F" wp14:editId="0D2E626F">
+                <wp:simplePos x="0" y="0"/>
+                <wp:positionH relativeFrom="margin">
+                  <wp:posOffset>1604645</wp:posOffset>
+                </wp:positionH>
+                <wp:positionV relativeFrom="paragraph">
+                  <wp:posOffset>5857973</wp:posOffset>
+                </wp:positionV>
+                <wp:extent cx="2171700" cy="949325"/>
+                <wp:effectExtent l="0" t="0" r="19050" b="22225"/>
+                <wp:wrapNone/>
+                <wp:docPr id="88" name="Diagrama de flujo: documento 88"/>
+                <wp:cNvGraphicFramePr/>
+                <a:graphic xmlns:a="http://schemas.openxmlformats.org/drawingml/2006/main">
+                  <a:graphicData uri="http://schemas.microsoft.com/office/word/2010/wordprocessingShape">
+                    <wps:wsp>
+                      <wps:cNvSpPr/>
+                      <wps:spPr>
+                        <a:xfrm>
+                          <a:off x="0" y="0"/>
+                          <a:ext cx="2171700" cy="949325"/>
+                        </a:xfrm>
+                        <a:prstGeom prst="flowChartDocument">
+                          <a:avLst/>
+                        </a:prstGeom>
+                        <a:noFill/>
+                        <a:ln>
+                          <a:solidFill>
+                            <a:schemeClr val="tx1"/>
+                          </a:solidFill>
+                        </a:ln>
+                      </wps:spPr>
+                      <wps:style>
+                        <a:lnRef idx="2">
+                          <a:schemeClr val="accent1">
+                            <a:shade val="50000"/>
+                          </a:schemeClr>
+                        </a:lnRef>
+                        <a:fillRef idx="1">
+                          <a:schemeClr val="accent1"/>
+                        </a:fillRef>
+                        <a:effectRef idx="0">
+                          <a:schemeClr val="accent1"/>
+                        </a:effectRef>
+                        <a:fontRef idx="minor">
+                          <a:schemeClr val="lt1"/>
+                        </a:fontRef>
+                      </wps:style>
+                      <wps:txbx>
+                        <w:txbxContent>
+                          <w:p>
+                            <w:pPr>
+                              <w:spacing w:after="0" w:line="240" w:lineRule="auto"/>
+                              <w:jc w:val="both"/>
+                              <w:rPr>
+                                <w:color w:val="000000" w:themeColor="text1"/>
+                                <w:lang w:val="es-MX"/>
+                              </w:rPr>
+                            </w:pPr>
+                            <w:r>
+                              <w:rPr>
+                                <w:color w:val="000000" w:themeColor="text1"/>
+                                <w:lang w:val="es-MX"/>
+                              </w:rPr>
+                              <w:t>“</w:t>
+                            </w:r>
+                            <w:r>
+                              <w:rPr>
+                                <w:color w:val="000000" w:themeColor="text1"/>
+                                <w:lang w:val="es-MX"/>
+                              </w:rPr>
+                              <w:t xml:space="preserve">El nuevo sueldo para </w:t>
+                            </w:r>
+                            <w:r>
+                              <w:rPr>
+                                <w:color w:val="000000" w:themeColor="text1"/>
+                                <w:lang w:val="es-MX"/>
+                              </w:rPr>
+                              <w:t>“</w:t>
+                            </w:r>
+                            <w:r>
+                              <w:rPr>
+                                <w:color w:val="000000" w:themeColor="text1"/>
+                                <w:lang w:val="es-MX"/>
+                              </w:rPr>
+                              <w:t xml:space="preserve">, </w:t>
+                            </w:r>
+                            <w:r>
+                              <w:rPr>
+                                <w:b/>
+                                <w:bCs/>
+                                <w:color w:val="000000" w:themeColor="text1"/>
+                                <w:sz w:val="24"/>
+                                <w:szCs w:val="24"/>
+                                <w:lang w:val="es-MX"/>
+                              </w:rPr>
+                              <w:t>nombre</w:t>
+                            </w:r>
+                            <w:r>
+                              <w:rPr>
+                                <w:color w:val="000000" w:themeColor="text1"/>
+                                <w:lang w:val="es-MX"/>
+                              </w:rPr>
+                              <w:t xml:space="preserve">, </w:t>
+                            </w:r>
+                            <w:proofErr w:type="gramStart"/>
+                            <w:r>
+                              <w:rPr>
+                                <w:color w:val="000000" w:themeColor="text1"/>
+                                <w:lang w:val="es-MX"/>
+                              </w:rPr>
+                              <w:t>“</w:t>
+                            </w:r>
+                            <w:r>
+                              <w:rPr>
+                                <w:color w:val="000000" w:themeColor="text1"/>
+                                <w:lang w:val="es-MX"/>
+                              </w:rPr>
+                              <w:t xml:space="preserve"> es</w:t>
+                            </w:r>
+                            <w:proofErr w:type="gramEnd"/>
+                            <w:r>
+                              <w:rPr>
+                                <w:color w:val="000000" w:themeColor="text1"/>
+                                <w:lang w:val="es-MX"/>
+                              </w:rPr>
+                              <w:t xml:space="preserve"> </w:t>
+                            </w:r>
+                            <w:r>
+                              <w:rPr>
+                                <w:color w:val="000000" w:themeColor="text1"/>
+                                <w:lang w:val="es-MX"/>
+                              </w:rPr>
+                              <w:t>“</w:t>
+                            </w:r>
+                            <w:r>
+                              <w:rPr>
+                                <w:color w:val="000000" w:themeColor="text1"/>
+                                <w:lang w:val="es-MX"/>
+                              </w:rPr>
+                              <w:t xml:space="preserve">, </w:t>
+                            </w:r>
+                            <w:r>
+                              <w:rPr>
+                                <w:b/>
+                                <w:bCs/>
+                                <w:color w:val="000000" w:themeColor="text1"/>
+                                <w:sz w:val="24"/>
+                                <w:szCs w:val="24"/>
+                                <w:lang w:val="es-MX"/>
+                              </w:rPr>
+                              <w:t>aumento</w:t>
+                            </w:r>
+                            <w:r>
+                              <w:rPr>
+                                <w:color w:val="000000" w:themeColor="text1"/>
+                                <w:lang w:val="es-MX"/>
+                              </w:rPr>
+                              <w:t xml:space="preserve">, </w:t>
+                            </w:r>
+                            <w:r>
+                              <w:rPr>
+                                <w:color w:val="000000" w:themeColor="text1"/>
+                                <w:lang w:val="es-MX"/>
+                              </w:rPr>
+                              <w:t>“</w:t>
+                            </w:r>
+                            <w:r>
+                              <w:rPr>
+                                <w:color w:val="000000" w:themeColor="text1"/>
+                                <w:lang w:val="es-MX"/>
+                              </w:rPr>
+                              <w:t xml:space="preserve"> ya que su aumento es del </w:t>
+                            </w:r>
+                            <w:r>
+                              <w:rPr>
+                                <w:color w:val="000000" w:themeColor="text1"/>
+                                <w:lang w:val="es-MX"/>
+                              </w:rPr>
+                              <w:t>“</w:t>
+                            </w:r>
+                            <w:r>
+                              <w:rPr>
+                                <w:color w:val="000000" w:themeColor="text1"/>
+                                <w:lang w:val="es-MX"/>
+                              </w:rPr>
+                              <w:t xml:space="preserve">, </w:t>
+                            </w:r>
+                            <w:r>
+                              <w:rPr>
+                                <w:b/>
+                                <w:bCs/>
+                                <w:color w:val="000000" w:themeColor="text1"/>
+                                <w:sz w:val="24"/>
+                                <w:szCs w:val="24"/>
+                                <w:lang w:val="es-MX"/>
+                              </w:rPr>
+                              <w:t>porcentaje</w:t>
+                            </w:r>
+                            <w:r>
+                              <w:rPr>
+                                <w:color w:val="000000" w:themeColor="text1"/>
+                                <w:lang w:val="es-MX"/>
+                              </w:rPr>
+                              <w:t xml:space="preserve">, </w:t>
+                            </w:r>
+                            <w:r>
+                              <w:rPr>
+                                <w:color w:val="000000" w:themeColor="text1"/>
+                                <w:lang w:val="es-MX"/>
+                              </w:rPr>
+                              <w:t>“</w:t>
+                            </w:r>
+                            <w:r>
+                              <w:rPr>
+                                <w:color w:val="000000" w:themeColor="text1"/>
+                                <w:lang w:val="es-MX"/>
+                              </w:rPr>
+                              <w:t>%</w:t>
+                            </w:r>
+                            <w:r>
+                              <w:rPr>
+                                <w:color w:val="000000" w:themeColor="text1"/>
+                                <w:lang w:val="es-MX"/>
+                              </w:rPr>
+                              <w:t>”</w:t>
+                            </w:r>
+                          </w:p>
+                          <w:p>
+                            <w:pPr>
+                              <w:jc w:val="both"/>
+                            </w:pPr>
+                          </w:p>
+                        </w:txbxContent>
+                      </wps:txbx>
+                      <wps:bodyPr rot="0" spcFirstLastPara="0" vertOverflow="overflow" horzOverflow="overflow" vert="horz" wrap="square" lIns="91440" tIns="45720" rIns="91440" bIns="45720" numCol="1" spcCol="0" rtlCol="0" fromWordArt="0" anchor="ctr" anchorCtr="0" forceAA="0" compatLnSpc="1">
+                        <a:prstTxWarp prst="textNoShape">
+                          <a:avLst/>
+                        </a:prstTxWarp>
+                        <a:noAutofit/>
+                      </wps:bodyPr>
+                    </wps:wsp>
+                  </a:graphicData>
+                </a:graphic>
+                <wp14:sizeRelH relativeFrom="margin">
+                  <wp14:pctWidth>0</wp14:pctWidth>
+                </wp14:sizeRelH>
+                <wp14:sizeRelV relativeFrom="margin">
+                  <wp14:pctHeight>0</wp14:pctHeight>
+                </wp14:sizeRelV>
+              </wp:anchor>
+            </w:drawing>
+          </mc:Choice>
+          <mc:Fallback>
+            <w:pict>
+              <v:shape w14:anchorId="3C566C4F" id="Diagrama de flujo: documento 88" o:spid="_x0000_s1034" type="#_x0000_t114" style="position:absolute;margin-left:126.35pt;margin-top:461.25pt;width:171pt;height:74.75pt;z-index:251678720;visibility:visible;mso-wrap-style:square;mso-width-percent:0;mso-height-percent:0;mso-wrap-distance-left:9pt;mso-wrap-distance-top:0;mso-wrap-distance-right:9pt;mso-wrap-distance-bottom:0;mso-position-horizontal:absolute;mso-position-horizontal-relative:margin;mso-position-vertical:absolute;mso-position-vertical-relative:text;mso-width-percent:0;mso-height-percent:0;mso-width-relative:margin;mso-height-relative:margin;v-text-anchor:middle" o:gfxdata="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" filled="f" strokecolor="black [3213]" strokeweight="1pt">
+                <v:textbox>
+                  <w:txbxContent>
+                    <w:p>
+                      <w:pPr>
+                        <w:spacing w:after="0" w:line="240" w:lineRule="auto"/>
+                        <w:jc w:val="both"/>
+                        <w:rPr>
+                          <w:color w:val="000000" w:themeColor="text1"/>
+                          <w:lang w:val="es-MX"/>
+                        </w:rPr>
+                      </w:pPr>
+                      <w:r>
+                        <w:rPr>
+                          <w:color w:val="000000" w:themeColor="text1"/>
+                          <w:lang w:val="es-MX"/>
+                        </w:rPr>
+                        <w:t>“</w:t>
+                      </w:r>
+                      <w:r>
+                        <w:rPr>
+                          <w:color w:val="000000" w:themeColor="text1"/>
+                          <w:lang w:val="es-MX"/>
+                        </w:rPr>
+                        <w:t xml:space="preserve">El nuevo sueldo para </w:t>
+                      </w:r>
+                      <w:r>
+                        <w:rPr>
+                          <w:color w:val="000000" w:themeColor="text1"/>
+                          <w:lang w:val="es-MX"/>
+                        </w:rPr>
+                        <w:t>“</w:t>
+                      </w:r>
+                      <w:r>
+                        <w:rPr>
+                          <w:color w:val="000000" w:themeColor="text1"/>
+                          <w:lang w:val="es-MX"/>
+                        </w:rPr>
+                        <w:t xml:space="preserve">, </w:t>
+                      </w:r>
+                      <w:r>
+                        <w:rPr>
+                          <w:b/>
+                          <w:bCs/>
+                          <w:color w:val="000000" w:themeColor="text1"/>
+                          <w:sz w:val="24"/>
+                          <w:szCs w:val="24"/>
+                          <w:lang w:val="es-MX"/>
+                        </w:rPr>
+                        <w:t>nombre</w:t>
+                      </w:r>
+                      <w:r>
+                        <w:rPr>
+                          <w:color w:val="000000" w:themeColor="text1"/>
+                          <w:lang w:val="es-MX"/>
+                        </w:rPr>
+                        <w:t xml:space="preserve">, </w:t>
+                      </w:r>
+                      <w:proofErr w:type="gramStart"/>
+                      <w:r>
+                        <w:rPr>
+                          <w:color w:val="000000" w:themeColor="text1"/>
+                          <w:lang w:val="es-MX"/>
+                        </w:rPr>
+                        <w:t>“</w:t>
+                      </w:r>
+                      <w:r>
+                        <w:rPr>
+                          <w:color w:val="000000" w:themeColor="text1"/>
+                          <w:lang w:val="es-MX"/>
+                        </w:rPr>
+                        <w:t xml:space="preserve"> es</w:t>
+                      </w:r>
+                      <w:proofErr w:type="gramEnd"/>
+                      <w:r>
+                        <w:rPr>
+                          <w:color w:val="000000" w:themeColor="text1"/>
+                          <w:lang w:val="es-MX"/>
+                        </w:rPr>
+                        <w:t xml:space="preserve"> </w:t>
+                      </w:r>
+                      <w:r>
+                        <w:rPr>
+                          <w:color w:val="000000" w:themeColor="text1"/>
+                          <w:lang w:val="es-MX"/>
+                        </w:rPr>
+                        <w:t>“</w:t>
+                      </w:r>
+                      <w:r>
+                        <w:rPr>
+                          <w:color w:val="000000" w:themeColor="text1"/>
+                          <w:lang w:val="es-MX"/>
+                        </w:rPr>
+                        <w:t xml:space="preserve">, </w:t>
+                      </w:r>
+                      <w:r>
+                        <w:rPr>
+                          <w:b/>
+                          <w:bCs/>
+                          <w:color w:val="000000" w:themeColor="text1"/>
+                          <w:sz w:val="24"/>
+                          <w:szCs w:val="24"/>
+                          <w:lang w:val="es-MX"/>
+                        </w:rPr>
+                        <w:t>aumento</w:t>
+                      </w:r>
+                      <w:r>
+                        <w:rPr>
+                          <w:color w:val="000000" w:themeColor="text1"/>
+                          <w:lang w:val="es-MX"/>
+                        </w:rPr>
+                        <w:t xml:space="preserve">, </w:t>
+                      </w:r>
+                      <w:r>
+                        <w:rPr>
+                          <w:color w:val="000000" w:themeColor="text1"/>
+                          <w:lang w:val="es-MX"/>
+                        </w:rPr>
+                        <w:t>“</w:t>
+                      </w:r>
+                      <w:r>
+                        <w:rPr>
+                          <w:color w:val="000000" w:themeColor="text1"/>
+                          <w:lang w:val="es-MX"/>
+                        </w:rPr>
+                        <w:t xml:space="preserve"> ya que su aumento es del </w:t>
+                      </w:r>
+                      <w:r>
+                        <w:rPr>
+                          <w:color w:val="000000" w:themeColor="text1"/>
+                          <w:lang w:val="es-MX"/>
+                        </w:rPr>
+                        <w:t>“</w:t>
+                      </w:r>
+                      <w:r>
+                        <w:rPr>
+                          <w:color w:val="000000" w:themeColor="text1"/>
+                          <w:lang w:val="es-MX"/>
+                        </w:rPr>
+                        <w:t xml:space="preserve">, </w:t>
+                      </w:r>
+                      <w:r>
+                        <w:rPr>
+                          <w:b/>
+                          <w:bCs/>
+                          <w:color w:val="000000" w:themeColor="text1"/>
+                          <w:sz w:val="24"/>
+                          <w:szCs w:val="24"/>
+                          <w:lang w:val="es-MX"/>
+                        </w:rPr>
+                        <w:t>porcentaje</w:t>
+                      </w:r>
+                      <w:r>
+                        <w:rPr>
+                          <w:color w:val="000000" w:themeColor="text1"/>
+                          <w:lang w:val="es-MX"/>
+                        </w:rPr>
+                        <w:t xml:space="preserve">, </w:t>
+                      </w:r>
+                      <w:r>
+                        <w:rPr>
+                          <w:color w:val="000000" w:themeColor="text1"/>
+                          <w:lang w:val="es-MX"/>
+                        </w:rPr>
+                        <w:t>“</w:t>
+                      </w:r>
+                      <w:r>
+                        <w:rPr>
+                          <w:color w:val="000000" w:themeColor="text1"/>
+                          <w:lang w:val="es-MX"/>
+                        </w:rPr>
+                        <w:t>%</w:t>
+                      </w:r>
+                      <w:r>
+                        <w:rPr>
+                          <w:color w:val="000000" w:themeColor="text1"/>
+                          <w:lang w:val="es-MX"/>
+                        </w:rPr>
+                        <w:t>”</w:t>
+                      </w:r>
+                    </w:p>
+                    <w:p>
+                      <w:pPr>
+                        <w:jc w:val="both"/>
+                      </w:pPr>
+                    </w:p>
+                  </w:txbxContent>
+                </v:textbox>
+                <w10:wrap anchorx="margin"/>
+              </v:shape>
+            </w:pict>
+          </mc:Fallback>
+        </mc:AlternateContent>
+      </w:r>
+      <w:r>
+        <w:rPr>
+          <w:rFonts w:ascii="Arial" w:hAnsi="Arial" w:cs="Arial"/>
+          <w:color w:val="3C4043"/>
+          <w:spacing w:val="3"/>
+          <w:sz w:val="21"/>
+          <w:szCs w:val="21"/>
+        </w:rPr>
+        <mc:AlternateContent>
+          <mc:Choice Requires="wps">
+            <w:drawing>
+              <wp:anchor distT="0" distB="0" distL="114300" distR="114300" simplePos="0" relativeHeight="251688960" behindDoc="0" locked="0" layoutInCell="1" allowOverlap="1" wp14:anchorId="6DA40765" wp14:editId="6DDCBAD5">
+                <wp:simplePos x="0" y="0"/>
+                <wp:positionH relativeFrom="column">
+                  <wp:posOffset>2675255</wp:posOffset>
+                </wp:positionH>
+                <wp:positionV relativeFrom="paragraph">
+                  <wp:posOffset>6746875</wp:posOffset>
+                </wp:positionV>
+                <wp:extent cx="0" cy="313690"/>
+                <wp:effectExtent l="76200" t="0" r="57150" b="48260"/>
+                <wp:wrapNone/>
+                <wp:docPr id="103" name="Conector recto de flecha 103"/>
+                <wp:cNvGraphicFramePr/>
+                <a:graphic xmlns:a="http://schemas.openxmlformats.org/drawingml/2006/main">
+                  <a:graphicData uri="http://schemas.microsoft.com/office/word/2010/wordprocessingShape">
+                    <wps:wsp>
+                      <wps:cNvCnPr/>
+                      <wps:spPr>
+                        <a:xfrm>
+                          <a:off x="0" y="0"/>
+                          <a:ext cx="0" cy="313690"/>
+                        </a:xfrm>
+                        <a:prstGeom prst="straightConnector1">
+                          <a:avLst/>
+                        </a:prstGeom>
+                        <a:ln>
+                          <a:solidFill>
+                            <a:schemeClr val="tx1"/>
+                          </a:solidFill>
+                          <a:tailEnd type="triangle"/>
+                        </a:ln>
+                      </wps:spPr>
+                      <wps:style>
+                        <a:lnRef idx="1">
+                          <a:schemeClr val="accent1"/>
+                        </a:lnRef>
+                        <a:fillRef idx="0">
+                          <a:schemeClr val="accent1"/>
+                        </a:fillRef>
+                        <a:effectRef idx="0">
+                          <a:schemeClr val="accent1"/>
+                        </a:effectRef>
+                        <a:fontRef idx="minor">
+                          <a:schemeClr val="tx1"/>
+                        </a:fontRef>
+                      </wps:style>
+                      <wps:bodyPr/>
+                    </wps:wsp>
+                  </a:graphicData>
+                </a:graphic>
+              </wp:anchor>
+            </w:drawing>
+          </mc:Choice>
+          <mc:Fallback>
+            <w:pict>
+              <v:shape w14:anchorId="5B06950F" id="Conector recto de flecha 103" o:spid="_x0000_s1026" type="#_x0000_t32" style="position:absolute;margin-left:210.65pt;margin-top:531.25pt;width:0;height:24.7pt;z-index:251688960;visibility:visible;mso-wrap-style:square;mso-wrap-distance-left:9pt;mso-wrap-distance-top:0;mso-wrap-distance-right:9pt;mso-wrap-distance-bottom:0;mso-position-horizontal:absolute;mso-position-horizontal-relative:text;mso-position-vertical:absolute;mso-position-vertical-relative:text" o:gfxdata="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" strokecolor="black [3213]" strokeweight=".5pt">
+                <v:stroke endarrow="block" joinstyle="miter"/>
+              </v:shape>
+            </w:pict>
+          </mc:Fallback>
+        </mc:AlternateContent>
+      </w:r>
+      <w:r>
+        <w:rPr>
+          <w:rFonts w:ascii="Arial" w:hAnsi="Arial" w:cs="Arial"/>
+          <w:color w:val="3C4043"/>
+          <w:spacing w:val="3"/>
+          <w:sz w:val="21"/>
+          <w:szCs w:val="21"/>
+        </w:rPr>
+        <mc:AlternateContent>
+          <mc:Choice Requires="wps">
+            <w:drawing>
+              <wp:anchor distT="0" distB="0" distL="114300" distR="114300" simplePos="0" relativeHeight="251689984" behindDoc="0" locked="0" layoutInCell="1" allowOverlap="1" wp14:anchorId="04D8F073" wp14:editId="3223724F">
+                <wp:simplePos x="0" y="0"/>
+                <wp:positionH relativeFrom="column">
+                  <wp:posOffset>2195292</wp:posOffset>
+                </wp:positionH>
+                <wp:positionV relativeFrom="paragraph">
+                  <wp:posOffset>7054215</wp:posOffset>
+                </wp:positionV>
+                <wp:extent cx="977265" cy="409575"/>
+                <wp:effectExtent l="0" t="0" r="13335" b="28575"/>
+                <wp:wrapNone/>
+                <wp:docPr id="104" name="Diagrama de flujo: terminador 104"/>
+                <wp:cNvGraphicFramePr/>
+                <a:graphic xmlns:a="http://schemas.openxmlformats.org/drawingml/2006/main">
+                  <a:graphicData uri="http://schemas.microsoft.com/office/word/2010/wordprocessingShape">
+                    <wps:wsp>
+                      <wps:cNvSpPr/>
+                      <wps:spPr>
+                        <a:xfrm>
+                          <a:off x="0" y="0"/>
+                          <a:ext cx="977265" cy="409575"/>
+                        </a:xfrm>
+                        <a:prstGeom prst="flowChartTerminator">
+                          <a:avLst/>
+                        </a:prstGeom>
+                        <a:noFill/>
+                        <a:ln>
+                          <a:solidFill>
+                            <a:schemeClr val="tx1"/>
+                          </a:solidFill>
+                        </a:ln>
+                      </wps:spPr>
+                      <wps:style>
+                        <a:lnRef idx="2">
+                          <a:schemeClr val="accent1">
+                            <a:shade val="50000"/>
+                          </a:schemeClr>
+                        </a:lnRef>
+                        <a:fillRef idx="1">
+                          <a:schemeClr val="accent1"/>
+                        </a:fillRef>
+                        <a:effectRef idx="0">
+                          <a:schemeClr val="accent1"/>
+                        </a:effectRef>
+                        <a:fontRef idx="minor">
+                          <a:schemeClr val="lt1"/>
+                        </a:fontRef>
+                      </wps:style>
+                      <wps:txbx>
+                        <w:txbxContent>
+                          <w:p>
+                            <w:pPr>
+                              <w:jc w:val="center"/>
+                              <w:rPr>
+                                <w:color w:val="000000" w:themeColor="text1"/>
+                                <w:lang w:val="es-ES"/>
+                              </w:rPr>
+                            </w:pPr>
+                            <w:r>
+                              <w:rPr>
+                                <w:color w:val="000000" w:themeColor="text1"/>
+                                <w:lang w:val="es-ES"/>
+                              </w:rPr>
+                              <w:t>Fin</w:t>
+                            </w:r>
+                          </w:p>
+                        </w:txbxContent>
+                      </wps:txbx>
+                      <wps:bodyPr rot="0" spcFirstLastPara="0" vertOverflow="overflow" horzOverflow="overflow" vert="horz" wrap="square" lIns="91440" tIns="45720" rIns="91440" bIns="45720" numCol="1" spcCol="0" rtlCol="0" fromWordArt="0" anchor="ctr" anchorCtr="0" forceAA="0" compatLnSpc="1">
+                        <a:prstTxWarp prst="textNoShape">
+                          <a:avLst/>
+                        </a:prstTxWarp>
+                        <a:noAutofit/>
+                      </wps:bodyPr>
+                    </wps:wsp>
+                  </a:graphicData>
+                </a:graphic>
+              </wp:anchor>
+            </w:drawing>
+          </mc:Choice>
+          <mc:Fallback>
+            <w:pict>
+              <v:shape w14:anchorId="04D8F073" id="Diagrama de flujo: terminador 104" o:spid="_x0000_s1035" type="#_x0000_t116" style="position:absolute;margin-left:172.85pt;margin-top:555.45pt;width:76.95pt;height:32.25pt;z-index:251689984;visibility:visible;mso-wrap-style:square;mso-wrap-distance-left:9pt;mso-wrap-distance-top:0;mso-wrap-distance-right:9pt;mso-wrap-distance-bottom:0;mso-position-horizontal:absolute;mso-position-horizontal-relative:text;mso-position-vertical:absolute;mso-position-vertical-relative:text;v-text-anchor:middle" o:gfxdata="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" filled="f" strokecolor="black [3213]" strokeweight="1pt">
+                <v:textbox>
+                  <w:txbxContent>
+                    <w:p>
+                      <w:pPr>
+                        <w:jc w:val="center"/>
+                        <w:rPr>
+                          <w:color w:val="000000" w:themeColor="text1"/>
+                          <w:lang w:val="es-ES"/>
+                        </w:rPr>
+                      </w:pPr>
+                      <w:r>
+                        <w:rPr>
+                          <w:color w:val="000000" w:themeColor="text1"/>
+                          <w:lang w:val="es-ES"/>
+                        </w:rPr>
+                        <w:t>Fin</w:t>
+                      </w:r>
+                    </w:p>
+                  </w:txbxContent>
+                </v:textbox>
+              </v:shape>
+            </w:pict>
+          </mc:Fallback>
+        </mc:AlternateContent>
+      </w:r>
+      <w:r>
+        <w:rPr>
+          <w:rFonts w:ascii="Arial" w:hAnsi="Arial" w:cs="Arial"/>
+          <w:color w:val="3C4043"/>
+          <w:spacing w:val="3"/>
+          <w:sz w:val="21"/>
+          <w:szCs w:val="21"/>
+        </w:rPr>
+        <mc:AlternateContent>
+          <mc:Choice Requires="wps">
+            <w:drawing>
+              <wp:anchor distT="0" distB="0" distL="114300" distR="114300" simplePos="0" relativeHeight="251700224" behindDoc="0" locked="0" layoutInCell="1" allowOverlap="1" wp14:anchorId="0D1BF55C" wp14:editId="1E9BF4FD">
+                <wp:simplePos x="0" y="0"/>
+                <wp:positionH relativeFrom="column">
+                  <wp:posOffset>807378</wp:posOffset>
+                </wp:positionH>
+                <wp:positionV relativeFrom="paragraph">
+                  <wp:posOffset>3110230</wp:posOffset>
+                </wp:positionV>
+                <wp:extent cx="254635" cy="297180"/>
+                <wp:effectExtent l="0" t="0" r="0" b="7620"/>
+                <wp:wrapNone/>
+                <wp:docPr id="14" name="Cuadro de texto 14"/>
+                <wp:cNvGraphicFramePr/>
+                <a:graphic xmlns:a="http://schemas.openxmlformats.org/drawingml/2006/main">
+                  <a:graphicData uri="http://schemas.microsoft.com/office/word/2010/wordprocessingShape">
+                    <wps:wsp>
+                      <wps:cNvSpPr txBox="1"/>
+                      <wps:spPr>
+                        <a:xfrm>
+                          <a:off x="0" y="0"/>
+                          <a:ext cx="254635" cy="297180"/>
+                        </a:xfrm>
+                        <a:prstGeom prst="rect">
+                          <a:avLst/>
+                        </a:prstGeom>
+                        <a:noFill/>
+                        <a:ln w="6350">
+                          <a:noFill/>
+                        </a:ln>
+                      </wps:spPr>
+                      <wps:txbx>
+                        <w:txbxContent>
+                          <w:p>
+                            <w:pPr>
+                              <w:rPr>
+                                <w:b/>
+                                <w:bCs/>
+                                <w:sz w:val="24"/>
+                                <w:szCs w:val="24"/>
+                                <w:lang w:val="es-MX"/>
+                              </w:rPr>
+                            </w:pPr>
+                            <w:r>
+                              <w:rPr>
+                                <w:b/>
+                                <w:bCs/>
+                                <w:sz w:val="24"/>
+                                <w:szCs w:val="24"/>
+                                <w:lang w:val="es-MX"/>
+                              </w:rPr>
+                              <w:t>4</w:t>
+                            </w:r>
+                          </w:p>
+                        </w:txbxContent>
+                      </wps:txbx>
+                      <wps:bodyPr rot="0" spcFirstLastPara="0" vertOverflow="overflow" horzOverflow="overflow" vert="horz" wrap="square" lIns="91440" tIns="45720" rIns="91440" bIns="45720" numCol="1" spcCol="0" rtlCol="0" fromWordArt="0" anchor="t" anchorCtr="0" forceAA="0" compatLnSpc="1">
+                        <a:prstTxWarp prst="textNoShape">
+                          <a:avLst/>
+                        </a:prstTxWarp>
+                        <a:noAutofit/>
+                      </wps:bodyPr>
+                    </wps:wsp>
+                  </a:graphicData>
+                </a:graphic>
+                <wp14:sizeRelH relativeFrom="margin">
+                  <wp14:pctWidth>0</wp14:pctWidth>
+                </wp14:sizeRelH>
+                <wp14:sizeRelV relativeFrom="margin">
+                  <wp14:pctHeight>0</wp14:pctHeight>
+                </wp14:sizeRelV>
+              </wp:anchor>
+            </w:drawing>
+          </mc:Choice>
+          <mc:Fallback>
+            <w:pict>
+              <v:shape w14:anchorId="0D1BF55C" id="Cuadro de texto 14" o:spid="_x0000_s1036" type="#_x0000_t202" style="position:absolute;margin-left:63.55pt;margin-top:244.9pt;width:20.05pt;height:23.4pt;z-index:251700224;visibility:visible;mso-wrap-style:square;mso-width-percent:0;mso-height-percent:0;mso-wrap-distance-left:9pt;mso-wrap-distance-top:0;mso-wrap-distance-right:9pt;mso-wrap-distance-bottom:0;mso-position-horizontal:absolute;mso-position-horizontal-relative:text;mso-position-vertical:absolute;mso-position-vertical-relative:text;mso-width-percent:0;mso-height-percent:0;mso-width-relative:margin;mso-height-relative:margin;v-text-anchor:top" o:gfxdata="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" filled="f" stroked="f" strokeweight=".5pt">
+                <v:textbox>
+                  <w:txbxContent>
+                    <w:p>
+                      <w:pPr>
+                        <w:rPr>
+                          <w:b/>
+                          <w:bCs/>
+                          <w:sz w:val="24"/>
+                          <w:szCs w:val="24"/>
+                          <w:lang w:val="es-MX"/>
+                        </w:rPr>
+                      </w:pPr>
+                      <w:r>
+                        <w:rPr>
+                          <w:b/>
+                          <w:bCs/>
+                          <w:sz w:val="24"/>
+                          <w:szCs w:val="24"/>
+                          <w:lang w:val="es-MX"/>
+                        </w:rPr>
+                        <w:t>4</w:t>
+                      </w:r>
+                    </w:p>
+                  </w:txbxContent>
+                </v:textbox>
+              </v:shape>
+            </w:pict>
+          </mc:Fallback>
+        </mc:AlternateContent>
+      </w:r>
+      <w:r>
+        <w:rPr>
+          <w:rFonts w:ascii="Arial" w:hAnsi="Arial" w:cs="Arial"/>
+          <w:color w:val="3C4043"/>
+          <w:spacing w:val="3"/>
+          <w:sz w:val="21"/>
+          <w:szCs w:val="21"/>
+        </w:rPr>
+        <mc:AlternateContent>
+          <mc:Choice Requires="wps">
+            <w:drawing>
+              <wp:anchor distT="0" distB="0" distL="114300" distR="114300" simplePos="0" relativeHeight="251671552" behindDoc="0" locked="0" layoutInCell="1" allowOverlap="1" wp14:anchorId="7B625FCA" wp14:editId="60123F36">
+                <wp:simplePos x="0" y="0"/>
+                <wp:positionH relativeFrom="column">
+                  <wp:posOffset>845380</wp:posOffset>
+                </wp:positionH>
+                <wp:positionV relativeFrom="paragraph">
+                  <wp:posOffset>1281235</wp:posOffset>
+                </wp:positionV>
+                <wp:extent cx="788670" cy="2540977"/>
+                <wp:effectExtent l="76200" t="0" r="11430" b="50165"/>
+                <wp:wrapNone/>
+                <wp:docPr id="78" name="Conector: angular 78"/>
+                <wp:cNvGraphicFramePr/>
+                <a:graphic xmlns:a="http://schemas.openxmlformats.org/drawingml/2006/main">
+                  <a:graphicData uri="http://schemas.microsoft.com/office/word/2010/wordprocessingShape">
+                    <wps:wsp>
+                      <wps:cNvCnPr/>
+                      <wps:spPr>
+                        <a:xfrm flipH="1">
+                          <a:off x="0" y="0"/>
+                          <a:ext cx="788670" cy="2540977"/>
+                        </a:xfrm>
+                        <a:prstGeom prst="bentConnector3">
+                          <a:avLst>
+                            <a:gd name="adj1" fmla="val 100000"/>
+                          </a:avLst>
+                        </a:prstGeom>
+                        <a:ln>
+                          <a:solidFill>
+                            <a:schemeClr val="tx1"/>
+                          </a:solidFill>
+                          <a:tailEnd type="triangle"/>
+                        </a:ln>
+                      </wps:spPr>
+                      <wps:style>
+                        <a:lnRef idx="1">
+                          <a:schemeClr val="accent1"/>
+                        </a:lnRef>
+                        <a:fillRef idx="0">
+                          <a:schemeClr val="accent1"/>
+                        </a:fillRef>
+                        <a:effectRef idx="0">
+                          <a:schemeClr val="accent1"/>
+                        </a:effectRef>
+                        <a:fontRef idx="minor">
+                          <a:schemeClr val="tx1"/>
+                        </a:fontRef>
+                      </wps:style>
+                      <wps:bodyPr/>
+                    </wps:wsp>
+                  </a:graphicData>
+                </a:graphic>
+                <wp14:sizeRelH relativeFrom="margin">
+                  <wp14:pctWidth>0</wp14:pctWidth>
+                </wp14:sizeRelH>
+                <wp14:sizeRelV relativeFrom="margin">
+                  <wp14:pctHeight>0</wp14:pctHeight>
+                </wp14:sizeRelV>
+              </wp:anchor>
+            </w:drawing>
+          </mc:Choice>
+          <mc:Fallback>
+            <w:pict>
+              <v:shape w14:anchorId="391116E9" id="Conector: angular 78" o:spid="_x0000_s1026" type="#_x0000_t34" style="position:absolute;margin-left:66.55pt;margin-top:100.9pt;width:62.1pt;height:200.1pt;flip:x;z-index:251671552;visibility:visible;mso-wrap-style:square;mso-width-percent:0;mso-height-percent:0;mso-wrap-distance-left:9pt;mso-wrap-distance-top:0;mso-wrap-distance-right:9pt;mso-wrap-distance-bottom:0;mso-position-horizontal:absolute;mso-position-horizontal-relative:text;mso-position-vertical:absolute;mso-position-vertical-relative:text;mso-width-percent:0;mso-height-percent:0;mso-width-relative:margin;mso-height-relative:margin" o:gfxdata="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" adj="21600" strokecolor="black [3213]" strokeweight=".5pt">
+                <v:stroke endarrow="block"/>
+              </v:shape>
+            </w:pict>
+          </mc:Fallback>
+        </mc:AlternateContent>
+      </w:r>
+      <w:r>
+        <w:rPr>
+          <w:rFonts w:ascii="Arial" w:hAnsi="Arial" w:cs="Arial"/>
+          <w:color w:val="3C4043"/>
+          <w:spacing w:val="3"/>
+          <w:sz w:val="21"/>
+          <w:szCs w:val="21"/>
+        </w:rPr>
+        <mc:AlternateContent>
+          <mc:Choice Requires="wps">
+            <w:drawing>
+              <wp:anchor distT="0" distB="0" distL="114300" distR="114300" simplePos="0" relativeHeight="251698176" behindDoc="0" locked="0" layoutInCell="1" allowOverlap="1" wp14:anchorId="1CB796EF" wp14:editId="3B9D699B">
+                <wp:simplePos x="0" y="0"/>
+                <wp:positionH relativeFrom="column">
+                  <wp:posOffset>1899920</wp:posOffset>
+                </wp:positionH>
+                <wp:positionV relativeFrom="paragraph">
+                  <wp:posOffset>2423697</wp:posOffset>
+                </wp:positionV>
+                <wp:extent cx="254635" cy="297180"/>
+                <wp:effectExtent l="0" t="0" r="0" b="7620"/>
+                <wp:wrapNone/>
+                <wp:docPr id="13" name="Cuadro de texto 13"/>
+                <wp:cNvGraphicFramePr/>
+                <a:graphic xmlns:a="http://schemas.openxmlformats.org/drawingml/2006/main">
+                  <a:graphicData uri="http://schemas.microsoft.com/office/word/2010/wordprocessingShape">
+                    <wps:wsp>
+                      <wps:cNvSpPr txBox="1"/>
+                      <wps:spPr>
+                        <a:xfrm>
+                          <a:off x="0" y="0"/>
+                          <a:ext cx="254635" cy="297180"/>
+                        </a:xfrm>
+                        <a:prstGeom prst="rect">
+                          <a:avLst/>
+                        </a:prstGeom>
+                        <a:noFill/>
+                        <a:ln w="6350">
+                          <a:noFill/>
+                        </a:ln>
+                      </wps:spPr>
+                      <wps:txbx>
+                        <w:txbxContent>
+                          <w:p>
+                            <w:pPr>
+                              <w:rPr>
+                                <w:b/>
+                                <w:bCs/>
+                                <w:sz w:val="24"/>
+                                <w:szCs w:val="24"/>
+                                <w:lang w:val="es-MX"/>
+                              </w:rPr>
+                            </w:pPr>
+                            <w:r>
+                              <w:rPr>
+                                <w:b/>
+                                <w:bCs/>
+                                <w:sz w:val="24"/>
+                                <w:szCs w:val="24"/>
+                                <w:lang w:val="es-MX"/>
+                              </w:rPr>
+                              <w:t>3</w:t>
+                            </w:r>
+                          </w:p>
+                        </w:txbxContent>
+                      </wps:txbx>
+                      <wps:bodyPr rot="0" spcFirstLastPara="0" vertOverflow="overflow" horzOverflow="overflow" vert="horz" wrap="square" lIns="91440" tIns="45720" rIns="91440" bIns="45720" numCol="1" spcCol="0" rtlCol="0" fromWordArt="0" anchor="t" anchorCtr="0" forceAA="0" compatLnSpc="1">
+                        <a:prstTxWarp prst="textNoShape">
+                          <a:avLst/>
+                        </a:prstTxWarp>
+                        <a:noAutofit/>
+                      </wps:bodyPr>
+                    </wps:wsp>
+                  </a:graphicData>
+                </a:graphic>
+                <wp14:sizeRelH relativeFrom="margin">
+                  <wp14:pctWidth>0</wp14:pctWidth>
+                </wp14:sizeRelH>
+                <wp14:sizeRelV relativeFrom="margin">
+                  <wp14:pctHeight>0</wp14:pctHeight>
+                </wp14:sizeRelV>
+              </wp:anchor>
+            </w:drawing>
+          </mc:Choice>
+          <mc:Fallback>
+            <w:pict>
+              <v:shape w14:anchorId="1CB796EF" id="Cuadro de texto 13" o:spid="_x0000_s1037" type="#_x0000_t202" style="position:absolute;margin-left:149.6pt;margin-top:190.85pt;width:20.05pt;height:23.4pt;z-index:251698176;visibility:visible;mso-wrap-style:square;mso-width-percent:0;mso-height-percent:0;mso-wrap-distance-left:9pt;mso-wrap-distance-top:0;mso-wrap-distance-right:9pt;mso-wrap-distance-bottom:0;mso-position-horizontal:absolute;mso-position-horizontal-relative:text;mso-position-vertical:absolute;mso-position-vertical-relative:text;mso-width-percent:0;mso-height-percent:0;mso-width-relative:margin;mso-height-relative:margin;v-text-anchor:top" o:gfxdata="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" filled="f" stroked="f" strokeweight=".5pt">
+                <v:textbox>
+                  <w:txbxContent>
+                    <w:p>
+                      <w:pPr>
+                        <w:rPr>
+                          <w:b/>
+                          <w:bCs/>
+                          <w:sz w:val="24"/>
+                          <w:szCs w:val="24"/>
+                          <w:lang w:val="es-MX"/>
+                        </w:rPr>
+                      </w:pPr>
+                      <w:r>
+                        <w:rPr>
+                          <w:b/>
+                          <w:bCs/>
+                          <w:sz w:val="24"/>
+                          <w:szCs w:val="24"/>
+                          <w:lang w:val="es-MX"/>
+                        </w:rPr>
+                        <w:t>3</w:t>
+                      </w:r>
+                    </w:p>
+                  </w:txbxContent>
+                </v:textbox>
+              </v:shape>
+            </w:pict>
+          </mc:Fallback>
+        </mc:AlternateContent>
+      </w:r>
+      <w:r>
+        <w:rPr>
+          <w:rFonts w:ascii="Arial" w:hAnsi="Arial" w:cs="Arial"/>
+          <w:color w:val="3C4043"/>
+          <w:spacing w:val="3"/>
+          <w:sz w:val="21"/>
+          <w:szCs w:val="21"/>
+        </w:rPr>
+        <mc:AlternateContent>
+          <mc:Choice Requires="wps">
+            <w:drawing>
+              <wp:anchor distT="0" distB="0" distL="114300" distR="114300" simplePos="0" relativeHeight="251682816" behindDoc="0" locked="0" layoutInCell="1" allowOverlap="1" wp14:anchorId="2248EC92" wp14:editId="23F2297A">
+                <wp:simplePos x="0" y="0"/>
+                <wp:positionH relativeFrom="margin">
+                  <wp:posOffset>157822</wp:posOffset>
+                </wp:positionH>
+                <wp:positionV relativeFrom="paragraph">
+                  <wp:posOffset>983956</wp:posOffset>
+                </wp:positionV>
+                <wp:extent cx="1209675" cy="285750"/>
+                <wp:effectExtent l="0" t="0" r="0" b="0"/>
+                <wp:wrapNone/>
+                <wp:docPr id="95" name="Cuadro de texto 95"/>
+                <wp:cNvGraphicFramePr/>
+                <a:graphic xmlns:a="http://schemas.openxmlformats.org/drawingml/2006/main">
+                  <a:graphicData uri="http://schemas.microsoft.com/office/word/2010/wordprocessingShape">
+                    <wps:wsp>
+                      <wps:cNvSpPr txBox="1"/>
+                      <wps:spPr>
+                        <a:xfrm>
+                          <a:off x="0" y="0"/>
+                          <a:ext cx="1209675" cy="285750"/>
+                        </a:xfrm>
+                        <a:prstGeom prst="rect">
+                          <a:avLst/>
+                        </a:prstGeom>
+                        <a:noFill/>
+                        <a:ln w="6350">
+                          <a:noFill/>
+                        </a:ln>
+                      </wps:spPr>
+                      <wps:txbx>
+                        <w:txbxContent>
+                          <w:p>
+                            <w:pPr>
+                              <w:rPr>
+                                <w:b/>
+                                <w:bCs/>
+                                <w:sz w:val="24"/>
+                                <w:szCs w:val="24"/>
+                                <w:lang w:val="es-MX"/>
+                              </w:rPr>
+                            </w:pPr>
+                            <w:r>
+                              <w:rPr>
+                                <w:b/>
+                                <w:bCs/>
+                                <w:sz w:val="24"/>
+                                <w:szCs w:val="24"/>
+                                <w:lang w:val="es-MX"/>
+                              </w:rPr>
+                              <w:t>De Otro Modo</w:t>
+                            </w:r>
+                          </w:p>
+                        </w:txbxContent>
+                      </wps:txbx>
+                      <wps:bodyPr rot="0" spcFirstLastPara="0" vertOverflow="overflow" horzOverflow="overflow" vert="horz" wrap="square" lIns="91440" tIns="45720" rIns="91440" bIns="45720" numCol="1" spcCol="0" rtlCol="0" fromWordArt="0" anchor="t" anchorCtr="0" forceAA="0" compatLnSpc="1">
+                        <a:prstTxWarp prst="textNoShape">
+                          <a:avLst/>
+                        </a:prstTxWarp>
+                        <a:noAutofit/>
+                      </wps:bodyPr>
+                    </wps:wsp>
+                  </a:graphicData>
+                </a:graphic>
+                <wp14:sizeRelH relativeFrom="margin">
+                  <wp14:pctWidth>0</wp14:pctWidth>
+                </wp14:sizeRelH>
+              </wp:anchor>
+            </w:drawing>
+          </mc:Choice>
+          <mc:Fallback>
+            <w:pict>
+              <v:shape w14:anchorId="2248EC92" id="Cuadro de texto 95" o:spid="_x0000_s1038" type="#_x0000_t202" style="position:absolute;margin-left:12.45pt;margin-top:77.5pt;width:95.25pt;height:22.5pt;z-index:251682816;visibility:visible;mso-wrap-style:square;mso-width-percent:0;mso-wrap-distance-left:9pt;mso-wrap-distance-top:0;mso-wrap-distance-right:9pt;mso-wrap-distance-bottom:0;mso-position-horizontal:absolute;mso-position-horizontal-relative:margin;mso-position-vertical:absolute;mso-position-vertical-relative:text;mso-width-percent:0;mso-width-relative:margin;v-text-anchor:top" o:gfxdata="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" filled="f" stroked="f" strokeweight=".5pt">
+                <v:textbox>
+                  <w:txbxContent>
+                    <w:p>
+                      <w:pPr>
+                        <w:rPr>
+                          <w:b/>
+                          <w:bCs/>
+                          <w:sz w:val="24"/>
+                          <w:szCs w:val="24"/>
+                          <w:lang w:val="es-MX"/>
+                        </w:rPr>
+                      </w:pPr>
+                      <w:r>
+                        <w:rPr>
+                          <w:b/>
+                          <w:bCs/>
+                          <w:sz w:val="24"/>
+                          <w:szCs w:val="24"/>
+                          <w:lang w:val="es-MX"/>
+                        </w:rPr>
+                        <w:t>De Otro Modo</w:t>
+                      </w:r>
+                    </w:p>
+                  </w:txbxContent>
+                </v:textbox>
+                <w10:wrap anchorx="margin"/>
+              </v:shape>
+            </w:pict>
+          </mc:Fallback>
+        </mc:AlternateContent>
+      </w:r>
+      <w:r>
+        <w:rPr>
+          <w:rFonts w:ascii="Arial" w:hAnsi="Arial" w:cs="Arial"/>
+          <w:color w:val="3C4043"/>
+          <w:spacing w:val="3"/>
+          <w:sz w:val="21"/>
+          <w:szCs w:val="21"/>
+        </w:rPr>
+        <mc:AlternateContent>
+          <mc:Choice Requires="wps">
+            <w:drawing>
+              <wp:anchor distT="0" distB="0" distL="114300" distR="114300" simplePos="0" relativeHeight="251680768" behindDoc="0" locked="0" layoutInCell="1" allowOverlap="1" wp14:anchorId="584C7DB4" wp14:editId="16FE7D3E">
+                <wp:simplePos x="0" y="0"/>
+                <wp:positionH relativeFrom="column">
+                  <wp:posOffset>3087126</wp:posOffset>
+                </wp:positionH>
+                <wp:positionV relativeFrom="paragraph">
+                  <wp:posOffset>1755482</wp:posOffset>
+                </wp:positionV>
+                <wp:extent cx="254977" cy="297376"/>
+                <wp:effectExtent l="0" t="0" r="0" b="7620"/>
+                <wp:wrapNone/>
+                <wp:docPr id="91" name="Cuadro de texto 91"/>
+                <wp:cNvGraphicFramePr/>
+                <a:graphic xmlns:a="http://schemas.openxmlformats.org/drawingml/2006/main">
+                  <a:graphicData uri="http://schemas.microsoft.com/office/word/2010/wordprocessingShape">
+                    <wps:wsp>
+                      <wps:cNvSpPr txBox="1"/>
+                      <wps:spPr>
+                        <a:xfrm>
+                          <a:off x="0" y="0"/>
+                          <a:ext cx="254977" cy="297376"/>
+                        </a:xfrm>
+                        <a:prstGeom prst="rect">
+                          <a:avLst/>
+                        </a:prstGeom>
+                        <a:noFill/>
+                        <a:ln w="6350">
+                          <a:noFill/>
+                        </a:ln>
+                      </wps:spPr>
+                      <wps:txbx>
+                        <w:txbxContent>
+                          <w:p>
+                            <w:pPr>
+                              <w:rPr>
+                                <w:b/>
+                                <w:bCs/>
+                                <w:sz w:val="24"/>
+                                <w:szCs w:val="24"/>
+                                <w:lang w:val="es-MX"/>
+                              </w:rPr>
+                            </w:pPr>
+                            <w:r>
+                              <w:rPr>
+                                <w:b/>
+                                <w:bCs/>
+                                <w:sz w:val="24"/>
+                                <w:szCs w:val="24"/>
+                                <w:lang w:val="es-MX"/>
+                              </w:rPr>
+                              <w:t>2</w:t>
+                            </w:r>
+                          </w:p>
+                        </w:txbxContent>
+                      </wps:txbx>
+                      <wps:bodyPr rot="0" spcFirstLastPara="0" vertOverflow="overflow" horzOverflow="overflow" vert="horz" wrap="square" lIns="91440" tIns="45720" rIns="91440" bIns="45720" numCol="1" spcCol="0" rtlCol="0" fromWordArt="0" anchor="t" anchorCtr="0" forceAA="0" compatLnSpc="1">
+                        <a:prstTxWarp prst="textNoShape">
+                          <a:avLst/>
+                        </a:prstTxWarp>
+                        <a:noAutofit/>
+                      </wps:bodyPr>
+                    </wps:wsp>
+                  </a:graphicData>
+                </a:graphic>
+                <wp14:sizeRelH relativeFrom="margin">
+                  <wp14:pctWidth>0</wp14:pctWidth>
+                </wp14:sizeRelH>
+                <wp14:sizeRelV relativeFrom="margin">
+                  <wp14:pctHeight>0</wp14:pctHeight>
+                </wp14:sizeRelV>
+              </wp:anchor>
+            </w:drawing>
+          </mc:Choice>
+          <mc:Fallback>
+            <w:pict>
+              <v:shape w14:anchorId="584C7DB4" id="Cuadro de texto 91" o:spid="_x0000_s1039" type="#_x0000_t202" style="position:absolute;margin-left:243.1pt;margin-top:138.25pt;width:20.1pt;height:23.4pt;z-index:251680768;visibility:visible;mso-wrap-style:square;mso-width-percent:0;mso-height-percent:0;mso-wrap-distance-left:9pt;mso-wrap-distance-top:0;mso-wrap-distance-right:9pt;mso-wrap-distance-bottom:0;mso-position-horizontal:absolute;mso-position-horizontal-relative:text;mso-position-vertical:absolute;mso-position-vertical-relative:text;mso-width-percent:0;mso-height-percent:0;mso-width-relative:margin;mso-height-relative:margin;v-text-anchor:top" o:gfxdata="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" filled="f" stroked="f" strokeweight=".5pt">
+                <v:textbox>
+                  <w:txbxContent>
+                    <w:p>
+                      <w:pPr>
+                        <w:rPr>
+                          <w:b/>
+                          <w:bCs/>
+                          <w:sz w:val="24"/>
+                          <w:szCs w:val="24"/>
+                          <w:lang w:val="es-MX"/>
+                        </w:rPr>
+                      </w:pPr>
+                      <w:r>
+                        <w:rPr>
+                          <w:b/>
+                          <w:bCs/>
+                          <w:sz w:val="24"/>
+                          <w:szCs w:val="24"/>
+                          <w:lang w:val="es-MX"/>
+                        </w:rPr>
+                        <w:t>2</w:t>
+                      </w:r>
+                    </w:p>
+                  </w:txbxContent>
+                </v:textbox>
+              </v:shape>
+            </w:pict>
+          </mc:Fallback>
+        </mc:AlternateContent>
+      </w:r>
+      <w:r>
+        <w:rPr>
+          <w:rFonts w:ascii="Arial" w:hAnsi="Arial" w:cs="Arial"/>
+          <w:color w:val="3C4043"/>
+          <w:spacing w:val="3"/>
+          <w:sz w:val="21"/>
+          <w:szCs w:val="21"/>
+        </w:rPr>
+        <mc:AlternateContent>
+          <mc:Choice Requires="wps">
+            <w:drawing>
+              <wp:anchor distT="0" distB="0" distL="114300" distR="114300" simplePos="0" relativeHeight="251696128" behindDoc="0" locked="0" layoutInCell="1" allowOverlap="1" wp14:anchorId="72D69B06" wp14:editId="79E9C109">
+                <wp:simplePos x="0" y="0"/>
+                <wp:positionH relativeFrom="column">
+                  <wp:posOffset>1938020</wp:posOffset>
+                </wp:positionH>
+                <wp:positionV relativeFrom="paragraph">
+                  <wp:posOffset>1546225</wp:posOffset>
+                </wp:positionV>
+                <wp:extent cx="9525" cy="1584000"/>
+                <wp:effectExtent l="76200" t="0" r="66675" b="54610"/>
+                <wp:wrapNone/>
+                <wp:docPr id="12" name="Conector recto de flecha 12"/>
+                <wp:cNvGraphicFramePr/>
+                <a:graphic xmlns:a="http://schemas.openxmlformats.org/drawingml/2006/main">
+                  <a:graphicData uri="http://schemas.microsoft.com/office/word/2010/wordprocessingShape">
+                    <wps:wsp>
+                      <wps:cNvCnPr/>
+                      <wps:spPr>
+                        <a:xfrm flipH="1">
+                          <a:off x="0" y="0"/>
+                          <a:ext cx="9525" cy="1584000"/>
+                        </a:xfrm>
+                        <a:prstGeom prst="straightConnector1">
+                          <a:avLst/>
+                        </a:prstGeom>
+                        <a:ln>
+                          <a:solidFill>
+                            <a:schemeClr val="tx1"/>
+                          </a:solidFill>
+                          <a:tailEnd type="triangle"/>
+                        </a:ln>
+                      </wps:spPr>
+                      <wps:style>
+                        <a:lnRef idx="1">
+                          <a:schemeClr val="accent1"/>
+                        </a:lnRef>
+                        <a:fillRef idx="0">
+                          <a:schemeClr val="accent1"/>
+                        </a:fillRef>
+                        <a:effectRef idx="0">
+                          <a:schemeClr val="accent1"/>
+                        </a:effectRef>
+                        <a:fontRef idx="minor">
+                          <a:schemeClr val="tx1"/>
+                        </a:fontRef>
+                      </wps:style>
+                      <wps:bodyPr/>
+                    </wps:wsp>
+                  </a:graphicData>
+                </a:graphic>
+                <wp14:sizeRelV relativeFrom="margin">
+                  <wp14:pctHeight>0</wp14:pctHeight>
+                </wp14:sizeRelV>
+              </wp:anchor>
+            </w:drawing>
+          </mc:Choice>
+          <mc:Fallback>
+            <w:pict>
+              <v:shape w14:anchorId="5FBC73B6" id="Conector recto de flecha 12" o:spid="_x0000_s1026" type="#_x0000_t32" style="position:absolute;margin-left:152.6pt;margin-top:121.75pt;width:.75pt;height:124.7pt;flip:x;z-index:251696128;visibility:visible;mso-wrap-style:square;mso-height-percent:0;mso-wrap-distance-left:9pt;mso-wrap-distance-top:0;mso-wrap-distance-right:9pt;mso-wrap-distance-bottom:0;mso-position-horizontal:absolute;mso-position-horizontal-relative:text;mso-position-vertical:absolute;mso-position-vertical-relative:text;mso-height-percent:0;mso-height-relative:margin" o:gfxdata="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" strokecolor="black [3213]" strokeweight=".5pt">
+                <v:stroke endarrow="block" joinstyle="miter"/>
+              </v:shape>
+            </w:pict>
+          </mc:Fallback>
+        </mc:AlternateContent>
+      </w:r>
+      <w:r>
+        <w:rPr>
+          <w:rFonts w:ascii="Arial" w:hAnsi="Arial" w:cs="Arial"/>
+          <w:color w:val="3C4043"/>
+          <w:spacing w:val="3"/>
+          <w:sz w:val="21"/>
+          <w:szCs w:val="21"/>
+        </w:rPr>
+        <mc:AlternateContent>
+          <mc:Choice Requires="wps">
+            <w:drawing>
+              <wp:anchor distT="0" distB="0" distL="114300" distR="114300" simplePos="0" relativeHeight="251673600" behindDoc="0" locked="0" layoutInCell="1" allowOverlap="1" wp14:anchorId="741DCA58" wp14:editId="1BFE203B">
+                <wp:simplePos x="0" y="0"/>
+                <wp:positionH relativeFrom="column">
+                  <wp:posOffset>3499338</wp:posOffset>
+                </wp:positionH>
+                <wp:positionV relativeFrom="paragraph">
+                  <wp:posOffset>1284068</wp:posOffset>
+                </wp:positionV>
+                <wp:extent cx="847725" cy="523875"/>
+                <wp:effectExtent l="0" t="0" r="66675" b="47625"/>
+                <wp:wrapNone/>
+                <wp:docPr id="81" name="Conector: angular 81">
+                  <a:extLst xmlns:a="http://schemas.openxmlformats.org/drawingml/2006/main">
+                    <a:ext uri="{C183D7F6-B498-43B3-948B-1728B52AA6E4}">
+                      <adec:decorative xmlns:adec="http://schemas.microsoft.com/office/drawing/2017/decorative" val="0"/>
+                    </a:ext>
+                  </a:extLst>
+                </wp:docPr>
+                <wp:cNvGraphicFramePr/>
+                <a:graphic xmlns:a="http://schemas.openxmlformats.org/drawingml/2006/main">
+                  <a:graphicData uri="http://schemas.microsoft.com/office/word/2010/wordprocessingShape">
+                    <wps:wsp>
+                      <wps:cNvCnPr/>
+                      <wps:spPr>
+                        <a:xfrm>
+                          <a:off x="0" y="0"/>
+                          <a:ext cx="847725" cy="523875"/>
+                        </a:xfrm>
+                        <a:prstGeom prst="bentConnector3">
+                          <a:avLst>
+                            <a:gd name="adj1" fmla="val 100000"/>
+                          </a:avLst>
+                        </a:prstGeom>
+                        <a:ln>
+                          <a:solidFill>
+                            <a:schemeClr val="tx1"/>
+                          </a:solidFill>
+                          <a:tailEnd type="triangle"/>
+                        </a:ln>
+                      </wps:spPr>
+                      <wps:style>
+                        <a:lnRef idx="1">
+                          <a:schemeClr val="accent1"/>
+                        </a:lnRef>
+                        <a:fillRef idx="0">
+                          <a:schemeClr val="accent1"/>
+                        </a:fillRef>
+                        <a:effectRef idx="0">
+                          <a:schemeClr val="accent1"/>
+                        </a:effectRef>
+                        <a:fontRef idx="minor">
+                          <a:schemeClr val="tx1"/>
+                        </a:fontRef>
+                      </wps:style>
+                      <wps:bodyPr/>
+                    </wps:wsp>
+                  </a:graphicData>
+                </a:graphic>
+                <wp14:sizeRelH relativeFrom="margin">
+                  <wp14:pctWidth>0</wp14:pctWidth>
+                </wp14:sizeRelH>
+                <wp14:sizeRelV relativeFrom="margin">
+                  <wp14:pctHeight>0</wp14:pctHeight>
+                </wp14:sizeRelV>
+              </wp:anchor>
+            </w:drawing>
+          </mc:Choice>
+          <mc:Fallback>
+            <w:pict>
+              <v:shape w14:anchorId="74D3FD64" id="Conector: angular 81" o:spid="_x0000_s1026" type="#_x0000_t34" style="position:absolute;margin-left:275.55pt;margin-top:101.1pt;width:66.75pt;height:41.25pt;z-index:251673600;visibility:visible;mso-wrap-style:square;mso-width-percent:0;mso-height-percent:0;mso-wrap-distance-left:9pt;mso-wrap-distance-top:0;mso-wrap-distance-right:9pt;mso-wrap-distance-bottom:0;mso-position-horizontal:absolute;mso-position-horizontal-relative:text;mso-position-vertical:absolute;mso-position-vertical-relative:text;mso-width-percent:0;mso-height-percent:0;mso-width-relative:margin;mso-height-relative:margin" o:gfxdata="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" adj="21600" strokecolor="black [3213]" strokeweight=".5pt">
+                <v:stroke endarrow="block"/>
+              </v:shape>
+            </w:pict>
+          </mc:Fallback>
+        </mc:AlternateContent>
+      </w:r>
+      <w:r>
+        <w:rPr>
+          <w:rFonts w:ascii="Arial" w:hAnsi="Arial" w:cs="Arial"/>
+          <w:color w:val="3C4043"/>
+          <w:spacing w:val="3"/>
+          <w:sz w:val="21"/>
+          <w:szCs w:val="21"/>
+        </w:rPr>
+        <mc:AlternateContent>
+          <mc:Choice Requires="wps">
+            <w:drawing>
+              <wp:anchor distT="0" distB="0" distL="114300" distR="114300" simplePos="0" relativeHeight="251670528" behindDoc="0" locked="0" layoutInCell="1" allowOverlap="1" wp14:anchorId="1D902C77" wp14:editId="42F0C782">
+                <wp:simplePos x="0" y="0"/>
+                <wp:positionH relativeFrom="column">
+                  <wp:posOffset>1492787</wp:posOffset>
+                </wp:positionH>
+                <wp:positionV relativeFrom="paragraph">
+                  <wp:posOffset>401955</wp:posOffset>
+                </wp:positionV>
+                <wp:extent cx="2617176" cy="320040"/>
+                <wp:effectExtent l="38100" t="0" r="50165" b="22860"/>
+                <wp:wrapNone/>
+                <wp:docPr id="77" name="Diagrama de flujo: datos 77"/>
+                <wp:cNvGraphicFramePr/>
+                <a:graphic xmlns:a="http://schemas.openxmlformats.org/drawingml/2006/main">
+                  <a:graphicData uri="http://schemas.microsoft.com/office/word/2010/wordprocessingShape">
+                    <wps:wsp>
+                      <wps:cNvSpPr/>
+                      <wps:spPr>
+                        <a:xfrm>
+                          <a:off x="0" y="0"/>
+                          <a:ext cx="2617176" cy="320040"/>
+                        </a:xfrm>
+                        <a:prstGeom prst="flowChartInputOutput">
+                          <a:avLst/>
+                        </a:prstGeom>
+                        <a:noFill/>
+                        <a:ln>
+                          <a:solidFill>
+                            <a:schemeClr val="tx1"/>
+                          </a:solidFill>
+                        </a:ln>
+                      </wps:spPr>
+                      <wps:style>
+                        <a:lnRef idx="2">
+                          <a:schemeClr val="accent1">
+                            <a:shade val="50000"/>
+                          </a:schemeClr>
+                        </a:lnRef>
+                        <a:fillRef idx="1">
+                          <a:schemeClr val="accent1"/>
+                        </a:fillRef>
+                        <a:effectRef idx="0">
+                          <a:schemeClr val="accent1"/>
+                        </a:effectRef>
+                        <a:fontRef idx="minor">
+                          <a:schemeClr val="lt1"/>
+                        </a:fontRef>
+                      </wps:style>
+                      <wps:txbx>
+                        <w:txbxContent>
+                          <w:p>
+                            <w:pPr>
+                              <w:jc w:val="center"/>
+                              <w:rPr>
+                                <w:color w:val="000000" w:themeColor="text1"/>
+                                <w:lang w:val="es-ES"/>
+                              </w:rPr>
+                            </w:pPr>
+                            <w:r>
+                              <w:rPr>
+                                <w:color w:val="000000" w:themeColor="text1"/>
+                                <w:lang w:val="es-ES"/>
+                              </w:rPr>
+                              <w:t>nombre, puesto, sueldo</w:t>
+                            </w:r>
+                          </w:p>
+                        </w:txbxContent>
+                      </wps:txbx>
+                      <wps:bodyPr rot="0" spcFirstLastPara="0" vertOverflow="overflow" horzOverflow="overflow" vert="horz" wrap="square" lIns="91440" tIns="45720" rIns="91440" bIns="45720" numCol="1" spcCol="0" rtlCol="0" fromWordArt="0" anchor="ctr" anchorCtr="0" forceAA="0" compatLnSpc="1">
+                        <a:prstTxWarp prst="textNoShape">
+                          <a:avLst/>
+                        </a:prstTxWarp>
+                        <a:noAutofit/>
+                      </wps:bodyPr>
+                    </wps:wsp>
+                  </a:graphicData>
+                </a:graphic>
+                <wp14:sizeRelH relativeFrom="margin">
+                  <wp14:pctWidth>0</wp14:pctWidth>
+                </wp14:sizeRelH>
+              </wp:anchor>
+            </w:drawing>
+          </mc:Choice>
+          <mc:Fallback>
+            <w:pict>
+              <v:shapetype w14:anchorId="1D902C77" id="_x0000_t111" coordsize="21600,21600" o:spt="111" path="m4321,l21600,,17204,21600,,21600xe">
+                <v:stroke joinstyle="miter"/>
+                <v:path gradientshapeok="t" o:connecttype="custom" o:connectlocs="12961,0;10800,0;2161,10800;8602,21600;10800,21600;19402,10800" textboxrect="4321,0,17204,21600"/>
+              </v:shapetype>
+              <v:shape id="Diagrama de flujo: datos 77" o:spid="_x0000_s1040" type="#_x0000_t111" style="position:absolute;margin-left:117.55pt;margin-top:31.65pt;width:206.1pt;height:25.2pt;z-index:251670528;visibility:visible;mso-wrap-style:square;mso-width-percent:0;mso-wrap-distance-left:9pt;mso-wrap-distance-top:0;mso-wrap-distance-right:9pt;mso-wrap-distance-bottom:0;mso-position-horizontal:absolute;mso-position-horizontal-relative:text;mso-position-vertical:absolute;mso-position-vertical-relative:text;mso-width-percent:0;mso-width-relative:margin;v-text-anchor:middle" o:gfxdata="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" filled="f" strokecolor="black [3213]" strokeweight="1pt">
+                <v:textbox>
+                  <w:txbxContent>
+                    <w:p>
+                      <w:pPr>
+                        <w:jc w:val="center"/>
+                        <w:rPr>
+                          <w:color w:val="000000" w:themeColor="text1"/>
+                          <w:lang w:val="es-ES"/>
+                        </w:rPr>
+                      </w:pPr>
+                      <w:r>
+                        <w:rPr>
+                          <w:color w:val="000000" w:themeColor="text1"/>
+                          <w:lang w:val="es-ES"/>
+                        </w:rPr>
+                        <w:t>nombre, puesto, sueldo</w:t>
+                      </w:r>
+                    </w:p>
+                  </w:txbxContent>
+                </v:textbox>
+              </v:shape>
+            </w:pict>
+          </mc:Fallback>
+        </mc:AlternateContent>
+      </w:r>
       <w:r>
         <w:rPr>
           <w:rFonts w:ascii="Arial" w:hAnsi="Arial" w:cs="Arial"/>
@@ -116,9 +4523,9 @@
         </w:rPr>
         <w:lastRenderedPageBreak/>
         <w:drawing>
-          <wp:inline distT="0" distB="0" distL="0" distR="0" wp14:anchorId="1E59C8EB" wp14:editId="614E3BD6">
-            <wp:extent cx="5400040" cy="6347460"/>
-            <wp:effectExtent l="76200" t="76200" r="124460" b="129540"/>
+          <wp:inline distT="0" distB="0" distL="0" distR="0" wp14:anchorId="1E59C8EB" wp14:editId="72112957">
+            <wp:extent cx="5230307" cy="6347460"/>
+            <wp:effectExtent l="76200" t="76200" r="142240" b="129540"/>
             <wp:docPr id="4" name="Imagen 4"/>
             <wp:cNvGraphicFramePr>
               <a:graphicFrameLocks xmlns:a="http://schemas.openxmlformats.org/drawingml/2006/main" noChangeAspect="1"/>
@@ -127,23 +4534,14 @@
               <a:graphicData uri="http://schemas.openxmlformats.org/drawingml/2006/picture">
                 <pic:pic xmlns:pic="http://schemas.openxmlformats.org/drawingml/2006/picture">
                   <pic:nvPicPr>
-                    <pic:cNvPr id="1" name=""/>
+                    <pic:cNvPr id="4" name="Imagen 4"/>
                     <pic:cNvPicPr/>
                   </pic:nvPicPr>
                   <pic:blipFill>
                     <a:blip r:embed="rId4">
                       <a:extLst>
-                        <a:ext uri="{BEBA8EAE-BF5A-486C-A8C5-ECC9F3942E4B}">
-                          <a14:imgProps xmlns:a14="http://schemas.microsoft.com/office/drawing/2010/main">
-                            <a14:imgLayer r:embed="rId5">
-                              <a14:imgEffect>
-                                <a14:sharpenSoften amount="25000"/>
-                              </a14:imgEffect>
-                              <a14:imgEffect>
-                                <a14:saturation sat="400000"/>
-                              </a14:imgEffect>
-                            </a14:imgLayer>
-                          </a14:imgProps>
+                        <a:ext uri="{28A0092B-C50C-407E-A947-70E740481C1C}">
+                          <a14:useLocalDpi xmlns:a14="http://schemas.microsoft.com/office/drawing/2010/main" val="0"/>
                         </a:ext>
                       </a:extLst>
                     </a:blip>
@@ -154,7 +4552,7 @@
                   <pic:spPr>
                     <a:xfrm>
                       <a:off x="0" y="0"/>
-                      <a:ext cx="5400040" cy="6347460"/>
+                      <a:ext cx="5230307" cy="6347460"/>
                     </a:xfrm>
                     <a:prstGeom prst="rect">
                       <a:avLst/>
@@ -241,11 +4639,11 @@
                     <pic:cNvPicPr/>
                   </pic:nvPicPr>
                   <pic:blipFill>
-                    <a:blip r:embed="rId6">
+                    <a:blip r:embed="rId5">
                       <a:extLst>
                         <a:ext uri="{BEBA8EAE-BF5A-486C-A8C5-ECC9F3942E4B}">
                           <a14:imgProps xmlns:a14="http://schemas.microsoft.com/office/drawing/2010/main">
-                            <a14:imgLayer r:embed="rId7">
+                            <a14:imgLayer r:embed="rId6">
                               <a14:imgEffect>
                                 <a14:sharpenSoften amount="25000"/>
                               </a14:imgEffect>
@@ -327,11 +4725,11 @@
                     <pic:cNvPicPr/>
                   </pic:nvPicPr>
                   <pic:blipFill>
-                    <a:blip r:embed="rId8">
+                    <a:blip r:embed="rId7">
                       <a:extLst>
                         <a:ext uri="{BEBA8EAE-BF5A-486C-A8C5-ECC9F3942E4B}">
                           <a14:imgProps xmlns:a14="http://schemas.microsoft.com/office/drawing/2010/main">
-                            <a14:imgLayer r:embed="rId9">
+                            <a14:imgLayer r:embed="rId8">
                               <a14:imgEffect>
                                 <a14:sharpenSoften amount="25000"/>
                               </a14:imgEffect>
@@ -413,11 +4811,11 @@
                     <pic:cNvPicPr/>
                   </pic:nvPicPr>
                   <pic:blipFill>
-                    <a:blip r:embed="rId10">
+                    <a:blip r:embed="rId9">
                       <a:extLst>
                         <a:ext uri="{BEBA8EAE-BF5A-486C-A8C5-ECC9F3942E4B}">
                           <a14:imgProps xmlns:a14="http://schemas.microsoft.com/office/drawing/2010/main">
-                            <a14:imgLayer r:embed="rId11">
+                            <a14:imgLayer r:embed="rId10">
                               <a14:imgEffect>
                                 <a14:sharpenSoften amount="25000"/>
                               </a14:imgEffect>
@@ -510,11 +4908,11 @@
                     <pic:cNvPicPr/>
                   </pic:nvPicPr>
                   <pic:blipFill>
-                    <a:blip r:embed="rId12">
+                    <a:blip r:embed="rId11">
                       <a:extLst>
                         <a:ext uri="{BEBA8EAE-BF5A-486C-A8C5-ECC9F3942E4B}">
                           <a14:imgProps xmlns:a14="http://schemas.microsoft.com/office/drawing/2010/main">
-                            <a14:imgLayer r:embed="rId13">
+                            <a14:imgLayer r:embed="rId12">
                               <a14:imgEffect>
                                 <a14:sharpenSoften amount="25000"/>
                               </a14:imgEffect>
@@ -596,11 +4994,11 @@
                     <pic:cNvPicPr/>
                   </pic:nvPicPr>
                   <pic:blipFill>
-                    <a:blip r:embed="rId14">
+                    <a:blip r:embed="rId13">
                       <a:extLst>
                         <a:ext uri="{BEBA8EAE-BF5A-486C-A8C5-ECC9F3942E4B}">
                           <a14:imgProps xmlns:a14="http://schemas.microsoft.com/office/drawing/2010/main">
-                            <a14:imgLayer r:embed="rId15">
+                            <a14:imgLayer r:embed="rId14">
                               <a14:imgEffect>
                                 <a14:sharpenSoften amount="25000"/>
                               </a14:imgEffect>
@@ -682,11 +5080,11 @@
                     <pic:cNvPicPr/>
                   </pic:nvPicPr>
                   <pic:blipFill>
-                    <a:blip r:embed="rId16">
+                    <a:blip r:embed="rId15">
                       <a:extLst>
                         <a:ext uri="{BEBA8EAE-BF5A-486C-A8C5-ECC9F3942E4B}">
                           <a14:imgProps xmlns:a14="http://schemas.microsoft.com/office/drawing/2010/main">
-                            <a14:imgLayer r:embed="rId17">
+                            <a14:imgLayer r:embed="rId16">
                               <a14:imgEffect>
                                 <a14:sharpenSoften amount="25000"/>
                               </a14:imgEffect>
@@ -797,7 +5195,7 @@
                     <pic:cNvPicPr/>
                   </pic:nvPicPr>
                   <pic:blipFill>
-                    <a:blip r:embed="rId18"/>
+                    <a:blip r:embed="rId17"/>
                     <a:stretch>
                       <a:fillRect/>
                     </a:stretch>

</xml_diff>

<commit_message>
Listo el envío de algoritmos condicionales 2
</commit_message>
<xml_diff>
--- a/AlgoritmosCondicionales(2)_Jayaro_Alvarez_EduardoEnrique_1TSM1.docx
+++ b/AlgoritmosCondicionales(2)_Jayaro_Alvarez_EduardoEnrique_1TSM1.docx
@@ -91,6 +91,7 @@
       <w:r>
         <w:rPr>
           <w:rFonts w:ascii="Arial" w:hAnsi="Arial" w:cs="Arial"/>
+          <w:noProof/>
           <w:color w:val="3C4043"/>
           <w:spacing w:val="3"/>
           <w:sz w:val="21"/>
@@ -234,6 +235,7 @@
       <w:r>
         <w:rPr>
           <w:rFonts w:ascii="Arial" w:hAnsi="Arial" w:cs="Arial"/>
+          <w:noProof/>
           <w:color w:val="3C4043"/>
           <w:spacing w:val="3"/>
           <w:sz w:val="21"/>
@@ -357,6 +359,7 @@
       <w:r>
         <w:rPr>
           <w:rFonts w:ascii="Arial" w:hAnsi="Arial" w:cs="Arial"/>
+          <w:noProof/>
           <w:color w:val="3C4043"/>
           <w:spacing w:val="3"/>
           <w:sz w:val="21"/>
@@ -434,6 +437,7 @@
       <w:r>
         <w:rPr>
           <w:rFonts w:ascii="Arial" w:hAnsi="Arial" w:cs="Arial"/>
+          <w:noProof/>
           <w:color w:val="3C4043"/>
           <w:spacing w:val="3"/>
           <w:sz w:val="21"/>
@@ -507,6 +511,7 @@
       <w:r>
         <w:rPr>
           <w:rFonts w:ascii="Arial" w:hAnsi="Arial" w:cs="Arial"/>
+          <w:noProof/>
           <w:color w:val="3C4043"/>
           <w:spacing w:val="3"/>
           <w:sz w:val="21"/>
@@ -825,6 +830,7 @@
       <w:r>
         <w:rPr>
           <w:rFonts w:ascii="Arial" w:hAnsi="Arial" w:cs="Arial"/>
+          <w:noProof/>
           <w:color w:val="3C4043"/>
           <w:spacing w:val="3"/>
           <w:sz w:val="21"/>
@@ -1078,6 +1084,7 @@
       <w:r>
         <w:rPr>
           <w:rFonts w:ascii="Arial" w:hAnsi="Arial" w:cs="Arial"/>
+          <w:noProof/>
           <w:color w:val="3C4043"/>
           <w:spacing w:val="3"/>
           <w:sz w:val="21"/>
@@ -1151,14 +1158,7 @@
                                 <w:color w:val="000000" w:themeColor="text1"/>
                                 <w:lang w:val="es-MX"/>
                               </w:rPr>
-                              <w:t>director</w:t>
-                            </w:r>
-                            <w:r>
-                              <w:rPr>
-                                <w:color w:val="000000" w:themeColor="text1"/>
-                                <w:lang w:val="es-MX"/>
-                              </w:rPr>
-                              <w:t xml:space="preserve"> </w:t>
+                              <w:t xml:space="preserve">director </w:t>
                             </w:r>
                             <w:r>
                               <w:rPr>
@@ -1211,14 +1211,7 @@
                                 <w:color w:val="000000" w:themeColor="text1"/>
                                 <w:lang w:val="es-MX"/>
                               </w:rPr>
-                              <w:t xml:space="preserve">sueldo * </w:t>
-                            </w:r>
-                            <w:r>
-                              <w:rPr>
-                                <w:color w:val="000000" w:themeColor="text1"/>
-                                <w:lang w:val="es-MX"/>
-                              </w:rPr>
-                              <w:t>director</w:t>
+                              <w:t>sueldo * director</w:t>
                             </w:r>
                           </w:p>
                           <w:p>
@@ -1249,21 +1242,7 @@
                                 <w:color w:val="000000" w:themeColor="text1"/>
                                 <w:lang w:val="es-MX"/>
                               </w:rPr>
-                              <w:t>(director</w:t>
-                            </w:r>
-                            <w:r>
-                              <w:rPr>
-                                <w:color w:val="000000" w:themeColor="text1"/>
-                                <w:lang w:val="es-MX"/>
-                              </w:rPr>
-                              <w:t xml:space="preserve"> </w:t>
-                            </w:r>
-                            <w:r>
-                              <w:rPr>
-                                <w:color w:val="000000" w:themeColor="text1"/>
-                                <w:lang w:val="es-MX"/>
-                              </w:rPr>
-                              <w:t>- 1) * 100</w:t>
+                              <w:t>(director - 1) * 100</w:t>
                             </w:r>
                           </w:p>
                           <w:p>
@@ -1330,14 +1309,7 @@
                           <w:color w:val="000000" w:themeColor="text1"/>
                           <w:lang w:val="es-MX"/>
                         </w:rPr>
-                        <w:t>director</w:t>
-                      </w:r>
-                      <w:r>
-                        <w:rPr>
-                          <w:color w:val="000000" w:themeColor="text1"/>
-                          <w:lang w:val="es-MX"/>
-                        </w:rPr>
-                        <w:t xml:space="preserve"> </w:t>
+                        <w:t xml:space="preserve">director </w:t>
                       </w:r>
                       <w:r>
                         <w:rPr>
@@ -1390,14 +1362,7 @@
                           <w:color w:val="000000" w:themeColor="text1"/>
                           <w:lang w:val="es-MX"/>
                         </w:rPr>
-                        <w:t xml:space="preserve">sueldo * </w:t>
-                      </w:r>
-                      <w:r>
-                        <w:rPr>
-                          <w:color w:val="000000" w:themeColor="text1"/>
-                          <w:lang w:val="es-MX"/>
-                        </w:rPr>
-                        <w:t>director</w:t>
+                        <w:t>sueldo * director</w:t>
                       </w:r>
                     </w:p>
                     <w:p>
@@ -1428,21 +1393,7 @@
                           <w:color w:val="000000" w:themeColor="text1"/>
                           <w:lang w:val="es-MX"/>
                         </w:rPr>
-                        <w:t>(director</w:t>
-                      </w:r>
-                      <w:r>
-                        <w:rPr>
-                          <w:color w:val="000000" w:themeColor="text1"/>
-                          <w:lang w:val="es-MX"/>
-                        </w:rPr>
-                        <w:t xml:space="preserve"> </w:t>
-                      </w:r>
-                      <w:r>
-                        <w:rPr>
-                          <w:color w:val="000000" w:themeColor="text1"/>
-                          <w:lang w:val="es-MX"/>
-                        </w:rPr>
-                        <w:t>- 1) * 100</w:t>
+                        <w:t>(director - 1) * 100</w:t>
                       </w:r>
                     </w:p>
                     <w:p>
@@ -1476,6 +1427,7 @@
       <w:r>
         <w:rPr>
           <w:rFonts w:ascii="Arial" w:hAnsi="Arial" w:cs="Arial"/>
+          <w:noProof/>
           <w:color w:val="3C4043"/>
           <w:spacing w:val="3"/>
           <w:sz w:val="21"/>
@@ -1553,6 +1505,7 @@
       <w:r>
         <w:rPr>
           <w:rFonts w:ascii="Arial" w:hAnsi="Arial" w:cs="Arial"/>
+          <w:noProof/>
           <w:color w:val="3C4043"/>
           <w:spacing w:val="3"/>
           <w:sz w:val="21"/>
@@ -1670,14 +1623,7 @@
                                 <w:color w:val="000000" w:themeColor="text1"/>
                                 <w:lang w:val="es-MX"/>
                               </w:rPr>
-                              <w:t xml:space="preserve">sueldo * </w:t>
-                            </w:r>
-                            <w:r>
-                              <w:rPr>
-                                <w:color w:val="000000" w:themeColor="text1"/>
-                                <w:lang w:val="es-MX"/>
-                              </w:rPr>
-                              <w:t>vendedor</w:t>
+                              <w:t>sueldo * vendedor</w:t>
                             </w:r>
                           </w:p>
                           <w:p>
@@ -1708,21 +1654,7 @@
                                 <w:color w:val="000000" w:themeColor="text1"/>
                                 <w:lang w:val="es-MX"/>
                               </w:rPr>
-                              <w:t>(vendedor</w:t>
-                            </w:r>
-                            <w:r>
-                              <w:rPr>
-                                <w:color w:val="000000" w:themeColor="text1"/>
-                                <w:lang w:val="es-MX"/>
-                              </w:rPr>
-                              <w:t xml:space="preserve"> </w:t>
-                            </w:r>
-                            <w:r>
-                              <w:rPr>
-                                <w:color w:val="000000" w:themeColor="text1"/>
-                                <w:lang w:val="es-MX"/>
-                              </w:rPr>
-                              <w:t>- 1) * 100</w:t>
+                              <w:t>(vendedor - 1) * 100</w:t>
                             </w:r>
                           </w:p>
                           <w:p>
@@ -1829,14 +1761,7 @@
                           <w:color w:val="000000" w:themeColor="text1"/>
                           <w:lang w:val="es-MX"/>
                         </w:rPr>
-                        <w:t xml:space="preserve">sueldo * </w:t>
-                      </w:r>
-                      <w:r>
-                        <w:rPr>
-                          <w:color w:val="000000" w:themeColor="text1"/>
-                          <w:lang w:val="es-MX"/>
-                        </w:rPr>
-                        <w:t>vendedor</w:t>
+                        <w:t>sueldo * vendedor</w:t>
                       </w:r>
                     </w:p>
                     <w:p>
@@ -1867,21 +1792,7 @@
                           <w:color w:val="000000" w:themeColor="text1"/>
                           <w:lang w:val="es-MX"/>
                         </w:rPr>
-                        <w:t>(vendedor</w:t>
-                      </w:r>
-                      <w:r>
-                        <w:rPr>
-                          <w:color w:val="000000" w:themeColor="text1"/>
-                          <w:lang w:val="es-MX"/>
-                        </w:rPr>
-                        <w:t xml:space="preserve"> </w:t>
-                      </w:r>
-                      <w:r>
-                        <w:rPr>
-                          <w:color w:val="000000" w:themeColor="text1"/>
-                          <w:lang w:val="es-MX"/>
-                        </w:rPr>
-                        <w:t>- 1) * 100</w:t>
+                        <w:t>(vendedor - 1) * 100</w:t>
                       </w:r>
                     </w:p>
                     <w:p>
@@ -2000,6 +1911,7 @@
       <w:r>
         <w:rPr>
           <w:rFonts w:ascii="Arial" w:hAnsi="Arial" w:cs="Arial"/>
+          <w:noProof/>
           <w:color w:val="3C4043"/>
           <w:spacing w:val="3"/>
           <w:sz w:val="21"/>
@@ -2117,14 +2029,7 @@
                                 <w:color w:val="000000" w:themeColor="text1"/>
                                 <w:lang w:val="es-MX"/>
                               </w:rPr>
-                              <w:t xml:space="preserve">sueldo * </w:t>
-                            </w:r>
-                            <w:r>
-                              <w:rPr>
-                                <w:color w:val="000000" w:themeColor="text1"/>
-                                <w:lang w:val="es-MX"/>
-                              </w:rPr>
-                              <w:t>gerente</w:t>
+                              <w:t>sueldo * gerente</w:t>
                             </w:r>
                           </w:p>
                           <w:p>
@@ -2155,21 +2060,7 @@
                                 <w:color w:val="000000" w:themeColor="text1"/>
                                 <w:lang w:val="es-MX"/>
                               </w:rPr>
-                              <w:t>(gerente</w:t>
-                            </w:r>
-                            <w:r>
-                              <w:rPr>
-                                <w:color w:val="000000" w:themeColor="text1"/>
-                                <w:lang w:val="es-MX"/>
-                              </w:rPr>
-                              <w:t xml:space="preserve"> </w:t>
-                            </w:r>
-                            <w:r>
-                              <w:rPr>
-                                <w:color w:val="000000" w:themeColor="text1"/>
-                                <w:lang w:val="es-MX"/>
-                              </w:rPr>
-                              <w:t>- 1) * 100</w:t>
+                              <w:t>(gerente - 1) * 100</w:t>
                             </w:r>
                           </w:p>
                           <w:p>
@@ -2276,14 +2167,7 @@
                           <w:color w:val="000000" w:themeColor="text1"/>
                           <w:lang w:val="es-MX"/>
                         </w:rPr>
-                        <w:t xml:space="preserve">sueldo * </w:t>
-                      </w:r>
-                      <w:r>
-                        <w:rPr>
-                          <w:color w:val="000000" w:themeColor="text1"/>
-                          <w:lang w:val="es-MX"/>
-                        </w:rPr>
-                        <w:t>gerente</w:t>
+                        <w:t>sueldo * gerente</w:t>
                       </w:r>
                     </w:p>
                     <w:p>
@@ -2314,21 +2198,7 @@
                           <w:color w:val="000000" w:themeColor="text1"/>
                           <w:lang w:val="es-MX"/>
                         </w:rPr>
-                        <w:t>(gerente</w:t>
-                      </w:r>
-                      <w:r>
-                        <w:rPr>
-                          <w:color w:val="000000" w:themeColor="text1"/>
-                          <w:lang w:val="es-MX"/>
-                        </w:rPr>
-                        <w:t xml:space="preserve"> </w:t>
-                      </w:r>
-                      <w:r>
-                        <w:rPr>
-                          <w:color w:val="000000" w:themeColor="text1"/>
-                          <w:lang w:val="es-MX"/>
-                        </w:rPr>
-                        <w:t>- 1) * 100</w:t>
+                        <w:t>(gerente - 1) * 100</w:t>
                       </w:r>
                     </w:p>
                     <w:p>
@@ -2447,6 +2317,7 @@
       <w:r>
         <w:rPr>
           <w:rFonts w:ascii="Arial" w:hAnsi="Arial" w:cs="Arial"/>
+          <w:noProof/>
           <w:color w:val="3C4043"/>
           <w:spacing w:val="3"/>
           <w:sz w:val="21"/>
@@ -2519,14 +2390,7 @@
                                 <w:color w:val="000000" w:themeColor="text1"/>
                                 <w:lang w:val="es-MX"/>
                               </w:rPr>
-                              <w:t>o</w:t>
-                            </w:r>
-                            <w:r>
-                              <w:rPr>
-                                <w:color w:val="000000" w:themeColor="text1"/>
-                                <w:lang w:val="es-MX"/>
-                              </w:rPr>
-                              <w:t>brero</w:t>
+                              <w:t>obrero</w:t>
                             </w:r>
                             <w:r>
                               <w:rPr>
@@ -2602,21 +2466,7 @@
                                 <w:color w:val="000000" w:themeColor="text1"/>
                                 <w:lang w:val="es-MX"/>
                               </w:rPr>
-                              <w:t>(</w:t>
-                            </w:r>
-                            <w:r>
-                              <w:rPr>
-                                <w:color w:val="000000" w:themeColor="text1"/>
-                                <w:lang w:val="es-MX"/>
-                              </w:rPr>
-                              <w:t>obrero</w:t>
-                            </w:r>
-                            <w:r>
-                              <w:rPr>
-                                <w:color w:val="000000" w:themeColor="text1"/>
-                                <w:lang w:val="es-MX"/>
-                              </w:rPr>
-                              <w:t xml:space="preserve"> - 1) * 100</w:t>
+                              <w:t>(obrero - 1) * 100</w:t>
                             </w:r>
                           </w:p>
                         </w:txbxContent>
@@ -2658,14 +2508,7 @@
                           <w:color w:val="000000" w:themeColor="text1"/>
                           <w:lang w:val="es-MX"/>
                         </w:rPr>
-                        <w:t>o</w:t>
-                      </w:r>
-                      <w:r>
-                        <w:rPr>
-                          <w:color w:val="000000" w:themeColor="text1"/>
-                          <w:lang w:val="es-MX"/>
-                        </w:rPr>
-                        <w:t>brero</w:t>
+                        <w:t>obrero</w:t>
                       </w:r>
                       <w:r>
                         <w:rPr>
@@ -2741,21 +2584,7 @@
                           <w:color w:val="000000" w:themeColor="text1"/>
                           <w:lang w:val="es-MX"/>
                         </w:rPr>
-                        <w:t>(</w:t>
-                      </w:r>
-                      <w:r>
-                        <w:rPr>
-                          <w:color w:val="000000" w:themeColor="text1"/>
-                          <w:lang w:val="es-MX"/>
-                        </w:rPr>
-                        <w:t>obrero</w:t>
-                      </w:r>
-                      <w:r>
-                        <w:rPr>
-                          <w:color w:val="000000" w:themeColor="text1"/>
-                          <w:lang w:val="es-MX"/>
-                        </w:rPr>
-                        <w:t xml:space="preserve"> - 1) * 100</w:t>
+                        <w:t>(obrero - 1) * 100</w:t>
                       </w:r>
                     </w:p>
                   </w:txbxContent>
@@ -2769,6 +2598,7 @@
       <w:r>
         <w:rPr>
           <w:rFonts w:ascii="Arial" w:hAnsi="Arial" w:cs="Arial"/>
+          <w:noProof/>
           <w:color w:val="3C4043"/>
           <w:spacing w:val="3"/>
           <w:sz w:val="21"/>
@@ -2845,6 +2675,7 @@
       <w:r>
         <w:rPr>
           <w:rFonts w:ascii="Arial" w:hAnsi="Arial" w:cs="Arial"/>
+          <w:noProof/>
           <w:color w:val="3C4043"/>
           <w:spacing w:val="3"/>
           <w:sz w:val="21"/>
@@ -2937,6 +2768,7 @@
       <w:r>
         <w:rPr>
           <w:rFonts w:ascii="Arial" w:hAnsi="Arial" w:cs="Arial"/>
+          <w:noProof/>
           <w:color w:val="3C4043"/>
           <w:spacing w:val="3"/>
           <w:sz w:val="21"/>
@@ -3010,6 +2842,7 @@
       <w:r>
         <w:rPr>
           <w:rFonts w:ascii="Arial" w:hAnsi="Arial" w:cs="Arial"/>
+          <w:noProof/>
           <w:color w:val="3C4043"/>
           <w:spacing w:val="3"/>
           <w:sz w:val="21"/>
@@ -3470,6 +3303,7 @@
       <w:r>
         <w:rPr>
           <w:rFonts w:ascii="Arial" w:hAnsi="Arial" w:cs="Arial"/>
+          <w:noProof/>
           <w:color w:val="3C4043"/>
           <w:spacing w:val="3"/>
           <w:sz w:val="21"/>
@@ -3543,6 +3377,7 @@
       <w:r>
         <w:rPr>
           <w:rFonts w:ascii="Arial" w:hAnsi="Arial" w:cs="Arial"/>
+          <w:noProof/>
           <w:color w:val="3C4043"/>
           <w:spacing w:val="3"/>
           <w:sz w:val="21"/>
@@ -3662,6 +3497,7 @@
       <w:r>
         <w:rPr>
           <w:rFonts w:ascii="Arial" w:hAnsi="Arial" w:cs="Arial"/>
+          <w:noProof/>
           <w:color w:val="3C4043"/>
           <w:spacing w:val="3"/>
           <w:sz w:val="21"/>
@@ -3779,6 +3615,7 @@
       <w:r>
         <w:rPr>
           <w:rFonts w:ascii="Arial" w:hAnsi="Arial" w:cs="Arial"/>
+          <w:noProof/>
           <w:color w:val="3C4043"/>
           <w:spacing w:val="3"/>
           <w:sz w:val="21"/>
@@ -3860,6 +3697,7 @@
       <w:r>
         <w:rPr>
           <w:rFonts w:ascii="Arial" w:hAnsi="Arial" w:cs="Arial"/>
+          <w:noProof/>
           <w:color w:val="3C4043"/>
           <w:spacing w:val="3"/>
           <w:sz w:val="21"/>
@@ -3977,6 +3815,7 @@
       <w:r>
         <w:rPr>
           <w:rFonts w:ascii="Arial" w:hAnsi="Arial" w:cs="Arial"/>
+          <w:noProof/>
           <w:color w:val="3C4043"/>
           <w:spacing w:val="3"/>
           <w:sz w:val="21"/>
@@ -4092,6 +3931,7 @@
       <w:r>
         <w:rPr>
           <w:rFonts w:ascii="Arial" w:hAnsi="Arial" w:cs="Arial"/>
+          <w:noProof/>
           <w:color w:val="3C4043"/>
           <w:spacing w:val="3"/>
           <w:sz w:val="21"/>
@@ -4209,6 +4049,7 @@
       <w:r>
         <w:rPr>
           <w:rFonts w:ascii="Arial" w:hAnsi="Arial" w:cs="Arial"/>
+          <w:noProof/>
           <w:color w:val="3C4043"/>
           <w:spacing w:val="3"/>
           <w:sz w:val="21"/>
@@ -4285,6 +4126,7 @@
       <w:r>
         <w:rPr>
           <w:rFonts w:ascii="Arial" w:hAnsi="Arial" w:cs="Arial"/>
+          <w:noProof/>
           <w:color w:val="3C4043"/>
           <w:spacing w:val="3"/>
           <w:sz w:val="21"/>
@@ -4372,6 +4214,7 @@
       <w:r>
         <w:rPr>
           <w:rFonts w:ascii="Arial" w:hAnsi="Arial" w:cs="Arial"/>
+          <w:noProof/>
           <w:color w:val="3C4043"/>
           <w:spacing w:val="3"/>
           <w:sz w:val="21"/>
@@ -4523,10 +4366,10 @@
         </w:rPr>
         <w:lastRenderedPageBreak/>
         <w:drawing>
-          <wp:inline distT="0" distB="0" distL="0" distR="0" wp14:anchorId="1E59C8EB" wp14:editId="72112957">
-            <wp:extent cx="5230307" cy="6347460"/>
-            <wp:effectExtent l="76200" t="76200" r="142240" b="129540"/>
-            <wp:docPr id="4" name="Imagen 4"/>
+          <wp:inline distT="0" distB="0" distL="0" distR="0" wp14:anchorId="4D434FB1" wp14:editId="49320C5A">
+            <wp:extent cx="5400040" cy="6145530"/>
+            <wp:effectExtent l="76200" t="76200" r="124460" b="140970"/>
+            <wp:docPr id="48" name="Imagen 48"/>
             <wp:cNvGraphicFramePr>
               <a:graphicFrameLocks xmlns:a="http://schemas.openxmlformats.org/drawingml/2006/main" noChangeAspect="1"/>
             </wp:cNvGraphicFramePr>
@@ -4534,17 +4377,11 @@
               <a:graphicData uri="http://schemas.openxmlformats.org/drawingml/2006/picture">
                 <pic:pic xmlns:pic="http://schemas.openxmlformats.org/drawingml/2006/picture">
                   <pic:nvPicPr>
-                    <pic:cNvPr id="4" name="Imagen 4"/>
+                    <pic:cNvPr id="1" name=""/>
                     <pic:cNvPicPr/>
                   </pic:nvPicPr>
                   <pic:blipFill>
-                    <a:blip r:embed="rId4">
-                      <a:extLst>
-                        <a:ext uri="{28A0092B-C50C-407E-A947-70E740481C1C}">
-                          <a14:useLocalDpi xmlns:a14="http://schemas.microsoft.com/office/drawing/2010/main" val="0"/>
-                        </a:ext>
-                      </a:extLst>
-                    </a:blip>
+                    <a:blip r:embed="rId6"/>
                     <a:stretch>
                       <a:fillRect/>
                     </a:stretch>
@@ -4552,7 +4389,7 @@
                   <pic:spPr>
                     <a:xfrm>
                       <a:off x="0" y="0"/>
-                      <a:ext cx="5230307" cy="6347460"/>
+                      <a:ext cx="5400040" cy="6145530"/>
                     </a:xfrm>
                     <a:prstGeom prst="rect">
                       <a:avLst/>
@@ -4639,11 +4476,11 @@
                     <pic:cNvPicPr/>
                   </pic:nvPicPr>
                   <pic:blipFill>
-                    <a:blip r:embed="rId5">
+                    <a:blip r:embed="rId7">
                       <a:extLst>
                         <a:ext uri="{BEBA8EAE-BF5A-486C-A8C5-ECC9F3942E4B}">
                           <a14:imgProps xmlns:a14="http://schemas.microsoft.com/office/drawing/2010/main">
-                            <a14:imgLayer r:embed="rId6">
+                            <a14:imgLayer r:embed="rId8">
                               <a14:imgEffect>
                                 <a14:sharpenSoften amount="25000"/>
                               </a14:imgEffect>
@@ -4725,11 +4562,11 @@
                     <pic:cNvPicPr/>
                   </pic:nvPicPr>
                   <pic:blipFill>
-                    <a:blip r:embed="rId7">
+                    <a:blip r:embed="rId9">
                       <a:extLst>
                         <a:ext uri="{BEBA8EAE-BF5A-486C-A8C5-ECC9F3942E4B}">
                           <a14:imgProps xmlns:a14="http://schemas.microsoft.com/office/drawing/2010/main">
-                            <a14:imgLayer r:embed="rId8">
+                            <a14:imgLayer r:embed="rId10">
                               <a14:imgEffect>
                                 <a14:sharpenSoften amount="25000"/>
                               </a14:imgEffect>
@@ -4811,11 +4648,11 @@
                     <pic:cNvPicPr/>
                   </pic:nvPicPr>
                   <pic:blipFill>
-                    <a:blip r:embed="rId9">
+                    <a:blip r:embed="rId11">
                       <a:extLst>
                         <a:ext uri="{BEBA8EAE-BF5A-486C-A8C5-ECC9F3942E4B}">
                           <a14:imgProps xmlns:a14="http://schemas.microsoft.com/office/drawing/2010/main">
-                            <a14:imgLayer r:embed="rId10">
+                            <a14:imgLayer r:embed="rId12">
                               <a14:imgEffect>
                                 <a14:sharpenSoften amount="25000"/>
                               </a14:imgEffect>
@@ -4908,11 +4745,11 @@
                     <pic:cNvPicPr/>
                   </pic:nvPicPr>
                   <pic:blipFill>
-                    <a:blip r:embed="rId11">
+                    <a:blip r:embed="rId13">
                       <a:extLst>
                         <a:ext uri="{BEBA8EAE-BF5A-486C-A8C5-ECC9F3942E4B}">
                           <a14:imgProps xmlns:a14="http://schemas.microsoft.com/office/drawing/2010/main">
-                            <a14:imgLayer r:embed="rId12">
+                            <a14:imgLayer r:embed="rId14">
                               <a14:imgEffect>
                                 <a14:sharpenSoften amount="25000"/>
                               </a14:imgEffect>
@@ -4994,11 +4831,11 @@
                     <pic:cNvPicPr/>
                   </pic:nvPicPr>
                   <pic:blipFill>
-                    <a:blip r:embed="rId13">
+                    <a:blip r:embed="rId15">
                       <a:extLst>
                         <a:ext uri="{BEBA8EAE-BF5A-486C-A8C5-ECC9F3942E4B}">
                           <a14:imgProps xmlns:a14="http://schemas.microsoft.com/office/drawing/2010/main">
-                            <a14:imgLayer r:embed="rId14">
+                            <a14:imgLayer r:embed="rId16">
                               <a14:imgEffect>
                                 <a14:sharpenSoften amount="25000"/>
                               </a14:imgEffect>
@@ -5080,11 +4917,11 @@
                     <pic:cNvPicPr/>
                   </pic:nvPicPr>
                   <pic:blipFill>
-                    <a:blip r:embed="rId15">
+                    <a:blip r:embed="rId17">
                       <a:extLst>
                         <a:ext uri="{BEBA8EAE-BF5A-486C-A8C5-ECC9F3942E4B}">
                           <a14:imgProps xmlns:a14="http://schemas.microsoft.com/office/drawing/2010/main">
-                            <a14:imgLayer r:embed="rId16">
+                            <a14:imgLayer r:embed="rId18">
                               <a14:imgEffect>
                                 <a14:sharpenSoften amount="25000"/>
                               </a14:imgEffect>
@@ -5174,6 +5011,9 @@
     <w:p>
       <w:pPr>
         <w:spacing w:after="0" w:line="240" w:lineRule="auto"/>
+        <w:rPr>
+          <w:noProof/>
+        </w:rPr>
       </w:pPr>
       <w:r>
         <w:rPr>
@@ -5195,7 +5035,7 @@
                     <pic:cNvPicPr/>
                   </pic:nvPicPr>
                   <pic:blipFill>
-                    <a:blip r:embed="rId17"/>
+                    <a:blip r:embed="rId19"/>
                     <a:stretch>
                       <a:fillRect/>
                     </a:stretch>
@@ -5216,14 +5056,3175 @@
         </w:drawing>
       </w:r>
     </w:p>
+    <w:p>
+      <w:pPr>
+        <w:spacing w:after="0" w:line="240" w:lineRule="auto"/>
+        <w:rPr>
+          <w:noProof/>
+        </w:rPr>
+      </w:pPr>
+    </w:p>
+    <w:p>
+      <w:pPr>
+        <w:rPr>
+          <w:noProof/>
+        </w:rPr>
+      </w:pPr>
+      <w:r>
+        <w:rPr>
+          <w:rFonts w:ascii="Arial" w:hAnsi="Arial" w:cs="Arial"/>
+          <w:noProof/>
+          <w:color w:val="3C4043"/>
+          <w:spacing w:val="3"/>
+          <w:sz w:val="21"/>
+          <w:szCs w:val="21"/>
+        </w:rPr>
+        <mc:AlternateContent>
+          <mc:Choice Requires="wps">
+            <w:drawing>
+              <wp:anchor distT="0" distB="0" distL="114300" distR="114300" simplePos="0" relativeHeight="251748352" behindDoc="0" locked="0" layoutInCell="1" allowOverlap="1" wp14:anchorId="14155726" wp14:editId="2EC19394">
+                <wp:simplePos x="0" y="0"/>
+                <wp:positionH relativeFrom="column">
+                  <wp:posOffset>3539490</wp:posOffset>
+                </wp:positionH>
+                <wp:positionV relativeFrom="paragraph">
+                  <wp:posOffset>2253615</wp:posOffset>
+                </wp:positionV>
+                <wp:extent cx="381000" cy="257175"/>
+                <wp:effectExtent l="0" t="0" r="0" b="0"/>
+                <wp:wrapNone/>
+                <wp:docPr id="47" name="Cuadro de texto 47"/>
+                <wp:cNvGraphicFramePr/>
+                <a:graphic xmlns:a="http://schemas.openxmlformats.org/drawingml/2006/main">
+                  <a:graphicData uri="http://schemas.microsoft.com/office/word/2010/wordprocessingShape">
+                    <wps:wsp>
+                      <wps:cNvSpPr txBox="1"/>
+                      <wps:spPr>
+                        <a:xfrm>
+                          <a:off x="0" y="0"/>
+                          <a:ext cx="381000" cy="257175"/>
+                        </a:xfrm>
+                        <a:prstGeom prst="rect">
+                          <a:avLst/>
+                        </a:prstGeom>
+                        <a:noFill/>
+                        <a:ln w="6350">
+                          <a:noFill/>
+                        </a:ln>
+                      </wps:spPr>
+                      <wps:txbx>
+                        <w:txbxContent>
+                          <w:p>
+                            <w:pPr>
+                              <w:spacing w:after="0" w:line="240" w:lineRule="auto"/>
+                              <w:rPr>
+                                <w:lang w:val="es-ES"/>
+                              </w:rPr>
+                            </w:pPr>
+                            <w:r>
+                              <w:rPr>
+                                <w:lang w:val="es-ES"/>
+                              </w:rPr>
+                              <w:t>Si</w:t>
+                            </w:r>
+                          </w:p>
+                        </w:txbxContent>
+                      </wps:txbx>
+                      <wps:bodyPr rot="0" spcFirstLastPara="0" vertOverflow="overflow" horzOverflow="overflow" vert="horz" wrap="square" lIns="91440" tIns="45720" rIns="91440" bIns="45720" numCol="1" spcCol="0" rtlCol="0" fromWordArt="0" anchor="t" anchorCtr="0" forceAA="0" compatLnSpc="1">
+                        <a:prstTxWarp prst="textNoShape">
+                          <a:avLst/>
+                        </a:prstTxWarp>
+                        <a:noAutofit/>
+                      </wps:bodyPr>
+                    </wps:wsp>
+                  </a:graphicData>
+                </a:graphic>
+                <wp14:sizeRelH relativeFrom="margin">
+                  <wp14:pctWidth>0</wp14:pctWidth>
+                </wp14:sizeRelH>
+                <wp14:sizeRelV relativeFrom="margin">
+                  <wp14:pctHeight>0</wp14:pctHeight>
+                </wp14:sizeRelV>
+              </wp:anchor>
+            </w:drawing>
+          </mc:Choice>
+          <mc:Fallback>
+            <w:pict>
+              <v:shape w14:anchorId="14155726" id="Cuadro de texto 47" o:spid="_x0000_s1041" type="#_x0000_t202" style="position:absolute;margin-left:278.7pt;margin-top:177.45pt;width:30pt;height:20.25pt;z-index:251748352;visibility:visible;mso-wrap-style:square;mso-width-percent:0;mso-height-percent:0;mso-wrap-distance-left:9pt;mso-wrap-distance-top:0;mso-wrap-distance-right:9pt;mso-wrap-distance-bottom:0;mso-position-horizontal:absolute;mso-position-horizontal-relative:text;mso-position-vertical:absolute;mso-position-vertical-relative:text;mso-width-percent:0;mso-height-percent:0;mso-width-relative:margin;mso-height-relative:margin;v-text-anchor:top" o:gfxdata="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" filled="f" stroked="f" strokeweight=".5pt">
+                <v:textbox>
+                  <w:txbxContent>
+                    <w:p>
+                      <w:pPr>
+                        <w:spacing w:after="0" w:line="240" w:lineRule="auto"/>
+                        <w:rPr>
+                          <w:lang w:val="es-ES"/>
+                        </w:rPr>
+                      </w:pPr>
+                      <w:r>
+                        <w:rPr>
+                          <w:lang w:val="es-ES"/>
+                        </w:rPr>
+                        <w:t>Si</w:t>
+                      </w:r>
+                    </w:p>
+                  </w:txbxContent>
+                </v:textbox>
+              </v:shape>
+            </w:pict>
+          </mc:Fallback>
+        </mc:AlternateContent>
+      </w:r>
+      <w:r>
+        <w:rPr>
+          <w:rFonts w:ascii="Arial" w:hAnsi="Arial" w:cs="Arial"/>
+          <w:noProof/>
+          <w:color w:val="3C4043"/>
+          <w:spacing w:val="3"/>
+          <w:sz w:val="21"/>
+          <w:szCs w:val="21"/>
+        </w:rPr>
+        <mc:AlternateContent>
+          <mc:Choice Requires="wps">
+            <w:drawing>
+              <wp:anchor distT="0" distB="0" distL="114300" distR="114300" simplePos="0" relativeHeight="251746304" behindDoc="0" locked="0" layoutInCell="1" allowOverlap="1" wp14:anchorId="63A3BC56" wp14:editId="101655B6">
+                <wp:simplePos x="0" y="0"/>
+                <wp:positionH relativeFrom="column">
+                  <wp:posOffset>1605915</wp:posOffset>
+                </wp:positionH>
+                <wp:positionV relativeFrom="paragraph">
+                  <wp:posOffset>2253615</wp:posOffset>
+                </wp:positionV>
+                <wp:extent cx="381000" cy="257175"/>
+                <wp:effectExtent l="0" t="0" r="0" b="0"/>
+                <wp:wrapNone/>
+                <wp:docPr id="46" name="Cuadro de texto 46"/>
+                <wp:cNvGraphicFramePr/>
+                <a:graphic xmlns:a="http://schemas.openxmlformats.org/drawingml/2006/main">
+                  <a:graphicData uri="http://schemas.microsoft.com/office/word/2010/wordprocessingShape">
+                    <wps:wsp>
+                      <wps:cNvSpPr txBox="1"/>
+                      <wps:spPr>
+                        <a:xfrm>
+                          <a:off x="0" y="0"/>
+                          <a:ext cx="381000" cy="257175"/>
+                        </a:xfrm>
+                        <a:prstGeom prst="rect">
+                          <a:avLst/>
+                        </a:prstGeom>
+                        <a:noFill/>
+                        <a:ln w="6350">
+                          <a:noFill/>
+                        </a:ln>
+                      </wps:spPr>
+                      <wps:txbx>
+                        <w:txbxContent>
+                          <w:p>
+                            <w:pPr>
+                              <w:spacing w:after="0" w:line="240" w:lineRule="auto"/>
+                              <w:rPr>
+                                <w:lang w:val="es-ES"/>
+                              </w:rPr>
+                            </w:pPr>
+                            <w:r>
+                              <w:rPr>
+                                <w:lang w:val="es-ES"/>
+                              </w:rPr>
+                              <w:t>No</w:t>
+                            </w:r>
+                          </w:p>
+                        </w:txbxContent>
+                      </wps:txbx>
+                      <wps:bodyPr rot="0" spcFirstLastPara="0" vertOverflow="overflow" horzOverflow="overflow" vert="horz" wrap="square" lIns="91440" tIns="45720" rIns="91440" bIns="45720" numCol="1" spcCol="0" rtlCol="0" fromWordArt="0" anchor="t" anchorCtr="0" forceAA="0" compatLnSpc="1">
+                        <a:prstTxWarp prst="textNoShape">
+                          <a:avLst/>
+                        </a:prstTxWarp>
+                        <a:noAutofit/>
+                      </wps:bodyPr>
+                    </wps:wsp>
+                  </a:graphicData>
+                </a:graphic>
+                <wp14:sizeRelH relativeFrom="margin">
+                  <wp14:pctWidth>0</wp14:pctWidth>
+                </wp14:sizeRelH>
+                <wp14:sizeRelV relativeFrom="margin">
+                  <wp14:pctHeight>0</wp14:pctHeight>
+                </wp14:sizeRelV>
+              </wp:anchor>
+            </w:drawing>
+          </mc:Choice>
+          <mc:Fallback>
+            <w:pict>
+              <v:shape w14:anchorId="63A3BC56" id="Cuadro de texto 46" o:spid="_x0000_s1042" type="#_x0000_t202" style="position:absolute;margin-left:126.45pt;margin-top:177.45pt;width:30pt;height:20.25pt;z-index:251746304;visibility:visible;mso-wrap-style:square;mso-width-percent:0;mso-height-percent:0;mso-wrap-distance-left:9pt;mso-wrap-distance-top:0;mso-wrap-distance-right:9pt;mso-wrap-distance-bottom:0;mso-position-horizontal:absolute;mso-position-horizontal-relative:text;mso-position-vertical:absolute;mso-position-vertical-relative:text;mso-width-percent:0;mso-height-percent:0;mso-width-relative:margin;mso-height-relative:margin;v-text-anchor:top" o:gfxdata="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" filled="f" stroked="f" strokeweight=".5pt">
+                <v:textbox>
+                  <w:txbxContent>
+                    <w:p>
+                      <w:pPr>
+                        <w:spacing w:after="0" w:line="240" w:lineRule="auto"/>
+                        <w:rPr>
+                          <w:lang w:val="es-ES"/>
+                        </w:rPr>
+                      </w:pPr>
+                      <w:r>
+                        <w:rPr>
+                          <w:lang w:val="es-ES"/>
+                        </w:rPr>
+                        <w:t>No</w:t>
+                      </w:r>
+                    </w:p>
+                  </w:txbxContent>
+                </v:textbox>
+              </v:shape>
+            </w:pict>
+          </mc:Fallback>
+        </mc:AlternateContent>
+      </w:r>
+      <w:r>
+        <w:rPr>
+          <w:rFonts w:ascii="Arial" w:hAnsi="Arial" w:cs="Arial"/>
+          <w:noProof/>
+          <w:color w:val="3C4043"/>
+          <w:spacing w:val="3"/>
+          <w:sz w:val="21"/>
+          <w:szCs w:val="21"/>
+        </w:rPr>
+        <mc:AlternateContent>
+          <mc:Choice Requires="wps">
+            <w:drawing>
+              <wp:anchor distT="0" distB="0" distL="114300" distR="114300" simplePos="0" relativeHeight="251734016" behindDoc="0" locked="0" layoutInCell="1" allowOverlap="1" wp14:anchorId="73B428B9" wp14:editId="7E08ABE5">
+                <wp:simplePos x="0" y="0"/>
+                <wp:positionH relativeFrom="margin">
+                  <wp:posOffset>2709545</wp:posOffset>
+                </wp:positionH>
+                <wp:positionV relativeFrom="paragraph">
+                  <wp:posOffset>1807845</wp:posOffset>
+                </wp:positionV>
+                <wp:extent cx="0" cy="313690"/>
+                <wp:effectExtent l="76200" t="0" r="57150" b="48260"/>
+                <wp:wrapNone/>
+                <wp:docPr id="37" name="Conector recto de flecha 37"/>
+                <wp:cNvGraphicFramePr/>
+                <a:graphic xmlns:a="http://schemas.openxmlformats.org/drawingml/2006/main">
+                  <a:graphicData uri="http://schemas.microsoft.com/office/word/2010/wordprocessingShape">
+                    <wps:wsp>
+                      <wps:cNvCnPr/>
+                      <wps:spPr>
+                        <a:xfrm>
+                          <a:off x="0" y="0"/>
+                          <a:ext cx="0" cy="313690"/>
+                        </a:xfrm>
+                        <a:prstGeom prst="straightConnector1">
+                          <a:avLst/>
+                        </a:prstGeom>
+                        <a:ln>
+                          <a:solidFill>
+                            <a:schemeClr val="tx1"/>
+                          </a:solidFill>
+                          <a:tailEnd type="triangle"/>
+                        </a:ln>
+                      </wps:spPr>
+                      <wps:style>
+                        <a:lnRef idx="1">
+                          <a:schemeClr val="accent1"/>
+                        </a:lnRef>
+                        <a:fillRef idx="0">
+                          <a:schemeClr val="accent1"/>
+                        </a:fillRef>
+                        <a:effectRef idx="0">
+                          <a:schemeClr val="accent1"/>
+                        </a:effectRef>
+                        <a:fontRef idx="minor">
+                          <a:schemeClr val="tx1"/>
+                        </a:fontRef>
+                      </wps:style>
+                      <wps:bodyPr/>
+                    </wps:wsp>
+                  </a:graphicData>
+                </a:graphic>
+              </wp:anchor>
+            </w:drawing>
+          </mc:Choice>
+          <mc:Fallback>
+            <w:pict>
+              <v:shapetype w14:anchorId="1DAE22FE" id="_x0000_t32" coordsize="21600,21600" o:spt="32" o:oned="t" path="m,l21600,21600e" filled="f">
+                <v:path arrowok="t" fillok="f" o:connecttype="none"/>
+                <o:lock v:ext="edit" shapetype="t"/>
+              </v:shapetype>
+              <v:shape id="Conector recto de flecha 37" o:spid="_x0000_s1026" type="#_x0000_t32" style="position:absolute;margin-left:213.35pt;margin-top:142.35pt;width:0;height:24.7pt;z-index:251734016;visibility:visible;mso-wrap-style:square;mso-wrap-distance-left:9pt;mso-wrap-distance-top:0;mso-wrap-distance-right:9pt;mso-wrap-distance-bottom:0;mso-position-horizontal:absolute;mso-position-horizontal-relative:margin;mso-position-vertical:absolute;mso-position-vertical-relative:text" o:gfxdata="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" strokecolor="black [3213]" strokeweight=".5pt">
+                <v:stroke endarrow="block" joinstyle="miter"/>
+                <w10:wrap anchorx="margin"/>
+              </v:shape>
+            </w:pict>
+          </mc:Fallback>
+        </mc:AlternateContent>
+      </w:r>
+      <w:r>
+        <w:rPr>
+          <w:noProof/>
+        </w:rPr>
+        <mc:AlternateContent>
+          <mc:Choice Requires="wps">
+            <w:drawing>
+              <wp:anchor distT="0" distB="0" distL="114300" distR="114300" simplePos="0" relativeHeight="251745280" behindDoc="0" locked="0" layoutInCell="1" allowOverlap="1" wp14:anchorId="4D0F048F" wp14:editId="300D35D1">
+                <wp:simplePos x="0" y="0"/>
+                <wp:positionH relativeFrom="column">
+                  <wp:posOffset>2862758</wp:posOffset>
+                </wp:positionH>
+                <wp:positionV relativeFrom="paragraph">
+                  <wp:posOffset>4413352</wp:posOffset>
+                </wp:positionV>
+                <wp:extent cx="1807159" cy="1426464"/>
+                <wp:effectExtent l="38100" t="0" r="22225" b="97790"/>
+                <wp:wrapNone/>
+                <wp:docPr id="45" name="Conector: angular 45"/>
+                <wp:cNvGraphicFramePr/>
+                <a:graphic xmlns:a="http://schemas.openxmlformats.org/drawingml/2006/main">
+                  <a:graphicData uri="http://schemas.microsoft.com/office/word/2010/wordprocessingShape">
+                    <wps:wsp>
+                      <wps:cNvCnPr/>
+                      <wps:spPr>
+                        <a:xfrm flipH="1">
+                          <a:off x="0" y="0"/>
+                          <a:ext cx="1807159" cy="1426464"/>
+                        </a:xfrm>
+                        <a:prstGeom prst="bentConnector3">
+                          <a:avLst>
+                            <a:gd name="adj1" fmla="val -79"/>
+                          </a:avLst>
+                        </a:prstGeom>
+                        <a:ln>
+                          <a:solidFill>
+                            <a:schemeClr val="tx1"/>
+                          </a:solidFill>
+                          <a:tailEnd type="triangle"/>
+                        </a:ln>
+                      </wps:spPr>
+                      <wps:style>
+                        <a:lnRef idx="1">
+                          <a:schemeClr val="accent1"/>
+                        </a:lnRef>
+                        <a:fillRef idx="0">
+                          <a:schemeClr val="accent1"/>
+                        </a:fillRef>
+                        <a:effectRef idx="0">
+                          <a:schemeClr val="accent1"/>
+                        </a:effectRef>
+                        <a:fontRef idx="minor">
+                          <a:schemeClr val="tx1"/>
+                        </a:fontRef>
+                      </wps:style>
+                      <wps:bodyPr/>
+                    </wps:wsp>
+                  </a:graphicData>
+                </a:graphic>
+                <wp14:sizeRelH relativeFrom="margin">
+                  <wp14:pctWidth>0</wp14:pctWidth>
+                </wp14:sizeRelH>
+                <wp14:sizeRelV relativeFrom="margin">
+                  <wp14:pctHeight>0</wp14:pctHeight>
+                </wp14:sizeRelV>
+              </wp:anchor>
+            </w:drawing>
+          </mc:Choice>
+          <mc:Fallback>
+            <w:pict>
+              <v:shapetype w14:anchorId="5960A838" id="_x0000_t34" coordsize="21600,21600" o:spt="34" o:oned="t" adj="10800" path="m,l@0,0@0,21600,21600,21600e" filled="f">
+                <v:stroke joinstyle="miter"/>
+                <v:formulas>
+                  <v:f eqn="val #0"/>
+                </v:formulas>
+                <v:path arrowok="t" fillok="f" o:connecttype="none"/>
+                <v:handles>
+                  <v:h position="#0,center"/>
+                </v:handles>
+                <o:lock v:ext="edit" shapetype="t"/>
+              </v:shapetype>
+              <v:shape id="Conector: angular 45" o:spid="_x0000_s1026" type="#_x0000_t34" style="position:absolute;margin-left:225.4pt;margin-top:347.5pt;width:142.3pt;height:112.3pt;flip:x;z-index:251745280;visibility:visible;mso-wrap-style:square;mso-width-percent:0;mso-height-percent:0;mso-wrap-distance-left:9pt;mso-wrap-distance-top:0;mso-wrap-distance-right:9pt;mso-wrap-distance-bottom:0;mso-position-horizontal:absolute;mso-position-horizontal-relative:text;mso-position-vertical:absolute;mso-position-vertical-relative:text;mso-width-percent:0;mso-height-percent:0;mso-width-relative:margin;mso-height-relative:margin" o:gfxdata="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" adj="-17" strokecolor="black [3213]" strokeweight=".5pt">
+                <v:stroke endarrow="block"/>
+              </v:shape>
+            </w:pict>
+          </mc:Fallback>
+        </mc:AlternateContent>
+      </w:r>
+      <w:r>
+        <w:rPr>
+          <w:noProof/>
+        </w:rPr>
+        <mc:AlternateContent>
+          <mc:Choice Requires="wps">
+            <w:drawing>
+              <wp:anchor distT="0" distB="0" distL="114300" distR="114300" simplePos="0" relativeHeight="251744256" behindDoc="0" locked="0" layoutInCell="1" allowOverlap="1" wp14:anchorId="143A4403" wp14:editId="3243BDCE">
+                <wp:simplePos x="0" y="0"/>
+                <wp:positionH relativeFrom="column">
+                  <wp:posOffset>1053465</wp:posOffset>
+                </wp:positionH>
+                <wp:positionV relativeFrom="paragraph">
+                  <wp:posOffset>5339715</wp:posOffset>
+                </wp:positionV>
+                <wp:extent cx="1466850" cy="514350"/>
+                <wp:effectExtent l="19050" t="0" r="76200" b="95250"/>
+                <wp:wrapNone/>
+                <wp:docPr id="44" name="Conector: angular 44"/>
+                <wp:cNvGraphicFramePr/>
+                <a:graphic xmlns:a="http://schemas.openxmlformats.org/drawingml/2006/main">
+                  <a:graphicData uri="http://schemas.microsoft.com/office/word/2010/wordprocessingShape">
+                    <wps:wsp>
+                      <wps:cNvCnPr/>
+                      <wps:spPr>
+                        <a:xfrm>
+                          <a:off x="0" y="0"/>
+                          <a:ext cx="1466850" cy="514350"/>
+                        </a:xfrm>
+                        <a:prstGeom prst="bentConnector3">
+                          <a:avLst>
+                            <a:gd name="adj1" fmla="val -216"/>
+                          </a:avLst>
+                        </a:prstGeom>
+                        <a:ln>
+                          <a:solidFill>
+                            <a:schemeClr val="tx1"/>
+                          </a:solidFill>
+                          <a:tailEnd type="triangle"/>
+                        </a:ln>
+                      </wps:spPr>
+                      <wps:style>
+                        <a:lnRef idx="1">
+                          <a:schemeClr val="accent1"/>
+                        </a:lnRef>
+                        <a:fillRef idx="0">
+                          <a:schemeClr val="accent1"/>
+                        </a:fillRef>
+                        <a:effectRef idx="0">
+                          <a:schemeClr val="accent1"/>
+                        </a:effectRef>
+                        <a:fontRef idx="minor">
+                          <a:schemeClr val="tx1"/>
+                        </a:fontRef>
+                      </wps:style>
+                      <wps:bodyPr/>
+                    </wps:wsp>
+                  </a:graphicData>
+                </a:graphic>
+                <wp14:sizeRelH relativeFrom="margin">
+                  <wp14:pctWidth>0</wp14:pctWidth>
+                </wp14:sizeRelH>
+                <wp14:sizeRelV relativeFrom="margin">
+                  <wp14:pctHeight>0</wp14:pctHeight>
+                </wp14:sizeRelV>
+              </wp:anchor>
+            </w:drawing>
+          </mc:Choice>
+          <mc:Fallback>
+            <w:pict>
+              <v:shape w14:anchorId="7995F367" id="Conector: angular 44" o:spid="_x0000_s1026" type="#_x0000_t34" style="position:absolute;margin-left:82.95pt;margin-top:420.45pt;width:115.5pt;height:40.5pt;z-index:251744256;visibility:visible;mso-wrap-style:square;mso-width-percent:0;mso-height-percent:0;mso-wrap-distance-left:9pt;mso-wrap-distance-top:0;mso-wrap-distance-right:9pt;mso-wrap-distance-bottom:0;mso-position-horizontal:absolute;mso-position-horizontal-relative:text;mso-position-vertical:absolute;mso-position-vertical-relative:text;mso-width-percent:0;mso-height-percent:0;mso-width-relative:margin;mso-height-relative:margin" o:gfxdata="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" adj="-47" strokecolor="black [3213]" strokeweight=".5pt">
+                <v:stroke endarrow="block"/>
+              </v:shape>
+            </w:pict>
+          </mc:Fallback>
+        </mc:AlternateContent>
+      </w:r>
+      <w:r>
+        <w:rPr>
+          <w:noProof/>
+        </w:rPr>
+        <mc:AlternateContent>
+          <mc:Choice Requires="wps">
+            <w:drawing>
+              <wp:anchor distT="0" distB="0" distL="114300" distR="114300" simplePos="0" relativeHeight="251713536" behindDoc="0" locked="0" layoutInCell="1" allowOverlap="1" wp14:anchorId="29B3C745" wp14:editId="2DE0E60E">
+                <wp:simplePos x="0" y="0"/>
+                <wp:positionH relativeFrom="margin">
+                  <wp:posOffset>2023745</wp:posOffset>
+                </wp:positionH>
+                <wp:positionV relativeFrom="paragraph">
+                  <wp:posOffset>6325870</wp:posOffset>
+                </wp:positionV>
+                <wp:extent cx="1333500" cy="400050"/>
+                <wp:effectExtent l="0" t="0" r="19050" b="19050"/>
+                <wp:wrapNone/>
+                <wp:docPr id="25" name="Diagrama de flujo: terminador 25"/>
+                <wp:cNvGraphicFramePr/>
+                <a:graphic xmlns:a="http://schemas.openxmlformats.org/drawingml/2006/main">
+                  <a:graphicData uri="http://schemas.microsoft.com/office/word/2010/wordprocessingShape">
+                    <wps:wsp>
+                      <wps:cNvSpPr/>
+                      <wps:spPr>
+                        <a:xfrm>
+                          <a:off x="0" y="0"/>
+                          <a:ext cx="1333500" cy="400050"/>
+                        </a:xfrm>
+                        <a:prstGeom prst="flowChartTerminator">
+                          <a:avLst/>
+                        </a:prstGeom>
+                        <a:noFill/>
+                        <a:ln>
+                          <a:solidFill>
+                            <a:schemeClr val="tx1"/>
+                          </a:solidFill>
+                        </a:ln>
+                      </wps:spPr>
+                      <wps:style>
+                        <a:lnRef idx="2">
+                          <a:schemeClr val="accent1">
+                            <a:shade val="50000"/>
+                          </a:schemeClr>
+                        </a:lnRef>
+                        <a:fillRef idx="1">
+                          <a:schemeClr val="accent1"/>
+                        </a:fillRef>
+                        <a:effectRef idx="0">
+                          <a:schemeClr val="accent1"/>
+                        </a:effectRef>
+                        <a:fontRef idx="minor">
+                          <a:schemeClr val="lt1"/>
+                        </a:fontRef>
+                      </wps:style>
+                      <wps:txbx>
+                        <w:txbxContent>
+                          <w:p>
+                            <w:pPr>
+                              <w:jc w:val="center"/>
+                              <w:rPr>
+                                <w:color w:val="000000" w:themeColor="text1"/>
+                                <w:lang w:val="es-ES"/>
+                              </w:rPr>
+                            </w:pPr>
+                            <w:r>
+                              <w:rPr>
+                                <w:color w:val="000000" w:themeColor="text1"/>
+                                <w:lang w:val="es-ES"/>
+                              </w:rPr>
+                              <w:t>Fin</w:t>
+                            </w:r>
+                          </w:p>
+                        </w:txbxContent>
+                      </wps:txbx>
+                      <wps:bodyPr rot="0" spcFirstLastPara="0" vertOverflow="overflow" horzOverflow="overflow" vert="horz" wrap="square" lIns="91440" tIns="45720" rIns="91440" bIns="45720" numCol="1" spcCol="0" rtlCol="0" fromWordArt="0" anchor="ctr" anchorCtr="0" forceAA="0" compatLnSpc="1">
+                        <a:prstTxWarp prst="textNoShape">
+                          <a:avLst/>
+                        </a:prstTxWarp>
+                        <a:noAutofit/>
+                      </wps:bodyPr>
+                    </wps:wsp>
+                  </a:graphicData>
+                </a:graphic>
+              </wp:anchor>
+            </w:drawing>
+          </mc:Choice>
+          <mc:Fallback>
+            <w:pict>
+              <v:shape w14:anchorId="29B3C745" id="Diagrama de flujo: terminador 25" o:spid="_x0000_s1043" type="#_x0000_t116" style="position:absolute;margin-left:159.35pt;margin-top:498.1pt;width:105pt;height:31.5pt;z-index:251713536;visibility:visible;mso-wrap-style:square;mso-wrap-distance-left:9pt;mso-wrap-distance-top:0;mso-wrap-distance-right:9pt;mso-wrap-distance-bottom:0;mso-position-horizontal:absolute;mso-position-horizontal-relative:margin;mso-position-vertical:absolute;mso-position-vertical-relative:text;v-text-anchor:middle" o:gfxdata="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" filled="f" strokecolor="black [3213]" strokeweight="1pt">
+                <v:textbox>
+                  <w:txbxContent>
+                    <w:p>
+                      <w:pPr>
+                        <w:jc w:val="center"/>
+                        <w:rPr>
+                          <w:color w:val="000000" w:themeColor="text1"/>
+                          <w:lang w:val="es-ES"/>
+                        </w:rPr>
+                      </w:pPr>
+                      <w:r>
+                        <w:rPr>
+                          <w:color w:val="000000" w:themeColor="text1"/>
+                          <w:lang w:val="es-ES"/>
+                        </w:rPr>
+                        <w:t>Fin</w:t>
+                      </w:r>
+                    </w:p>
+                  </w:txbxContent>
+                </v:textbox>
+                <w10:wrap anchorx="margin"/>
+              </v:shape>
+            </w:pict>
+          </mc:Fallback>
+        </mc:AlternateContent>
+      </w:r>
+      <w:r>
+        <w:rPr>
+          <w:rFonts w:ascii="Arial" w:hAnsi="Arial" w:cs="Arial"/>
+          <w:noProof/>
+          <w:color w:val="3C4043"/>
+          <w:spacing w:val="3"/>
+          <w:sz w:val="21"/>
+          <w:szCs w:val="21"/>
+        </w:rPr>
+        <mc:AlternateContent>
+          <mc:Choice Requires="wps">
+            <w:drawing>
+              <wp:anchor distT="0" distB="0" distL="114300" distR="114300" simplePos="0" relativeHeight="251742208" behindDoc="0" locked="0" layoutInCell="1" allowOverlap="1" wp14:anchorId="542D4347" wp14:editId="26E217E1">
+                <wp:simplePos x="0" y="0"/>
+                <wp:positionH relativeFrom="margin">
+                  <wp:align>center</wp:align>
+                </wp:positionH>
+                <wp:positionV relativeFrom="paragraph">
+                  <wp:posOffset>6015990</wp:posOffset>
+                </wp:positionV>
+                <wp:extent cx="0" cy="313690"/>
+                <wp:effectExtent l="76200" t="0" r="57150" b="48260"/>
+                <wp:wrapNone/>
+                <wp:docPr id="42" name="Conector recto de flecha 42"/>
+                <wp:cNvGraphicFramePr/>
+                <a:graphic xmlns:a="http://schemas.openxmlformats.org/drawingml/2006/main">
+                  <a:graphicData uri="http://schemas.microsoft.com/office/word/2010/wordprocessingShape">
+                    <wps:wsp>
+                      <wps:cNvCnPr/>
+                      <wps:spPr>
+                        <a:xfrm>
+                          <a:off x="0" y="0"/>
+                          <a:ext cx="0" cy="313690"/>
+                        </a:xfrm>
+                        <a:prstGeom prst="straightConnector1">
+                          <a:avLst/>
+                        </a:prstGeom>
+                        <a:ln>
+                          <a:solidFill>
+                            <a:schemeClr val="tx1"/>
+                          </a:solidFill>
+                          <a:tailEnd type="triangle"/>
+                        </a:ln>
+                      </wps:spPr>
+                      <wps:style>
+                        <a:lnRef idx="1">
+                          <a:schemeClr val="accent1"/>
+                        </a:lnRef>
+                        <a:fillRef idx="0">
+                          <a:schemeClr val="accent1"/>
+                        </a:fillRef>
+                        <a:effectRef idx="0">
+                          <a:schemeClr val="accent1"/>
+                        </a:effectRef>
+                        <a:fontRef idx="minor">
+                          <a:schemeClr val="tx1"/>
+                        </a:fontRef>
+                      </wps:style>
+                      <wps:bodyPr/>
+                    </wps:wsp>
+                  </a:graphicData>
+                </a:graphic>
+              </wp:anchor>
+            </w:drawing>
+          </mc:Choice>
+          <mc:Fallback>
+            <w:pict>
+              <v:shape w14:anchorId="5691E276" id="Conector recto de flecha 42" o:spid="_x0000_s1026" type="#_x0000_t32" style="position:absolute;margin-left:0;margin-top:473.7pt;width:0;height:24.7pt;z-index:251742208;visibility:visible;mso-wrap-style:square;mso-wrap-distance-left:9pt;mso-wrap-distance-top:0;mso-wrap-distance-right:9pt;mso-wrap-distance-bottom:0;mso-position-horizontal:center;mso-position-horizontal-relative:margin;mso-position-vertical:absolute;mso-position-vertical-relative:text" o:gfxdata="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" strokecolor="black [3213]" strokeweight=".5pt">
+                <v:stroke endarrow="block" joinstyle="miter"/>
+                <w10:wrap anchorx="margin"/>
+              </v:shape>
+            </w:pict>
+          </mc:Fallback>
+        </mc:AlternateContent>
+      </w:r>
+      <w:r>
+        <w:rPr>
+          <w:rFonts w:ascii="Arial" w:hAnsi="Arial" w:cs="Arial"/>
+          <w:noProof/>
+          <w:color w:val="3C4043"/>
+          <w:spacing w:val="3"/>
+          <w:sz w:val="21"/>
+          <w:szCs w:val="21"/>
+        </w:rPr>
+        <mc:AlternateContent>
+          <mc:Choice Requires="wps">
+            <w:drawing>
+              <wp:anchor distT="0" distB="0" distL="114300" distR="114300" simplePos="0" relativeHeight="251743232" behindDoc="0" locked="0" layoutInCell="1" allowOverlap="1" wp14:anchorId="18CDC3FC" wp14:editId="65DF7651">
+                <wp:simplePos x="0" y="0"/>
+                <wp:positionH relativeFrom="margin">
+                  <wp:align>center</wp:align>
+                </wp:positionH>
+                <wp:positionV relativeFrom="paragraph">
+                  <wp:posOffset>5701665</wp:posOffset>
+                </wp:positionV>
+                <wp:extent cx="323850" cy="323850"/>
+                <wp:effectExtent l="0" t="0" r="19050" b="19050"/>
+                <wp:wrapNone/>
+                <wp:docPr id="43" name="Diagrama de flujo: conector 43"/>
+                <wp:cNvGraphicFramePr/>
+                <a:graphic xmlns:a="http://schemas.openxmlformats.org/drawingml/2006/main">
+                  <a:graphicData uri="http://schemas.microsoft.com/office/word/2010/wordprocessingShape">
+                    <wps:wsp>
+                      <wps:cNvSpPr/>
+                      <wps:spPr>
+                        <a:xfrm>
+                          <a:off x="0" y="0"/>
+                          <a:ext cx="323850" cy="323850"/>
+                        </a:xfrm>
+                        <a:prstGeom prst="flowChartConnector">
+                          <a:avLst/>
+                        </a:prstGeom>
+                        <a:solidFill>
+                          <a:schemeClr val="tx1"/>
+                        </a:solidFill>
+                        <a:ln>
+                          <a:solidFill>
+                            <a:schemeClr val="tx1"/>
+                          </a:solidFill>
+                        </a:ln>
+                      </wps:spPr>
+                      <wps:style>
+                        <a:lnRef idx="2">
+                          <a:schemeClr val="accent1">
+                            <a:shade val="50000"/>
+                          </a:schemeClr>
+                        </a:lnRef>
+                        <a:fillRef idx="1">
+                          <a:schemeClr val="accent1"/>
+                        </a:fillRef>
+                        <a:effectRef idx="0">
+                          <a:schemeClr val="accent1"/>
+                        </a:effectRef>
+                        <a:fontRef idx="minor">
+                          <a:schemeClr val="lt1"/>
+                        </a:fontRef>
+                      </wps:style>
+                      <wps:bodyPr rot="0" spcFirstLastPara="0" vertOverflow="overflow" horzOverflow="overflow" vert="horz" wrap="square" lIns="91440" tIns="45720" rIns="91440" bIns="45720" numCol="1" spcCol="0" rtlCol="0" fromWordArt="0" anchor="ctr" anchorCtr="0" forceAA="0" compatLnSpc="1">
+                        <a:prstTxWarp prst="textNoShape">
+                          <a:avLst/>
+                        </a:prstTxWarp>
+                        <a:noAutofit/>
+                      </wps:bodyPr>
+                    </wps:wsp>
+                  </a:graphicData>
+                </a:graphic>
+                <wp14:sizeRelH relativeFrom="margin">
+                  <wp14:pctWidth>0</wp14:pctWidth>
+                </wp14:sizeRelH>
+                <wp14:sizeRelV relativeFrom="margin">
+                  <wp14:pctHeight>0</wp14:pctHeight>
+                </wp14:sizeRelV>
+              </wp:anchor>
+            </w:drawing>
+          </mc:Choice>
+          <mc:Fallback>
+            <w:pict>
+              <v:shapetype w14:anchorId="3ACB60EE" id="_x0000_t120" coordsize="21600,21600" o:spt="120" path="m10800,qx,10800,10800,21600,21600,10800,10800,xe">
+                <v:path gradientshapeok="t" o:connecttype="custom" o:connectlocs="10800,0;3163,3163;0,10800;3163,18437;10800,21600;18437,18437;21600,10800;18437,3163" textboxrect="3163,3163,18437,18437"/>
+              </v:shapetype>
+              <v:shape id="Diagrama de flujo: conector 43" o:spid="_x0000_s1026" type="#_x0000_t120" style="position:absolute;margin-left:0;margin-top:448.95pt;width:25.5pt;height:25.5pt;z-index:251743232;visibility:visible;mso-wrap-style:square;mso-width-percent:0;mso-height-percent:0;mso-wrap-distance-left:9pt;mso-wrap-distance-top:0;mso-wrap-distance-right:9pt;mso-wrap-distance-bottom:0;mso-position-horizontal:center;mso-position-horizontal-relative:margin;mso-position-vertical:absolute;mso-position-vertical-relative:text;mso-width-percent:0;mso-height-percent:0;mso-width-relative:margin;mso-height-relative:margin;v-text-anchor:middle" o:gfxdata="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" fillcolor="black [3213]" strokecolor="black [3213]" strokeweight="1pt">
+                <v:stroke joinstyle="miter"/>
+                <w10:wrap anchorx="margin"/>
+              </v:shape>
+            </w:pict>
+          </mc:Fallback>
+        </mc:AlternateContent>
+      </w:r>
+      <w:r>
+        <w:rPr>
+          <w:rFonts w:ascii="Arial" w:hAnsi="Arial" w:cs="Arial"/>
+          <w:noProof/>
+          <w:color w:val="3C4043"/>
+          <w:spacing w:val="3"/>
+          <w:sz w:val="21"/>
+          <w:szCs w:val="21"/>
+        </w:rPr>
+        <mc:AlternateContent>
+          <mc:Choice Requires="wps">
+            <w:drawing>
+              <wp:anchor distT="0" distB="0" distL="114300" distR="114300" simplePos="0" relativeHeight="251740160" behindDoc="0" locked="0" layoutInCell="1" allowOverlap="1" wp14:anchorId="3182C83F" wp14:editId="05AAB1D0">
+                <wp:simplePos x="0" y="0"/>
+                <wp:positionH relativeFrom="column">
+                  <wp:posOffset>3177540</wp:posOffset>
+                </wp:positionH>
+                <wp:positionV relativeFrom="paragraph">
+                  <wp:posOffset>2472690</wp:posOffset>
+                </wp:positionV>
+                <wp:extent cx="1466850" cy="1181100"/>
+                <wp:effectExtent l="0" t="0" r="76200" b="57150"/>
+                <wp:wrapNone/>
+                <wp:docPr id="41" name="Conector: angular 41"/>
+                <wp:cNvGraphicFramePr/>
+                <a:graphic xmlns:a="http://schemas.openxmlformats.org/drawingml/2006/main">
+                  <a:graphicData uri="http://schemas.microsoft.com/office/word/2010/wordprocessingShape">
+                    <wps:wsp>
+                      <wps:cNvCnPr/>
+                      <wps:spPr>
+                        <a:xfrm>
+                          <a:off x="0" y="0"/>
+                          <a:ext cx="1466850" cy="1181100"/>
+                        </a:xfrm>
+                        <a:prstGeom prst="bentConnector3">
+                          <a:avLst>
+                            <a:gd name="adj1" fmla="val 100000"/>
+                          </a:avLst>
+                        </a:prstGeom>
+                        <a:ln>
+                          <a:solidFill>
+                            <a:schemeClr val="tx1"/>
+                          </a:solidFill>
+                          <a:tailEnd type="triangle"/>
+                        </a:ln>
+                      </wps:spPr>
+                      <wps:style>
+                        <a:lnRef idx="1">
+                          <a:schemeClr val="accent1"/>
+                        </a:lnRef>
+                        <a:fillRef idx="0">
+                          <a:schemeClr val="accent1"/>
+                        </a:fillRef>
+                        <a:effectRef idx="0">
+                          <a:schemeClr val="accent1"/>
+                        </a:effectRef>
+                        <a:fontRef idx="minor">
+                          <a:schemeClr val="tx1"/>
+                        </a:fontRef>
+                      </wps:style>
+                      <wps:bodyPr/>
+                    </wps:wsp>
+                  </a:graphicData>
+                </a:graphic>
+                <wp14:sizeRelH relativeFrom="margin">
+                  <wp14:pctWidth>0</wp14:pctWidth>
+                </wp14:sizeRelH>
+                <wp14:sizeRelV relativeFrom="margin">
+                  <wp14:pctHeight>0</wp14:pctHeight>
+                </wp14:sizeRelV>
+              </wp:anchor>
+            </w:drawing>
+          </mc:Choice>
+          <mc:Fallback>
+            <w:pict>
+              <v:shape w14:anchorId="46DB1097" id="Conector: angular 41" o:spid="_x0000_s1026" type="#_x0000_t34" style="position:absolute;margin-left:250.2pt;margin-top:194.7pt;width:115.5pt;height:93pt;z-index:251740160;visibility:visible;mso-wrap-style:square;mso-width-percent:0;mso-height-percent:0;mso-wrap-distance-left:9pt;mso-wrap-distance-top:0;mso-wrap-distance-right:9pt;mso-wrap-distance-bottom:0;mso-position-horizontal:absolute;mso-position-horizontal-relative:text;mso-position-vertical:absolute;mso-position-vertical-relative:text;mso-width-percent:0;mso-height-percent:0;mso-width-relative:margin;mso-height-relative:margin" o:gfxdata="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" adj="21600" strokecolor="black [3213]" strokeweight=".5pt">
+                <v:stroke endarrow="block"/>
+              </v:shape>
+            </w:pict>
+          </mc:Fallback>
+        </mc:AlternateContent>
+      </w:r>
+      <w:r>
+        <w:rPr>
+          <w:rFonts w:ascii="Arial" w:hAnsi="Arial" w:cs="Arial"/>
+          <w:noProof/>
+          <w:color w:val="3C4043"/>
+          <w:spacing w:val="3"/>
+          <w:sz w:val="21"/>
+          <w:szCs w:val="21"/>
+        </w:rPr>
+        <mc:AlternateContent>
+          <mc:Choice Requires="wps">
+            <w:drawing>
+              <wp:anchor distT="0" distB="0" distL="114300" distR="114300" simplePos="0" relativeHeight="251731968" behindDoc="0" locked="0" layoutInCell="1" allowOverlap="1" wp14:anchorId="05A38BED" wp14:editId="6EDC4745">
+                <wp:simplePos x="0" y="0"/>
+                <wp:positionH relativeFrom="column">
+                  <wp:posOffset>1055370</wp:posOffset>
+                </wp:positionH>
+                <wp:positionV relativeFrom="paragraph">
+                  <wp:posOffset>3272790</wp:posOffset>
+                </wp:positionV>
+                <wp:extent cx="0" cy="313690"/>
+                <wp:effectExtent l="76200" t="0" r="57150" b="48260"/>
+                <wp:wrapNone/>
+                <wp:docPr id="36" name="Conector recto de flecha 36"/>
+                <wp:cNvGraphicFramePr/>
+                <a:graphic xmlns:a="http://schemas.openxmlformats.org/drawingml/2006/main">
+                  <a:graphicData uri="http://schemas.microsoft.com/office/word/2010/wordprocessingShape">
+                    <wps:wsp>
+                      <wps:cNvCnPr/>
+                      <wps:spPr>
+                        <a:xfrm>
+                          <a:off x="0" y="0"/>
+                          <a:ext cx="0" cy="313690"/>
+                        </a:xfrm>
+                        <a:prstGeom prst="straightConnector1">
+                          <a:avLst/>
+                        </a:prstGeom>
+                        <a:ln>
+                          <a:solidFill>
+                            <a:schemeClr val="tx1"/>
+                          </a:solidFill>
+                          <a:tailEnd type="triangle"/>
+                        </a:ln>
+                      </wps:spPr>
+                      <wps:style>
+                        <a:lnRef idx="1">
+                          <a:schemeClr val="accent1"/>
+                        </a:lnRef>
+                        <a:fillRef idx="0">
+                          <a:schemeClr val="accent1"/>
+                        </a:fillRef>
+                        <a:effectRef idx="0">
+                          <a:schemeClr val="accent1"/>
+                        </a:effectRef>
+                        <a:fontRef idx="minor">
+                          <a:schemeClr val="tx1"/>
+                        </a:fontRef>
+                      </wps:style>
+                      <wps:bodyPr/>
+                    </wps:wsp>
+                  </a:graphicData>
+                </a:graphic>
+              </wp:anchor>
+            </w:drawing>
+          </mc:Choice>
+          <mc:Fallback>
+            <w:pict>
+              <v:shape w14:anchorId="2864566E" id="Conector recto de flecha 36" o:spid="_x0000_s1026" type="#_x0000_t32" style="position:absolute;margin-left:83.1pt;margin-top:257.7pt;width:0;height:24.7pt;z-index:251731968;visibility:visible;mso-wrap-style:square;mso-wrap-distance-left:9pt;mso-wrap-distance-top:0;mso-wrap-distance-right:9pt;mso-wrap-distance-bottom:0;mso-position-horizontal:absolute;mso-position-horizontal-relative:text;mso-position-vertical:absolute;mso-position-vertical-relative:text" o:gfxdata="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" strokecolor="black [3213]" strokeweight=".5pt">
+                <v:stroke endarrow="block" joinstyle="miter"/>
+              </v:shape>
+            </w:pict>
+          </mc:Fallback>
+        </mc:AlternateContent>
+      </w:r>
+      <w:r>
+        <w:rPr>
+          <w:rFonts w:ascii="Arial" w:hAnsi="Arial" w:cs="Arial"/>
+          <w:noProof/>
+          <w:color w:val="3C4043"/>
+          <w:spacing w:val="3"/>
+          <w:sz w:val="21"/>
+          <w:szCs w:val="21"/>
+        </w:rPr>
+        <mc:AlternateContent>
+          <mc:Choice Requires="wps">
+            <w:drawing>
+              <wp:anchor distT="0" distB="0" distL="114300" distR="114300" simplePos="0" relativeHeight="251729920" behindDoc="0" locked="0" layoutInCell="1" allowOverlap="1" wp14:anchorId="545AF497" wp14:editId="57B7C20D">
+                <wp:simplePos x="0" y="0"/>
+                <wp:positionH relativeFrom="column">
+                  <wp:posOffset>1051560</wp:posOffset>
+                </wp:positionH>
+                <wp:positionV relativeFrom="paragraph">
+                  <wp:posOffset>3979545</wp:posOffset>
+                </wp:positionV>
+                <wp:extent cx="0" cy="313690"/>
+                <wp:effectExtent l="76200" t="0" r="57150" b="48260"/>
+                <wp:wrapNone/>
+                <wp:docPr id="35" name="Conector recto de flecha 35"/>
+                <wp:cNvGraphicFramePr/>
+                <a:graphic xmlns:a="http://schemas.openxmlformats.org/drawingml/2006/main">
+                  <a:graphicData uri="http://schemas.microsoft.com/office/word/2010/wordprocessingShape">
+                    <wps:wsp>
+                      <wps:cNvCnPr/>
+                      <wps:spPr>
+                        <a:xfrm>
+                          <a:off x="0" y="0"/>
+                          <a:ext cx="0" cy="313690"/>
+                        </a:xfrm>
+                        <a:prstGeom prst="straightConnector1">
+                          <a:avLst/>
+                        </a:prstGeom>
+                        <a:ln>
+                          <a:solidFill>
+                            <a:schemeClr val="tx1"/>
+                          </a:solidFill>
+                          <a:tailEnd type="triangle"/>
+                        </a:ln>
+                      </wps:spPr>
+                      <wps:style>
+                        <a:lnRef idx="1">
+                          <a:schemeClr val="accent1"/>
+                        </a:lnRef>
+                        <a:fillRef idx="0">
+                          <a:schemeClr val="accent1"/>
+                        </a:fillRef>
+                        <a:effectRef idx="0">
+                          <a:schemeClr val="accent1"/>
+                        </a:effectRef>
+                        <a:fontRef idx="minor">
+                          <a:schemeClr val="tx1"/>
+                        </a:fontRef>
+                      </wps:style>
+                      <wps:bodyPr/>
+                    </wps:wsp>
+                  </a:graphicData>
+                </a:graphic>
+              </wp:anchor>
+            </w:drawing>
+          </mc:Choice>
+          <mc:Fallback>
+            <w:pict>
+              <v:shape w14:anchorId="14A41236" id="Conector recto de flecha 35" o:spid="_x0000_s1026" type="#_x0000_t32" style="position:absolute;margin-left:82.8pt;margin-top:313.35pt;width:0;height:24.7pt;z-index:251729920;visibility:visible;mso-wrap-style:square;mso-wrap-distance-left:9pt;mso-wrap-distance-top:0;mso-wrap-distance-right:9pt;mso-wrap-distance-bottom:0;mso-position-horizontal:absolute;mso-position-horizontal-relative:text;mso-position-vertical:absolute;mso-position-vertical-relative:text" o:gfxdata="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" strokecolor="black [3213]" strokeweight=".5pt">
+                <v:stroke endarrow="block" joinstyle="miter"/>
+              </v:shape>
+            </w:pict>
+          </mc:Fallback>
+        </mc:AlternateContent>
+      </w:r>
+      <w:r>
+        <w:rPr>
+          <w:noProof/>
+        </w:rPr>
+        <mc:AlternateContent>
+          <mc:Choice Requires="wps">
+            <w:drawing>
+              <wp:anchor distT="0" distB="0" distL="114300" distR="114300" simplePos="0" relativeHeight="251725824" behindDoc="0" locked="0" layoutInCell="1" allowOverlap="1" wp14:anchorId="138F549A" wp14:editId="7EA3DFCC">
+                <wp:simplePos x="0" y="0"/>
+                <wp:positionH relativeFrom="margin">
+                  <wp:posOffset>360680</wp:posOffset>
+                </wp:positionH>
+                <wp:positionV relativeFrom="paragraph">
+                  <wp:posOffset>4964430</wp:posOffset>
+                </wp:positionV>
+                <wp:extent cx="1409700" cy="390525"/>
+                <wp:effectExtent l="0" t="0" r="19050" b="28575"/>
+                <wp:wrapNone/>
+                <wp:docPr id="33" name="Diagrama de flujo: documento 33"/>
+                <wp:cNvGraphicFramePr/>
+                <a:graphic xmlns:a="http://schemas.openxmlformats.org/drawingml/2006/main">
+                  <a:graphicData uri="http://schemas.microsoft.com/office/word/2010/wordprocessingShape">
+                    <wps:wsp>
+                      <wps:cNvSpPr/>
+                      <wps:spPr>
+                        <a:xfrm>
+                          <a:off x="0" y="0"/>
+                          <a:ext cx="1409700" cy="390525"/>
+                        </a:xfrm>
+                        <a:prstGeom prst="flowChartDocument">
+                          <a:avLst/>
+                        </a:prstGeom>
+                        <a:noFill/>
+                        <a:ln>
+                          <a:solidFill>
+                            <a:schemeClr val="tx1"/>
+                          </a:solidFill>
+                        </a:ln>
+                      </wps:spPr>
+                      <wps:style>
+                        <a:lnRef idx="2">
+                          <a:schemeClr val="accent1">
+                            <a:shade val="50000"/>
+                          </a:schemeClr>
+                        </a:lnRef>
+                        <a:fillRef idx="1">
+                          <a:schemeClr val="accent1"/>
+                        </a:fillRef>
+                        <a:effectRef idx="0">
+                          <a:schemeClr val="accent1"/>
+                        </a:effectRef>
+                        <a:fontRef idx="minor">
+                          <a:schemeClr val="lt1"/>
+                        </a:fontRef>
+                      </wps:style>
+                      <wps:txbx>
+                        <w:txbxContent>
+                          <w:p>
+                            <w:pPr>
+                              <w:jc w:val="center"/>
+                              <w:rPr>
+                                <w:color w:val="000000" w:themeColor="text1"/>
+                                <w:lang w:val="es-ES"/>
+                              </w:rPr>
+                            </w:pPr>
+                            <w:r>
+                              <w:rPr>
+                                <w:color w:val="000000" w:themeColor="text1"/>
+                                <w:lang w:val="es-ES"/>
+                              </w:rPr>
+                              <w:t>“</w:t>
+                            </w:r>
+                            <w:r>
+                              <w:rPr>
+                                <w:color w:val="000000" w:themeColor="text1"/>
+                                <w:lang w:val="es-ES"/>
+                              </w:rPr>
+                              <w:t xml:space="preserve">X2 </w:t>
+                            </w:r>
+                            <w:proofErr w:type="gramStart"/>
+                            <w:r>
+                              <w:rPr>
+                                <w:color w:val="000000" w:themeColor="text1"/>
+                                <w:lang w:val="es-ES"/>
+                              </w:rPr>
+                              <w:t xml:space="preserve">= </w:t>
+                            </w:r>
+                            <w:r>
+                              <w:rPr>
+                                <w:color w:val="000000" w:themeColor="text1"/>
+                                <w:lang w:val="es-ES"/>
+                              </w:rPr>
+                              <w:t>”</w:t>
+                            </w:r>
+                            <w:proofErr w:type="gramEnd"/>
+                            <w:r>
+                              <w:rPr>
+                                <w:color w:val="000000" w:themeColor="text1"/>
+                                <w:lang w:val="es-ES"/>
+                              </w:rPr>
+                              <w:t>, x2</w:t>
+                            </w:r>
+                          </w:p>
+                        </w:txbxContent>
+                      </wps:txbx>
+                      <wps:bodyPr rot="0" spcFirstLastPara="0" vertOverflow="overflow" horzOverflow="overflow" vert="horz" wrap="square" lIns="91440" tIns="45720" rIns="91440" bIns="45720" numCol="1" spcCol="0" rtlCol="0" fromWordArt="0" anchor="ctr" anchorCtr="0" forceAA="0" compatLnSpc="1">
+                        <a:prstTxWarp prst="textNoShape">
+                          <a:avLst/>
+                        </a:prstTxWarp>
+                        <a:noAutofit/>
+                      </wps:bodyPr>
+                    </wps:wsp>
+                  </a:graphicData>
+                </a:graphic>
+                <wp14:sizeRelH relativeFrom="margin">
+                  <wp14:pctWidth>0</wp14:pctWidth>
+                </wp14:sizeRelH>
+                <wp14:sizeRelV relativeFrom="margin">
+                  <wp14:pctHeight>0</wp14:pctHeight>
+                </wp14:sizeRelV>
+              </wp:anchor>
+            </w:drawing>
+          </mc:Choice>
+          <mc:Fallback>
+            <w:pict>
+              <v:shape w14:anchorId="138F549A" id="Diagrama de flujo: documento 33" o:spid="_x0000_s1044" type="#_x0000_t114" style="position:absolute;margin-left:28.4pt;margin-top:390.9pt;width:111pt;height:30.75pt;z-index:251725824;visibility:visible;mso-wrap-style:square;mso-width-percent:0;mso-height-percent:0;mso-wrap-distance-left:9pt;mso-wrap-distance-top:0;mso-wrap-distance-right:9pt;mso-wrap-distance-bottom:0;mso-position-horizontal:absolute;mso-position-horizontal-relative:margin;mso-position-vertical:absolute;mso-position-vertical-relative:text;mso-width-percent:0;mso-height-percent:0;mso-width-relative:margin;mso-height-relative:margin;v-text-anchor:middle" o:gfxdata="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" filled="f" strokecolor="black [3213]" strokeweight="1pt">
+                <v:textbox>
+                  <w:txbxContent>
+                    <w:p>
+                      <w:pPr>
+                        <w:jc w:val="center"/>
+                        <w:rPr>
+                          <w:color w:val="000000" w:themeColor="text1"/>
+                          <w:lang w:val="es-ES"/>
+                        </w:rPr>
+                      </w:pPr>
+                      <w:r>
+                        <w:rPr>
+                          <w:color w:val="000000" w:themeColor="text1"/>
+                          <w:lang w:val="es-ES"/>
+                        </w:rPr>
+                        <w:t>“</w:t>
+                      </w:r>
+                      <w:r>
+                        <w:rPr>
+                          <w:color w:val="000000" w:themeColor="text1"/>
+                          <w:lang w:val="es-ES"/>
+                        </w:rPr>
+                        <w:t xml:space="preserve">X2 </w:t>
+                      </w:r>
+                      <w:proofErr w:type="gramStart"/>
+                      <w:r>
+                        <w:rPr>
+                          <w:color w:val="000000" w:themeColor="text1"/>
+                          <w:lang w:val="es-ES"/>
+                        </w:rPr>
+                        <w:t xml:space="preserve">= </w:t>
+                      </w:r>
+                      <w:r>
+                        <w:rPr>
+                          <w:color w:val="000000" w:themeColor="text1"/>
+                          <w:lang w:val="es-ES"/>
+                        </w:rPr>
+                        <w:t>”</w:t>
+                      </w:r>
+                      <w:proofErr w:type="gramEnd"/>
+                      <w:r>
+                        <w:rPr>
+                          <w:color w:val="000000" w:themeColor="text1"/>
+                          <w:lang w:val="es-ES"/>
+                        </w:rPr>
+                        <w:t>, x2</w:t>
+                      </w:r>
+                    </w:p>
+                  </w:txbxContent>
+                </v:textbox>
+                <w10:wrap anchorx="margin"/>
+              </v:shape>
+            </w:pict>
+          </mc:Fallback>
+        </mc:AlternateContent>
+      </w:r>
+      <w:r>
+        <w:rPr>
+          <w:rFonts w:ascii="Arial" w:hAnsi="Arial" w:cs="Arial"/>
+          <w:noProof/>
+          <w:color w:val="3C4043"/>
+          <w:spacing w:val="3"/>
+          <w:sz w:val="21"/>
+          <w:szCs w:val="21"/>
+        </w:rPr>
+        <mc:AlternateContent>
+          <mc:Choice Requires="wps">
+            <w:drawing>
+              <wp:anchor distT="0" distB="0" distL="114300" distR="114300" simplePos="0" relativeHeight="251727872" behindDoc="0" locked="0" layoutInCell="1" allowOverlap="1" wp14:anchorId="179504BB" wp14:editId="59E63BFA">
+                <wp:simplePos x="0" y="0"/>
+                <wp:positionH relativeFrom="column">
+                  <wp:posOffset>1057910</wp:posOffset>
+                </wp:positionH>
+                <wp:positionV relativeFrom="paragraph">
+                  <wp:posOffset>4650105</wp:posOffset>
+                </wp:positionV>
+                <wp:extent cx="0" cy="313690"/>
+                <wp:effectExtent l="76200" t="0" r="57150" b="48260"/>
+                <wp:wrapNone/>
+                <wp:docPr id="34" name="Conector recto de flecha 34"/>
+                <wp:cNvGraphicFramePr/>
+                <a:graphic xmlns:a="http://schemas.openxmlformats.org/drawingml/2006/main">
+                  <a:graphicData uri="http://schemas.microsoft.com/office/word/2010/wordprocessingShape">
+                    <wps:wsp>
+                      <wps:cNvCnPr/>
+                      <wps:spPr>
+                        <a:xfrm>
+                          <a:off x="0" y="0"/>
+                          <a:ext cx="0" cy="313690"/>
+                        </a:xfrm>
+                        <a:prstGeom prst="straightConnector1">
+                          <a:avLst/>
+                        </a:prstGeom>
+                        <a:ln>
+                          <a:solidFill>
+                            <a:schemeClr val="tx1"/>
+                          </a:solidFill>
+                          <a:tailEnd type="triangle"/>
+                        </a:ln>
+                      </wps:spPr>
+                      <wps:style>
+                        <a:lnRef idx="1">
+                          <a:schemeClr val="accent1"/>
+                        </a:lnRef>
+                        <a:fillRef idx="0">
+                          <a:schemeClr val="accent1"/>
+                        </a:fillRef>
+                        <a:effectRef idx="0">
+                          <a:schemeClr val="accent1"/>
+                        </a:effectRef>
+                        <a:fontRef idx="minor">
+                          <a:schemeClr val="tx1"/>
+                        </a:fontRef>
+                      </wps:style>
+                      <wps:bodyPr/>
+                    </wps:wsp>
+                  </a:graphicData>
+                </a:graphic>
+              </wp:anchor>
+            </w:drawing>
+          </mc:Choice>
+          <mc:Fallback>
+            <w:pict>
+              <v:shape w14:anchorId="776A16AD" id="Conector recto de flecha 34" o:spid="_x0000_s1026" type="#_x0000_t32" style="position:absolute;margin-left:83.3pt;margin-top:366.15pt;width:0;height:24.7pt;z-index:251727872;visibility:visible;mso-wrap-style:square;mso-wrap-distance-left:9pt;mso-wrap-distance-top:0;mso-wrap-distance-right:9pt;mso-wrap-distance-bottom:0;mso-position-horizontal:absolute;mso-position-horizontal-relative:text;mso-position-vertical:absolute;mso-position-vertical-relative:text" o:gfxdata="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" strokecolor="black [3213]" strokeweight=".5pt">
+                <v:stroke endarrow="block" joinstyle="miter"/>
+              </v:shape>
+            </w:pict>
+          </mc:Fallback>
+        </mc:AlternateContent>
+      </w:r>
+      <w:r>
+        <w:rPr>
+          <w:noProof/>
+        </w:rPr>
+        <mc:AlternateContent>
+          <mc:Choice Requires="wps">
+            <w:drawing>
+              <wp:anchor distT="0" distB="0" distL="114300" distR="114300" simplePos="0" relativeHeight="251723776" behindDoc="0" locked="0" layoutInCell="1" allowOverlap="1" wp14:anchorId="601FCA50" wp14:editId="213AFD74">
+                <wp:simplePos x="0" y="0"/>
+                <wp:positionH relativeFrom="margin">
+                  <wp:posOffset>358140</wp:posOffset>
+                </wp:positionH>
+                <wp:positionV relativeFrom="paragraph">
+                  <wp:posOffset>4290695</wp:posOffset>
+                </wp:positionV>
+                <wp:extent cx="1409700" cy="390525"/>
+                <wp:effectExtent l="0" t="0" r="19050" b="28575"/>
+                <wp:wrapNone/>
+                <wp:docPr id="32" name="Diagrama de flujo: documento 32"/>
+                <wp:cNvGraphicFramePr/>
+                <a:graphic xmlns:a="http://schemas.openxmlformats.org/drawingml/2006/main">
+                  <a:graphicData uri="http://schemas.microsoft.com/office/word/2010/wordprocessingShape">
+                    <wps:wsp>
+                      <wps:cNvSpPr/>
+                      <wps:spPr>
+                        <a:xfrm>
+                          <a:off x="0" y="0"/>
+                          <a:ext cx="1409700" cy="390525"/>
+                        </a:xfrm>
+                        <a:prstGeom prst="flowChartDocument">
+                          <a:avLst/>
+                        </a:prstGeom>
+                        <a:noFill/>
+                        <a:ln>
+                          <a:solidFill>
+                            <a:schemeClr val="tx1"/>
+                          </a:solidFill>
+                        </a:ln>
+                      </wps:spPr>
+                      <wps:style>
+                        <a:lnRef idx="2">
+                          <a:schemeClr val="accent1">
+                            <a:shade val="50000"/>
+                          </a:schemeClr>
+                        </a:lnRef>
+                        <a:fillRef idx="1">
+                          <a:schemeClr val="accent1"/>
+                        </a:fillRef>
+                        <a:effectRef idx="0">
+                          <a:schemeClr val="accent1"/>
+                        </a:effectRef>
+                        <a:fontRef idx="minor">
+                          <a:schemeClr val="lt1"/>
+                        </a:fontRef>
+                      </wps:style>
+                      <wps:txbx>
+                        <w:txbxContent>
+                          <w:p>
+                            <w:pPr>
+                              <w:jc w:val="center"/>
+                              <w:rPr>
+                                <w:color w:val="000000" w:themeColor="text1"/>
+                                <w:lang w:val="es-ES"/>
+                              </w:rPr>
+                            </w:pPr>
+                            <w:r>
+                              <w:rPr>
+                                <w:color w:val="000000" w:themeColor="text1"/>
+                                <w:lang w:val="es-ES"/>
+                              </w:rPr>
+                              <w:t>“</w:t>
+                            </w:r>
+                            <w:r>
+                              <w:rPr>
+                                <w:color w:val="000000" w:themeColor="text1"/>
+                                <w:lang w:val="es-ES"/>
+                              </w:rPr>
+                              <w:t xml:space="preserve">X1 </w:t>
+                            </w:r>
+                            <w:proofErr w:type="gramStart"/>
+                            <w:r>
+                              <w:rPr>
+                                <w:color w:val="000000" w:themeColor="text1"/>
+                                <w:lang w:val="es-ES"/>
+                              </w:rPr>
+                              <w:t xml:space="preserve">= </w:t>
+                            </w:r>
+                            <w:r>
+                              <w:rPr>
+                                <w:color w:val="000000" w:themeColor="text1"/>
+                                <w:lang w:val="es-ES"/>
+                              </w:rPr>
+                              <w:t>”</w:t>
+                            </w:r>
+                            <w:proofErr w:type="gramEnd"/>
+                            <w:r>
+                              <w:rPr>
+                                <w:color w:val="000000" w:themeColor="text1"/>
+                                <w:lang w:val="es-ES"/>
+                              </w:rPr>
+                              <w:t>, x1</w:t>
+                            </w:r>
+                          </w:p>
+                        </w:txbxContent>
+                      </wps:txbx>
+                      <wps:bodyPr rot="0" spcFirstLastPara="0" vertOverflow="overflow" horzOverflow="overflow" vert="horz" wrap="square" lIns="91440" tIns="45720" rIns="91440" bIns="45720" numCol="1" spcCol="0" rtlCol="0" fromWordArt="0" anchor="ctr" anchorCtr="0" forceAA="0" compatLnSpc="1">
+                        <a:prstTxWarp prst="textNoShape">
+                          <a:avLst/>
+                        </a:prstTxWarp>
+                        <a:noAutofit/>
+                      </wps:bodyPr>
+                    </wps:wsp>
+                  </a:graphicData>
+                </a:graphic>
+                <wp14:sizeRelH relativeFrom="margin">
+                  <wp14:pctWidth>0</wp14:pctWidth>
+                </wp14:sizeRelH>
+                <wp14:sizeRelV relativeFrom="margin">
+                  <wp14:pctHeight>0</wp14:pctHeight>
+                </wp14:sizeRelV>
+              </wp:anchor>
+            </w:drawing>
+          </mc:Choice>
+          <mc:Fallback>
+            <w:pict>
+              <v:shape w14:anchorId="601FCA50" id="Diagrama de flujo: documento 32" o:spid="_x0000_s1045" type="#_x0000_t114" style="position:absolute;margin-left:28.2pt;margin-top:337.85pt;width:111pt;height:30.75pt;z-index:251723776;visibility:visible;mso-wrap-style:square;mso-width-percent:0;mso-height-percent:0;mso-wrap-distance-left:9pt;mso-wrap-distance-top:0;mso-wrap-distance-right:9pt;mso-wrap-distance-bottom:0;mso-position-horizontal:absolute;mso-position-horizontal-relative:margin;mso-position-vertical:absolute;mso-position-vertical-relative:text;mso-width-percent:0;mso-height-percent:0;mso-width-relative:margin;mso-height-relative:margin;v-text-anchor:middle" o:gfxdata="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" filled="f" strokecolor="black [3213]" strokeweight="1pt">
+                <v:textbox>
+                  <w:txbxContent>
+                    <w:p>
+                      <w:pPr>
+                        <w:jc w:val="center"/>
+                        <w:rPr>
+                          <w:color w:val="000000" w:themeColor="text1"/>
+                          <w:lang w:val="es-ES"/>
+                        </w:rPr>
+                      </w:pPr>
+                      <w:r>
+                        <w:rPr>
+                          <w:color w:val="000000" w:themeColor="text1"/>
+                          <w:lang w:val="es-ES"/>
+                        </w:rPr>
+                        <w:t>“</w:t>
+                      </w:r>
+                      <w:r>
+                        <w:rPr>
+                          <w:color w:val="000000" w:themeColor="text1"/>
+                          <w:lang w:val="es-ES"/>
+                        </w:rPr>
+                        <w:t xml:space="preserve">X1 </w:t>
+                      </w:r>
+                      <w:proofErr w:type="gramStart"/>
+                      <w:r>
+                        <w:rPr>
+                          <w:color w:val="000000" w:themeColor="text1"/>
+                          <w:lang w:val="es-ES"/>
+                        </w:rPr>
+                        <w:t xml:space="preserve">= </w:t>
+                      </w:r>
+                      <w:r>
+                        <w:rPr>
+                          <w:color w:val="000000" w:themeColor="text1"/>
+                          <w:lang w:val="es-ES"/>
+                        </w:rPr>
+                        <w:t>”</w:t>
+                      </w:r>
+                      <w:proofErr w:type="gramEnd"/>
+                      <w:r>
+                        <w:rPr>
+                          <w:color w:val="000000" w:themeColor="text1"/>
+                          <w:lang w:val="es-ES"/>
+                        </w:rPr>
+                        <w:t>, x1</w:t>
+                      </w:r>
+                    </w:p>
+                  </w:txbxContent>
+                </v:textbox>
+                <w10:wrap anchorx="margin"/>
+              </v:shape>
+            </w:pict>
+          </mc:Fallback>
+        </mc:AlternateContent>
+      </w:r>
+      <w:r>
+        <w:rPr>
+          <w:noProof/>
+        </w:rPr>
+        <mc:AlternateContent>
+          <mc:Choice Requires="wps">
+            <w:drawing>
+              <wp:anchor distT="0" distB="0" distL="114300" distR="114300" simplePos="0" relativeHeight="251719680" behindDoc="0" locked="0" layoutInCell="1" allowOverlap="1" wp14:anchorId="3EF2CF56" wp14:editId="19950675">
+                <wp:simplePos x="0" y="0"/>
+                <wp:positionH relativeFrom="margin">
+                  <wp:posOffset>0</wp:posOffset>
+                </wp:positionH>
+                <wp:positionV relativeFrom="paragraph">
+                  <wp:posOffset>3588385</wp:posOffset>
+                </wp:positionV>
+                <wp:extent cx="2019300" cy="390525"/>
+                <wp:effectExtent l="0" t="0" r="19050" b="28575"/>
+                <wp:wrapNone/>
+                <wp:docPr id="30" name="Diagrama de flujo: proceso 30"/>
+                <wp:cNvGraphicFramePr/>
+                <a:graphic xmlns:a="http://schemas.openxmlformats.org/drawingml/2006/main">
+                  <a:graphicData uri="http://schemas.microsoft.com/office/word/2010/wordprocessingShape">
+                    <wps:wsp>
+                      <wps:cNvSpPr/>
+                      <wps:spPr>
+                        <a:xfrm>
+                          <a:off x="0" y="0"/>
+                          <a:ext cx="2019300" cy="390525"/>
+                        </a:xfrm>
+                        <a:prstGeom prst="flowChartProcess">
+                          <a:avLst/>
+                        </a:prstGeom>
+                        <a:noFill/>
+                        <a:ln>
+                          <a:solidFill>
+                            <a:schemeClr val="tx1"/>
+                          </a:solidFill>
+                        </a:ln>
+                      </wps:spPr>
+                      <wps:style>
+                        <a:lnRef idx="2">
+                          <a:schemeClr val="accent1">
+                            <a:shade val="50000"/>
+                          </a:schemeClr>
+                        </a:lnRef>
+                        <a:fillRef idx="1">
+                          <a:schemeClr val="accent1"/>
+                        </a:fillRef>
+                        <a:effectRef idx="0">
+                          <a:schemeClr val="accent1"/>
+                        </a:effectRef>
+                        <a:fontRef idx="minor">
+                          <a:schemeClr val="lt1"/>
+                        </a:fontRef>
+                      </wps:style>
+                      <wps:txbx>
+                        <w:txbxContent>
+                          <w:p>
+                            <w:pPr>
+                              <w:jc w:val="center"/>
+                              <w:rPr>
+                                <w:color w:val="000000" w:themeColor="text1"/>
+                                <w:lang w:val="es-ES"/>
+                              </w:rPr>
+                            </w:pPr>
+                            <w:r>
+                              <w:rPr>
+                                <w:color w:val="000000" w:themeColor="text1"/>
+                                <w:lang w:val="es-ES"/>
+                              </w:rPr>
+                              <w:t>x2</w:t>
+                            </w:r>
+                            <w:r>
+                              <w:rPr>
+                                <w:color w:val="000000" w:themeColor="text1"/>
+                                <w:lang w:val="es-MX"/>
+                              </w:rPr>
+                              <w:t xml:space="preserve"> &lt;</w:t>
+                            </w:r>
+                            <w:r>
+                              <w:rPr>
+                                <w:color w:val="000000" w:themeColor="text1"/>
+                                <w:lang w:val="es-MX"/>
+                              </w:rPr>
+                              <w:t xml:space="preserve">- </w:t>
+                            </w:r>
+                            <w:r>
+                              <w:rPr>
+                                <w:color w:val="000000" w:themeColor="text1"/>
+                                <w:lang w:val="es-MX"/>
+                              </w:rPr>
+                              <w:t xml:space="preserve">(-b </w:t>
+                            </w:r>
+                            <w:r>
+                              <w:rPr>
+                                <w:color w:val="000000" w:themeColor="text1"/>
+                                <w:lang w:val="es-MX"/>
+                              </w:rPr>
+                              <w:t>-</w:t>
+                            </w:r>
+                            <w:r>
+                              <w:rPr>
+                                <w:color w:val="000000" w:themeColor="text1"/>
+                                <w:lang w:val="es-MX"/>
+                              </w:rPr>
+                              <w:t xml:space="preserve"> (x ^ (1 / 2</w:t>
+                            </w:r>
+                            <w:proofErr w:type="gramStart"/>
+                            <w:r>
+                              <w:rPr>
+                                <w:color w:val="000000" w:themeColor="text1"/>
+                                <w:lang w:val="es-MX"/>
+                              </w:rPr>
+                              <w:t>)</w:t>
+                            </w:r>
+                            <w:r>
+                              <w:rPr>
+                                <w:color w:val="000000" w:themeColor="text1"/>
+                                <w:lang w:val="es-MX"/>
+                              </w:rPr>
+                              <w:t xml:space="preserve"> </w:t>
+                            </w:r>
+                            <w:r>
+                              <w:rPr>
+                                <w:color w:val="000000" w:themeColor="text1"/>
+                                <w:lang w:val="es-MX"/>
+                              </w:rPr>
+                              <w:t>)</w:t>
+                            </w:r>
+                            <w:proofErr w:type="gramEnd"/>
+                            <w:r>
+                              <w:rPr>
+                                <w:color w:val="000000" w:themeColor="text1"/>
+                                <w:lang w:val="es-MX"/>
+                              </w:rPr>
+                              <w:t xml:space="preserve"> ) / (2 * a)</w:t>
+                            </w:r>
+                          </w:p>
+                        </w:txbxContent>
+                      </wps:txbx>
+                      <wps:bodyPr rot="0" spcFirstLastPara="0" vertOverflow="overflow" horzOverflow="overflow" vert="horz" wrap="square" lIns="91440" tIns="45720" rIns="91440" bIns="45720" numCol="1" spcCol="0" rtlCol="0" fromWordArt="0" anchor="ctr" anchorCtr="0" forceAA="0" compatLnSpc="1">
+                        <a:prstTxWarp prst="textNoShape">
+                          <a:avLst/>
+                        </a:prstTxWarp>
+                        <a:noAutofit/>
+                      </wps:bodyPr>
+                    </wps:wsp>
+                  </a:graphicData>
+                </a:graphic>
+                <wp14:sizeRelH relativeFrom="margin">
+                  <wp14:pctWidth>0</wp14:pctWidth>
+                </wp14:sizeRelH>
+                <wp14:sizeRelV relativeFrom="margin">
+                  <wp14:pctHeight>0</wp14:pctHeight>
+                </wp14:sizeRelV>
+              </wp:anchor>
+            </w:drawing>
+          </mc:Choice>
+          <mc:Fallback>
+            <w:pict>
+              <v:shape w14:anchorId="3EF2CF56" id="Diagrama de flujo: proceso 30" o:spid="_x0000_s1046" type="#_x0000_t109" style="position:absolute;margin-left:0;margin-top:282.55pt;width:159pt;height:30.75pt;z-index:251719680;visibility:visible;mso-wrap-style:square;mso-width-percent:0;mso-height-percent:0;mso-wrap-distance-left:9pt;mso-wrap-distance-top:0;mso-wrap-distance-right:9pt;mso-wrap-distance-bottom:0;mso-position-horizontal:absolute;mso-position-horizontal-relative:margin;mso-position-vertical:absolute;mso-position-vertical-relative:text;mso-width-percent:0;mso-height-percent:0;mso-width-relative:margin;mso-height-relative:margin;v-text-anchor:middle" o:gfxdata="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" filled="f" strokecolor="black [3213]" strokeweight="1pt">
+                <v:textbox>
+                  <w:txbxContent>
+                    <w:p>
+                      <w:pPr>
+                        <w:jc w:val="center"/>
+                        <w:rPr>
+                          <w:color w:val="000000" w:themeColor="text1"/>
+                          <w:lang w:val="es-ES"/>
+                        </w:rPr>
+                      </w:pPr>
+                      <w:r>
+                        <w:rPr>
+                          <w:color w:val="000000" w:themeColor="text1"/>
+                          <w:lang w:val="es-ES"/>
+                        </w:rPr>
+                        <w:t>x2</w:t>
+                      </w:r>
+                      <w:r>
+                        <w:rPr>
+                          <w:color w:val="000000" w:themeColor="text1"/>
+                          <w:lang w:val="es-MX"/>
+                        </w:rPr>
+                        <w:t xml:space="preserve"> &lt;</w:t>
+                      </w:r>
+                      <w:r>
+                        <w:rPr>
+                          <w:color w:val="000000" w:themeColor="text1"/>
+                          <w:lang w:val="es-MX"/>
+                        </w:rPr>
+                        <w:t xml:space="preserve">- </w:t>
+                      </w:r>
+                      <w:r>
+                        <w:rPr>
+                          <w:color w:val="000000" w:themeColor="text1"/>
+                          <w:lang w:val="es-MX"/>
+                        </w:rPr>
+                        <w:t xml:space="preserve">(-b </w:t>
+                      </w:r>
+                      <w:r>
+                        <w:rPr>
+                          <w:color w:val="000000" w:themeColor="text1"/>
+                          <w:lang w:val="es-MX"/>
+                        </w:rPr>
+                        <w:t>-</w:t>
+                      </w:r>
+                      <w:r>
+                        <w:rPr>
+                          <w:color w:val="000000" w:themeColor="text1"/>
+                          <w:lang w:val="es-MX"/>
+                        </w:rPr>
+                        <w:t xml:space="preserve"> (x ^ (1 / 2</w:t>
+                      </w:r>
+                      <w:proofErr w:type="gramStart"/>
+                      <w:r>
+                        <w:rPr>
+                          <w:color w:val="000000" w:themeColor="text1"/>
+                          <w:lang w:val="es-MX"/>
+                        </w:rPr>
+                        <w:t>)</w:t>
+                      </w:r>
+                      <w:r>
+                        <w:rPr>
+                          <w:color w:val="000000" w:themeColor="text1"/>
+                          <w:lang w:val="es-MX"/>
+                        </w:rPr>
+                        <w:t xml:space="preserve"> </w:t>
+                      </w:r>
+                      <w:r>
+                        <w:rPr>
+                          <w:color w:val="000000" w:themeColor="text1"/>
+                          <w:lang w:val="es-MX"/>
+                        </w:rPr>
+                        <w:t>)</w:t>
+                      </w:r>
+                      <w:proofErr w:type="gramEnd"/>
+                      <w:r>
+                        <w:rPr>
+                          <w:color w:val="000000" w:themeColor="text1"/>
+                          <w:lang w:val="es-MX"/>
+                        </w:rPr>
+                        <w:t xml:space="preserve"> ) / (2 * a)</w:t>
+                      </w:r>
+                    </w:p>
+                  </w:txbxContent>
+                </v:textbox>
+                <w10:wrap anchorx="margin"/>
+              </v:shape>
+            </w:pict>
+          </mc:Fallback>
+        </mc:AlternateContent>
+      </w:r>
+      <w:r>
+        <w:rPr>
+          <w:noProof/>
+        </w:rPr>
+        <mc:AlternateContent>
+          <mc:Choice Requires="wps">
+            <w:drawing>
+              <wp:anchor distT="0" distB="0" distL="114300" distR="114300" simplePos="0" relativeHeight="251721728" behindDoc="0" locked="0" layoutInCell="1" allowOverlap="1" wp14:anchorId="07B98A42" wp14:editId="65101929">
+                <wp:simplePos x="0" y="0"/>
+                <wp:positionH relativeFrom="margin">
+                  <wp:posOffset>0</wp:posOffset>
+                </wp:positionH>
+                <wp:positionV relativeFrom="paragraph">
+                  <wp:posOffset>2886075</wp:posOffset>
+                </wp:positionV>
+                <wp:extent cx="2007870" cy="390525"/>
+                <wp:effectExtent l="0" t="0" r="11430" b="28575"/>
+                <wp:wrapNone/>
+                <wp:docPr id="31" name="Diagrama de flujo: proceso 31"/>
+                <wp:cNvGraphicFramePr/>
+                <a:graphic xmlns:a="http://schemas.openxmlformats.org/drawingml/2006/main">
+                  <a:graphicData uri="http://schemas.microsoft.com/office/word/2010/wordprocessingShape">
+                    <wps:wsp>
+                      <wps:cNvSpPr/>
+                      <wps:spPr>
+                        <a:xfrm>
+                          <a:off x="0" y="0"/>
+                          <a:ext cx="2007870" cy="390525"/>
+                        </a:xfrm>
+                        <a:prstGeom prst="flowChartProcess">
+                          <a:avLst/>
+                        </a:prstGeom>
+                        <a:noFill/>
+                        <a:ln>
+                          <a:solidFill>
+                            <a:schemeClr val="tx1"/>
+                          </a:solidFill>
+                        </a:ln>
+                      </wps:spPr>
+                      <wps:style>
+                        <a:lnRef idx="2">
+                          <a:schemeClr val="accent1">
+                            <a:shade val="50000"/>
+                          </a:schemeClr>
+                        </a:lnRef>
+                        <a:fillRef idx="1">
+                          <a:schemeClr val="accent1"/>
+                        </a:fillRef>
+                        <a:effectRef idx="0">
+                          <a:schemeClr val="accent1"/>
+                        </a:effectRef>
+                        <a:fontRef idx="minor">
+                          <a:schemeClr val="lt1"/>
+                        </a:fontRef>
+                      </wps:style>
+                      <wps:txbx>
+                        <w:txbxContent>
+                          <w:p>
+                            <w:pPr>
+                              <w:jc w:val="center"/>
+                              <w:rPr>
+                                <w:color w:val="000000" w:themeColor="text1"/>
+                                <w:lang w:val="es-ES"/>
+                              </w:rPr>
+                            </w:pPr>
+                            <w:r>
+                              <w:rPr>
+                                <w:color w:val="000000" w:themeColor="text1"/>
+                                <w:lang w:val="es-ES"/>
+                              </w:rPr>
+                              <w:t>x1</w:t>
+                            </w:r>
+                            <w:r>
+                              <w:rPr>
+                                <w:color w:val="000000" w:themeColor="text1"/>
+                                <w:lang w:val="es-MX"/>
+                              </w:rPr>
+                              <w:t xml:space="preserve"> &lt;</w:t>
+                            </w:r>
+                            <w:r>
+                              <w:rPr>
+                                <w:color w:val="000000" w:themeColor="text1"/>
+                                <w:lang w:val="es-MX"/>
+                              </w:rPr>
+                              <w:t xml:space="preserve">- </w:t>
+                            </w:r>
+                            <w:r>
+                              <w:rPr>
+                                <w:color w:val="000000" w:themeColor="text1"/>
+                                <w:lang w:val="es-MX"/>
+                              </w:rPr>
+                              <w:t>(-b + (x ^ (1 / 2</w:t>
+                            </w:r>
+                            <w:proofErr w:type="gramStart"/>
+                            <w:r>
+                              <w:rPr>
+                                <w:color w:val="000000" w:themeColor="text1"/>
+                                <w:lang w:val="es-MX"/>
+                              </w:rPr>
+                              <w:t>)</w:t>
+                            </w:r>
+                            <w:r>
+                              <w:rPr>
+                                <w:color w:val="000000" w:themeColor="text1"/>
+                                <w:lang w:val="es-MX"/>
+                              </w:rPr>
+                              <w:t xml:space="preserve"> </w:t>
+                            </w:r>
+                            <w:r>
+                              <w:rPr>
+                                <w:color w:val="000000" w:themeColor="text1"/>
+                                <w:lang w:val="es-MX"/>
+                              </w:rPr>
+                              <w:t>)</w:t>
+                            </w:r>
+                            <w:proofErr w:type="gramEnd"/>
+                            <w:r>
+                              <w:rPr>
+                                <w:color w:val="000000" w:themeColor="text1"/>
+                                <w:lang w:val="es-MX"/>
+                              </w:rPr>
+                              <w:t xml:space="preserve"> ) / (2 * a)</w:t>
+                            </w:r>
+                          </w:p>
+                        </w:txbxContent>
+                      </wps:txbx>
+                      <wps:bodyPr rot="0" spcFirstLastPara="0" vertOverflow="overflow" horzOverflow="overflow" vert="horz" wrap="square" lIns="91440" tIns="45720" rIns="91440" bIns="45720" numCol="1" spcCol="0" rtlCol="0" fromWordArt="0" anchor="ctr" anchorCtr="0" forceAA="0" compatLnSpc="1">
+                        <a:prstTxWarp prst="textNoShape">
+                          <a:avLst/>
+                        </a:prstTxWarp>
+                        <a:noAutofit/>
+                      </wps:bodyPr>
+                    </wps:wsp>
+                  </a:graphicData>
+                </a:graphic>
+                <wp14:sizeRelH relativeFrom="margin">
+                  <wp14:pctWidth>0</wp14:pctWidth>
+                </wp14:sizeRelH>
+                <wp14:sizeRelV relativeFrom="margin">
+                  <wp14:pctHeight>0</wp14:pctHeight>
+                </wp14:sizeRelV>
+              </wp:anchor>
+            </w:drawing>
+          </mc:Choice>
+          <mc:Fallback>
+            <w:pict>
+              <v:shape w14:anchorId="07B98A42" id="Diagrama de flujo: proceso 31" o:spid="_x0000_s1047" type="#_x0000_t109" style="position:absolute;margin-left:0;margin-top:227.25pt;width:158.1pt;height:30.75pt;z-index:251721728;visibility:visible;mso-wrap-style:square;mso-width-percent:0;mso-height-percent:0;mso-wrap-distance-left:9pt;mso-wrap-distance-top:0;mso-wrap-distance-right:9pt;mso-wrap-distance-bottom:0;mso-position-horizontal:absolute;mso-position-horizontal-relative:margin;mso-position-vertical:absolute;mso-position-vertical-relative:text;mso-width-percent:0;mso-height-percent:0;mso-width-relative:margin;mso-height-relative:margin;v-text-anchor:middle" o:gfxdata="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" filled="f" strokecolor="black [3213]" strokeweight="1pt">
+                <v:textbox>
+                  <w:txbxContent>
+                    <w:p>
+                      <w:pPr>
+                        <w:jc w:val="center"/>
+                        <w:rPr>
+                          <w:color w:val="000000" w:themeColor="text1"/>
+                          <w:lang w:val="es-ES"/>
+                        </w:rPr>
+                      </w:pPr>
+                      <w:r>
+                        <w:rPr>
+                          <w:color w:val="000000" w:themeColor="text1"/>
+                          <w:lang w:val="es-ES"/>
+                        </w:rPr>
+                        <w:t>x1</w:t>
+                      </w:r>
+                      <w:r>
+                        <w:rPr>
+                          <w:color w:val="000000" w:themeColor="text1"/>
+                          <w:lang w:val="es-MX"/>
+                        </w:rPr>
+                        <w:t xml:space="preserve"> &lt;</w:t>
+                      </w:r>
+                      <w:r>
+                        <w:rPr>
+                          <w:color w:val="000000" w:themeColor="text1"/>
+                          <w:lang w:val="es-MX"/>
+                        </w:rPr>
+                        <w:t xml:space="preserve">- </w:t>
+                      </w:r>
+                      <w:r>
+                        <w:rPr>
+                          <w:color w:val="000000" w:themeColor="text1"/>
+                          <w:lang w:val="es-MX"/>
+                        </w:rPr>
+                        <w:t>(-b + (x ^ (1 / 2</w:t>
+                      </w:r>
+                      <w:proofErr w:type="gramStart"/>
+                      <w:r>
+                        <w:rPr>
+                          <w:color w:val="000000" w:themeColor="text1"/>
+                          <w:lang w:val="es-MX"/>
+                        </w:rPr>
+                        <w:t>)</w:t>
+                      </w:r>
+                      <w:r>
+                        <w:rPr>
+                          <w:color w:val="000000" w:themeColor="text1"/>
+                          <w:lang w:val="es-MX"/>
+                        </w:rPr>
+                        <w:t xml:space="preserve"> </w:t>
+                      </w:r>
+                      <w:r>
+                        <w:rPr>
+                          <w:color w:val="000000" w:themeColor="text1"/>
+                          <w:lang w:val="es-MX"/>
+                        </w:rPr>
+                        <w:t>)</w:t>
+                      </w:r>
+                      <w:proofErr w:type="gramEnd"/>
+                      <w:r>
+                        <w:rPr>
+                          <w:color w:val="000000" w:themeColor="text1"/>
+                          <w:lang w:val="es-MX"/>
+                        </w:rPr>
+                        <w:t xml:space="preserve"> ) / (2 * a)</w:t>
+                      </w:r>
+                    </w:p>
+                  </w:txbxContent>
+                </v:textbox>
+                <w10:wrap anchorx="margin"/>
+              </v:shape>
+            </w:pict>
+          </mc:Fallback>
+        </mc:AlternateContent>
+      </w:r>
+      <w:r>
+        <w:rPr>
+          <w:noProof/>
+        </w:rPr>
+        <mc:AlternateContent>
+          <mc:Choice Requires="wps">
+            <w:drawing>
+              <wp:anchor distT="0" distB="0" distL="114300" distR="114300" simplePos="0" relativeHeight="251739136" behindDoc="0" locked="0" layoutInCell="1" allowOverlap="1" wp14:anchorId="78A50BA6" wp14:editId="4F8610DC">
+                <wp:simplePos x="0" y="0"/>
+                <wp:positionH relativeFrom="column">
+                  <wp:posOffset>1058545</wp:posOffset>
+                </wp:positionH>
+                <wp:positionV relativeFrom="paragraph">
+                  <wp:posOffset>2475865</wp:posOffset>
+                </wp:positionV>
+                <wp:extent cx="1195070" cy="414655"/>
+                <wp:effectExtent l="76200" t="0" r="24130" b="61595"/>
+                <wp:wrapNone/>
+                <wp:docPr id="40" name="Conector: angular 40"/>
+                <wp:cNvGraphicFramePr/>
+                <a:graphic xmlns:a="http://schemas.openxmlformats.org/drawingml/2006/main">
+                  <a:graphicData uri="http://schemas.microsoft.com/office/word/2010/wordprocessingShape">
+                    <wps:wsp>
+                      <wps:cNvCnPr/>
+                      <wps:spPr>
+                        <a:xfrm flipH="1">
+                          <a:off x="0" y="0"/>
+                          <a:ext cx="1195070" cy="414655"/>
+                        </a:xfrm>
+                        <a:prstGeom prst="bentConnector3">
+                          <a:avLst>
+                            <a:gd name="adj1" fmla="val 100090"/>
+                          </a:avLst>
+                        </a:prstGeom>
+                        <a:ln>
+                          <a:solidFill>
+                            <a:schemeClr val="tx1"/>
+                          </a:solidFill>
+                          <a:tailEnd type="triangle"/>
+                        </a:ln>
+                      </wps:spPr>
+                      <wps:style>
+                        <a:lnRef idx="1">
+                          <a:schemeClr val="accent1"/>
+                        </a:lnRef>
+                        <a:fillRef idx="0">
+                          <a:schemeClr val="accent1"/>
+                        </a:fillRef>
+                        <a:effectRef idx="0">
+                          <a:schemeClr val="accent1"/>
+                        </a:effectRef>
+                        <a:fontRef idx="minor">
+                          <a:schemeClr val="tx1"/>
+                        </a:fontRef>
+                      </wps:style>
+                      <wps:bodyPr/>
+                    </wps:wsp>
+                  </a:graphicData>
+                </a:graphic>
+                <wp14:sizeRelH relativeFrom="margin">
+                  <wp14:pctWidth>0</wp14:pctWidth>
+                </wp14:sizeRelH>
+                <wp14:sizeRelV relativeFrom="margin">
+                  <wp14:pctHeight>0</wp14:pctHeight>
+                </wp14:sizeRelV>
+              </wp:anchor>
+            </w:drawing>
+          </mc:Choice>
+          <mc:Fallback>
+            <w:pict>
+              <v:shape w14:anchorId="7264B69D" id="Conector: angular 40" o:spid="_x0000_s1026" type="#_x0000_t34" style="position:absolute;margin-left:83.35pt;margin-top:194.95pt;width:94.1pt;height:32.65pt;flip:x;z-index:251739136;visibility:visible;mso-wrap-style:square;mso-width-percent:0;mso-height-percent:0;mso-wrap-distance-left:9pt;mso-wrap-distance-top:0;mso-wrap-distance-right:9pt;mso-wrap-distance-bottom:0;mso-position-horizontal:absolute;mso-position-horizontal-relative:text;mso-position-vertical:absolute;mso-position-vertical-relative:text;mso-width-percent:0;mso-height-percent:0;mso-width-relative:margin;mso-height-relative:margin" o:gfxdata="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" adj="21619" strokecolor="black [3213]" strokeweight=".5pt">
+                <v:stroke endarrow="block"/>
+              </v:shape>
+            </w:pict>
+          </mc:Fallback>
+        </mc:AlternateContent>
+      </w:r>
+      <w:r>
+        <w:rPr>
+          <w:noProof/>
+        </w:rPr>
+        <mc:AlternateContent>
+          <mc:Choice Requires="wps">
+            <w:drawing>
+              <wp:anchor distT="0" distB="0" distL="114300" distR="114300" simplePos="0" relativeHeight="251717632" behindDoc="0" locked="0" layoutInCell="1" allowOverlap="1" wp14:anchorId="193915B3" wp14:editId="3FB62788">
+                <wp:simplePos x="0" y="0"/>
+                <wp:positionH relativeFrom="margin">
+                  <wp:align>right</wp:align>
+                </wp:positionH>
+                <wp:positionV relativeFrom="paragraph">
+                  <wp:posOffset>3655477</wp:posOffset>
+                </wp:positionV>
+                <wp:extent cx="1587500" cy="825500"/>
+                <wp:effectExtent l="0" t="0" r="12700" b="22225"/>
+                <wp:wrapNone/>
+                <wp:docPr id="29" name="Diagrama de flujo: documento 29"/>
+                <wp:cNvGraphicFramePr/>
+                <a:graphic xmlns:a="http://schemas.openxmlformats.org/drawingml/2006/main">
+                  <a:graphicData uri="http://schemas.microsoft.com/office/word/2010/wordprocessingShape">
+                    <wps:wsp>
+                      <wps:cNvSpPr/>
+                      <wps:spPr>
+                        <a:xfrm>
+                          <a:off x="0" y="0"/>
+                          <a:ext cx="1587500" cy="825500"/>
+                        </a:xfrm>
+                        <a:prstGeom prst="flowChartDocument">
+                          <a:avLst/>
+                        </a:prstGeom>
+                        <a:noFill/>
+                        <a:ln>
+                          <a:solidFill>
+                            <a:schemeClr val="tx1"/>
+                          </a:solidFill>
+                        </a:ln>
+                      </wps:spPr>
+                      <wps:style>
+                        <a:lnRef idx="2">
+                          <a:schemeClr val="accent1">
+                            <a:shade val="50000"/>
+                          </a:schemeClr>
+                        </a:lnRef>
+                        <a:fillRef idx="1">
+                          <a:schemeClr val="accent1"/>
+                        </a:fillRef>
+                        <a:effectRef idx="0">
+                          <a:schemeClr val="accent1"/>
+                        </a:effectRef>
+                        <a:fontRef idx="minor">
+                          <a:schemeClr val="lt1"/>
+                        </a:fontRef>
+                      </wps:style>
+                      <wps:txbx>
+                        <w:txbxContent>
+                          <w:p>
+                            <w:pPr>
+                              <w:jc w:val="center"/>
+                              <w:rPr>
+                                <w:color w:val="000000" w:themeColor="text1"/>
+                                <w:lang w:val="es-ES"/>
+                              </w:rPr>
+                            </w:pPr>
+                            <w:r>
+                              <w:rPr>
+                                <w:color w:val="000000" w:themeColor="text1"/>
+                                <w:lang w:val="es-ES"/>
+                              </w:rPr>
+                              <w:t>“</w:t>
+                            </w:r>
+                            <w:r>
+                              <w:rPr>
+                                <w:color w:val="000000" w:themeColor="text1"/>
+                                <w:lang w:val="es-ES"/>
+                              </w:rPr>
+                              <w:t>La ecuación no existe</w:t>
+                            </w:r>
+                            <w:r>
+                              <w:rPr>
+                                <w:color w:val="000000" w:themeColor="text1"/>
+                                <w:lang w:val="es-ES"/>
+                              </w:rPr>
+                              <w:t>”</w:t>
+                            </w:r>
+                          </w:p>
+                        </w:txbxContent>
+                      </wps:txbx>
+                      <wps:bodyPr rot="0" spcFirstLastPara="0" vertOverflow="overflow" horzOverflow="overflow" vert="horz" wrap="square" lIns="91440" tIns="45720" rIns="91440" bIns="45720" numCol="1" spcCol="0" rtlCol="0" fromWordArt="0" anchor="ctr" anchorCtr="0" forceAA="0" compatLnSpc="1">
+                        <a:prstTxWarp prst="textNoShape">
+                          <a:avLst/>
+                        </a:prstTxWarp>
+                        <a:noAutofit/>
+                      </wps:bodyPr>
+                    </wps:wsp>
+                  </a:graphicData>
+                </a:graphic>
+                <wp14:sizeRelV relativeFrom="margin">
+                  <wp14:pctHeight>0</wp14:pctHeight>
+                </wp14:sizeRelV>
+              </wp:anchor>
+            </w:drawing>
+          </mc:Choice>
+          <mc:Fallback>
+            <w:pict>
+              <v:shape w14:anchorId="193915B3" id="Diagrama de flujo: documento 29" o:spid="_x0000_s1048" type="#_x0000_t114" style="position:absolute;margin-left:73.8pt;margin-top:287.85pt;width:125pt;height:65pt;z-index:251717632;visibility:visible;mso-wrap-style:square;mso-height-percent:0;mso-wrap-distance-left:9pt;mso-wrap-distance-top:0;mso-wrap-distance-right:9pt;mso-wrap-distance-bottom:0;mso-position-horizontal:right;mso-position-horizontal-relative:margin;mso-position-vertical:absolute;mso-position-vertical-relative:text;mso-height-percent:0;mso-height-relative:margin;v-text-anchor:middle" o:gfxdata="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" filled="f" strokecolor="black [3213]" strokeweight="1pt">
+                <v:textbox>
+                  <w:txbxContent>
+                    <w:p>
+                      <w:pPr>
+                        <w:jc w:val="center"/>
+                        <w:rPr>
+                          <w:color w:val="000000" w:themeColor="text1"/>
+                          <w:lang w:val="es-ES"/>
+                        </w:rPr>
+                      </w:pPr>
+                      <w:r>
+                        <w:rPr>
+                          <w:color w:val="000000" w:themeColor="text1"/>
+                          <w:lang w:val="es-ES"/>
+                        </w:rPr>
+                        <w:t>“</w:t>
+                      </w:r>
+                      <w:r>
+                        <w:rPr>
+                          <w:color w:val="000000" w:themeColor="text1"/>
+                          <w:lang w:val="es-ES"/>
+                        </w:rPr>
+                        <w:t>La ecuación no existe</w:t>
+                      </w:r>
+                      <w:r>
+                        <w:rPr>
+                          <w:color w:val="000000" w:themeColor="text1"/>
+                          <w:lang w:val="es-ES"/>
+                        </w:rPr>
+                        <w:t>”</w:t>
+                      </w:r>
+                    </w:p>
+                  </w:txbxContent>
+                </v:textbox>
+                <w10:wrap anchorx="margin"/>
+              </v:shape>
+            </w:pict>
+          </mc:Fallback>
+        </mc:AlternateContent>
+      </w:r>
+      <w:r>
+        <w:rPr>
+          <w:noProof/>
+          <w:color w:val="000000" w:themeColor="text1"/>
+        </w:rPr>
+        <mc:AlternateContent>
+          <mc:Choice Requires="wps">
+            <w:drawing>
+              <wp:anchor distT="0" distB="0" distL="114300" distR="114300" simplePos="0" relativeHeight="251716608" behindDoc="0" locked="0" layoutInCell="1" allowOverlap="1" wp14:anchorId="097F6E1F" wp14:editId="6510A96B">
+                <wp:simplePos x="0" y="0"/>
+                <wp:positionH relativeFrom="margin">
+                  <wp:posOffset>2252240</wp:posOffset>
+                </wp:positionH>
+                <wp:positionV relativeFrom="paragraph">
+                  <wp:posOffset>2118360</wp:posOffset>
+                </wp:positionV>
+                <wp:extent cx="923925" cy="704850"/>
+                <wp:effectExtent l="19050" t="19050" r="28575" b="38100"/>
+                <wp:wrapNone/>
+                <wp:docPr id="28" name="Diagrama de flujo: decisión 28"/>
+                <wp:cNvGraphicFramePr/>
+                <a:graphic xmlns:a="http://schemas.openxmlformats.org/drawingml/2006/main">
+                  <a:graphicData uri="http://schemas.microsoft.com/office/word/2010/wordprocessingShape">
+                    <wps:wsp>
+                      <wps:cNvSpPr/>
+                      <wps:spPr>
+                        <a:xfrm>
+                          <a:off x="0" y="0"/>
+                          <a:ext cx="923925" cy="704850"/>
+                        </a:xfrm>
+                        <a:prstGeom prst="flowChartDecision">
+                          <a:avLst/>
+                        </a:prstGeom>
+                        <a:noFill/>
+                        <a:ln>
+                          <a:solidFill>
+                            <a:schemeClr val="tx1"/>
+                          </a:solidFill>
+                        </a:ln>
+                      </wps:spPr>
+                      <wps:style>
+                        <a:lnRef idx="2">
+                          <a:schemeClr val="accent1">
+                            <a:shade val="50000"/>
+                          </a:schemeClr>
+                        </a:lnRef>
+                        <a:fillRef idx="1">
+                          <a:schemeClr val="accent1"/>
+                        </a:fillRef>
+                        <a:effectRef idx="0">
+                          <a:schemeClr val="accent1"/>
+                        </a:effectRef>
+                        <a:fontRef idx="minor">
+                          <a:schemeClr val="lt1"/>
+                        </a:fontRef>
+                      </wps:style>
+                      <wps:txbx>
+                        <w:txbxContent>
+                          <w:p>
+                            <w:pPr>
+                              <w:spacing w:after="0" w:line="240" w:lineRule="auto"/>
+                              <w:jc w:val="center"/>
+                              <w:rPr>
+                                <w:color w:val="000000" w:themeColor="text1"/>
+                                <w:lang w:val="es-ES"/>
+                              </w:rPr>
+                            </w:pPr>
+                            <w:r>
+                              <w:rPr>
+                                <w:color w:val="000000" w:themeColor="text1"/>
+                                <w:lang w:val="es-ES"/>
+                              </w:rPr>
+                              <w:t xml:space="preserve">x </w:t>
+                            </w:r>
+                            <w:r>
+                              <w:rPr>
+                                <w:color w:val="000000" w:themeColor="text1"/>
+                                <w:lang w:val="es-MX"/>
+                              </w:rPr>
+                              <w:t>&lt;</w:t>
+                            </w:r>
+                            <w:r>
+                              <w:rPr>
+                                <w:color w:val="000000" w:themeColor="text1"/>
+                                <w:lang w:val="es-MX"/>
+                              </w:rPr>
+                              <w:t xml:space="preserve"> </w:t>
+                            </w:r>
+                            <w:r>
+                              <w:rPr>
+                                <w:color w:val="000000" w:themeColor="text1"/>
+                                <w:lang w:val="es-MX"/>
+                              </w:rPr>
+                              <w:t>0</w:t>
+                            </w:r>
+                          </w:p>
+                        </w:txbxContent>
+                      </wps:txbx>
+                      <wps:bodyPr rot="0" spcFirstLastPara="0" vertOverflow="overflow" horzOverflow="overflow" vert="horz" wrap="square" lIns="91440" tIns="45720" rIns="91440" bIns="45720" numCol="1" spcCol="0" rtlCol="0" fromWordArt="0" anchor="ctr" anchorCtr="0" forceAA="0" compatLnSpc="1">
+                        <a:prstTxWarp prst="textNoShape">
+                          <a:avLst/>
+                        </a:prstTxWarp>
+                        <a:noAutofit/>
+                      </wps:bodyPr>
+                    </wps:wsp>
+                  </a:graphicData>
+                </a:graphic>
+                <wp14:sizeRelH relativeFrom="margin">
+                  <wp14:pctWidth>0</wp14:pctWidth>
+                </wp14:sizeRelH>
+                <wp14:sizeRelV relativeFrom="margin">
+                  <wp14:pctHeight>0</wp14:pctHeight>
+                </wp14:sizeRelV>
+              </wp:anchor>
+            </w:drawing>
+          </mc:Choice>
+          <mc:Fallback>
+            <w:pict>
+              <v:shapetype w14:anchorId="097F6E1F" id="_x0000_t110" coordsize="21600,21600" o:spt="110" path="m10800,l,10800,10800,21600,21600,10800xe">
+                <v:stroke joinstyle="miter"/>
+                <v:path gradientshapeok="t" o:connecttype="rect" textboxrect="5400,5400,16200,16200"/>
+              </v:shapetype>
+              <v:shape id="Diagrama de flujo: decisión 28" o:spid="_x0000_s1049" type="#_x0000_t110" style="position:absolute;margin-left:177.35pt;margin-top:166.8pt;width:72.75pt;height:55.5pt;z-index:251716608;visibility:visible;mso-wrap-style:square;mso-width-percent:0;mso-height-percent:0;mso-wrap-distance-left:9pt;mso-wrap-distance-top:0;mso-wrap-distance-right:9pt;mso-wrap-distance-bottom:0;mso-position-horizontal:absolute;mso-position-horizontal-relative:margin;mso-position-vertical:absolute;mso-position-vertical-relative:text;mso-width-percent:0;mso-height-percent:0;mso-width-relative:margin;mso-height-relative:margin;v-text-anchor:middle" o:gfxdata="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" filled="f" strokecolor="black [3213]" strokeweight="1pt">
+                <v:textbox>
+                  <w:txbxContent>
+                    <w:p>
+                      <w:pPr>
+                        <w:spacing w:after="0" w:line="240" w:lineRule="auto"/>
+                        <w:jc w:val="center"/>
+                        <w:rPr>
+                          <w:color w:val="000000" w:themeColor="text1"/>
+                          <w:lang w:val="es-ES"/>
+                        </w:rPr>
+                      </w:pPr>
+                      <w:r>
+                        <w:rPr>
+                          <w:color w:val="000000" w:themeColor="text1"/>
+                          <w:lang w:val="es-ES"/>
+                        </w:rPr>
+                        <w:t xml:space="preserve">x </w:t>
+                      </w:r>
+                      <w:r>
+                        <w:rPr>
+                          <w:color w:val="000000" w:themeColor="text1"/>
+                          <w:lang w:val="es-MX"/>
+                        </w:rPr>
+                        <w:t>&lt;</w:t>
+                      </w:r>
+                      <w:r>
+                        <w:rPr>
+                          <w:color w:val="000000" w:themeColor="text1"/>
+                          <w:lang w:val="es-MX"/>
+                        </w:rPr>
+                        <w:t xml:space="preserve"> </w:t>
+                      </w:r>
+                      <w:r>
+                        <w:rPr>
+                          <w:color w:val="000000" w:themeColor="text1"/>
+                          <w:lang w:val="es-MX"/>
+                        </w:rPr>
+                        <w:t>0</w:t>
+                      </w:r>
+                    </w:p>
+                  </w:txbxContent>
+                </v:textbox>
+                <w10:wrap anchorx="margin"/>
+              </v:shape>
+            </w:pict>
+          </mc:Fallback>
+        </mc:AlternateContent>
+      </w:r>
+      <w:r>
+        <w:rPr>
+          <w:noProof/>
+        </w:rPr>
+        <mc:AlternateContent>
+          <mc:Choice Requires="wps">
+            <w:drawing>
+              <wp:anchor distT="0" distB="0" distL="114300" distR="114300" simplePos="0" relativeHeight="251715584" behindDoc="0" locked="0" layoutInCell="1" allowOverlap="1" wp14:anchorId="2E74368A" wp14:editId="15AF9D83">
+                <wp:simplePos x="0" y="0"/>
+                <wp:positionH relativeFrom="column">
+                  <wp:posOffset>1986915</wp:posOffset>
+                </wp:positionH>
+                <wp:positionV relativeFrom="paragraph">
+                  <wp:posOffset>1404249</wp:posOffset>
+                </wp:positionV>
+                <wp:extent cx="1390650" cy="390525"/>
+                <wp:effectExtent l="0" t="0" r="19050" b="28575"/>
+                <wp:wrapNone/>
+                <wp:docPr id="27" name="Diagrama de flujo: proceso 27"/>
+                <wp:cNvGraphicFramePr/>
+                <a:graphic xmlns:a="http://schemas.openxmlformats.org/drawingml/2006/main">
+                  <a:graphicData uri="http://schemas.microsoft.com/office/word/2010/wordprocessingShape">
+                    <wps:wsp>
+                      <wps:cNvSpPr/>
+                      <wps:spPr>
+                        <a:xfrm>
+                          <a:off x="0" y="0"/>
+                          <a:ext cx="1390650" cy="390525"/>
+                        </a:xfrm>
+                        <a:prstGeom prst="flowChartProcess">
+                          <a:avLst/>
+                        </a:prstGeom>
+                        <a:noFill/>
+                        <a:ln>
+                          <a:solidFill>
+                            <a:schemeClr val="tx1"/>
+                          </a:solidFill>
+                        </a:ln>
+                      </wps:spPr>
+                      <wps:style>
+                        <a:lnRef idx="2">
+                          <a:schemeClr val="accent1">
+                            <a:shade val="50000"/>
+                          </a:schemeClr>
+                        </a:lnRef>
+                        <a:fillRef idx="1">
+                          <a:schemeClr val="accent1"/>
+                        </a:fillRef>
+                        <a:effectRef idx="0">
+                          <a:schemeClr val="accent1"/>
+                        </a:effectRef>
+                        <a:fontRef idx="minor">
+                          <a:schemeClr val="lt1"/>
+                        </a:fontRef>
+                      </wps:style>
+                      <wps:txbx>
+                        <w:txbxContent>
+                          <w:p>
+                            <w:pPr>
+                              <w:jc w:val="center"/>
+                              <w:rPr>
+                                <w:color w:val="000000" w:themeColor="text1"/>
+                                <w:lang w:val="es-ES"/>
+                              </w:rPr>
+                            </w:pPr>
+                            <w:r>
+                              <w:rPr>
+                                <w:color w:val="000000" w:themeColor="text1"/>
+                                <w:lang w:val="es-ES"/>
+                              </w:rPr>
+                              <w:t>x</w:t>
+                            </w:r>
+                            <w:r>
+                              <w:rPr>
+                                <w:color w:val="000000" w:themeColor="text1"/>
+                                <w:lang w:val="es-MX"/>
+                              </w:rPr>
+                              <w:t xml:space="preserve"> &lt;</w:t>
+                            </w:r>
+                            <w:r>
+                              <w:rPr>
+                                <w:color w:val="000000" w:themeColor="text1"/>
+                                <w:lang w:val="es-MX"/>
+                              </w:rPr>
+                              <w:t>- b</w:t>
+                            </w:r>
+                            <w:r>
+                              <w:rPr>
+                                <w:color w:val="000000" w:themeColor="text1"/>
+                                <w:vertAlign w:val="superscript"/>
+                                <w:lang w:val="es-MX"/>
+                              </w:rPr>
+                              <w:t xml:space="preserve">2 </w:t>
+                            </w:r>
+                            <w:r>
+                              <w:rPr>
+                                <w:color w:val="000000" w:themeColor="text1"/>
+                                <w:lang w:val="es-MX"/>
+                              </w:rPr>
+                              <w:t>– 4 * a * c</w:t>
+                            </w:r>
+                          </w:p>
+                        </w:txbxContent>
+                      </wps:txbx>
+                      <wps:bodyPr rot="0" spcFirstLastPara="0" vertOverflow="overflow" horzOverflow="overflow" vert="horz" wrap="square" lIns="91440" tIns="45720" rIns="91440" bIns="45720" numCol="1" spcCol="0" rtlCol="0" fromWordArt="0" anchor="ctr" anchorCtr="0" forceAA="0" compatLnSpc="1">
+                        <a:prstTxWarp prst="textNoShape">
+                          <a:avLst/>
+                        </a:prstTxWarp>
+                        <a:noAutofit/>
+                      </wps:bodyPr>
+                    </wps:wsp>
+                  </a:graphicData>
+                </a:graphic>
+                <wp14:sizeRelH relativeFrom="margin">
+                  <wp14:pctWidth>0</wp14:pctWidth>
+                </wp14:sizeRelH>
+                <wp14:sizeRelV relativeFrom="margin">
+                  <wp14:pctHeight>0</wp14:pctHeight>
+                </wp14:sizeRelV>
+              </wp:anchor>
+            </w:drawing>
+          </mc:Choice>
+          <mc:Fallback>
+            <w:pict>
+              <v:shape w14:anchorId="2E74368A" id="Diagrama de flujo: proceso 27" o:spid="_x0000_s1050" type="#_x0000_t109" style="position:absolute;margin-left:156.45pt;margin-top:110.55pt;width:109.5pt;height:30.75pt;z-index:251715584;visibility:visible;mso-wrap-style:square;mso-width-percent:0;mso-height-percent:0;mso-wrap-distance-left:9pt;mso-wrap-distance-top:0;mso-wrap-distance-right:9pt;mso-wrap-distance-bottom:0;mso-position-horizontal:absolute;mso-position-horizontal-relative:text;mso-position-vertical:absolute;mso-position-vertical-relative:text;mso-width-percent:0;mso-height-percent:0;mso-width-relative:margin;mso-height-relative:margin;v-text-anchor:middle" o:gfxdata="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" filled="f" strokecolor="black [3213]" strokeweight="1pt">
+                <v:textbox>
+                  <w:txbxContent>
+                    <w:p>
+                      <w:pPr>
+                        <w:jc w:val="center"/>
+                        <w:rPr>
+                          <w:color w:val="000000" w:themeColor="text1"/>
+                          <w:lang w:val="es-ES"/>
+                        </w:rPr>
+                      </w:pPr>
+                      <w:r>
+                        <w:rPr>
+                          <w:color w:val="000000" w:themeColor="text1"/>
+                          <w:lang w:val="es-ES"/>
+                        </w:rPr>
+                        <w:t>x</w:t>
+                      </w:r>
+                      <w:r>
+                        <w:rPr>
+                          <w:color w:val="000000" w:themeColor="text1"/>
+                          <w:lang w:val="es-MX"/>
+                        </w:rPr>
+                        <w:t xml:space="preserve"> &lt;</w:t>
+                      </w:r>
+                      <w:r>
+                        <w:rPr>
+                          <w:color w:val="000000" w:themeColor="text1"/>
+                          <w:lang w:val="es-MX"/>
+                        </w:rPr>
+                        <w:t>- b</w:t>
+                      </w:r>
+                      <w:r>
+                        <w:rPr>
+                          <w:color w:val="000000" w:themeColor="text1"/>
+                          <w:vertAlign w:val="superscript"/>
+                          <w:lang w:val="es-MX"/>
+                        </w:rPr>
+                        <w:t xml:space="preserve">2 </w:t>
+                      </w:r>
+                      <w:r>
+                        <w:rPr>
+                          <w:color w:val="000000" w:themeColor="text1"/>
+                          <w:lang w:val="es-MX"/>
+                        </w:rPr>
+                        <w:t>– 4 * a * c</w:t>
+                      </w:r>
+                    </w:p>
+                  </w:txbxContent>
+                </v:textbox>
+              </v:shape>
+            </w:pict>
+          </mc:Fallback>
+        </mc:AlternateContent>
+      </w:r>
+      <w:r>
+        <w:rPr>
+          <w:rFonts w:ascii="Arial" w:hAnsi="Arial" w:cs="Arial"/>
+          <w:noProof/>
+          <w:color w:val="3C4043"/>
+          <w:spacing w:val="3"/>
+          <w:sz w:val="21"/>
+          <w:szCs w:val="21"/>
+        </w:rPr>
+        <mc:AlternateContent>
+          <mc:Choice Requires="wps">
+            <w:drawing>
+              <wp:anchor distT="0" distB="0" distL="114300" distR="114300" simplePos="0" relativeHeight="251736064" behindDoc="0" locked="0" layoutInCell="1" allowOverlap="1" wp14:anchorId="5AD0C90C" wp14:editId="099E7BBF">
+                <wp:simplePos x="0" y="0"/>
+                <wp:positionH relativeFrom="margin">
+                  <wp:posOffset>2709545</wp:posOffset>
+                </wp:positionH>
+                <wp:positionV relativeFrom="paragraph">
+                  <wp:posOffset>1096645</wp:posOffset>
+                </wp:positionV>
+                <wp:extent cx="0" cy="313690"/>
+                <wp:effectExtent l="76200" t="0" r="57150" b="48260"/>
+                <wp:wrapNone/>
+                <wp:docPr id="38" name="Conector recto de flecha 38"/>
+                <wp:cNvGraphicFramePr/>
+                <a:graphic xmlns:a="http://schemas.openxmlformats.org/drawingml/2006/main">
+                  <a:graphicData uri="http://schemas.microsoft.com/office/word/2010/wordprocessingShape">
+                    <wps:wsp>
+                      <wps:cNvCnPr/>
+                      <wps:spPr>
+                        <a:xfrm>
+                          <a:off x="0" y="0"/>
+                          <a:ext cx="0" cy="313690"/>
+                        </a:xfrm>
+                        <a:prstGeom prst="straightConnector1">
+                          <a:avLst/>
+                        </a:prstGeom>
+                        <a:ln>
+                          <a:solidFill>
+                            <a:schemeClr val="tx1"/>
+                          </a:solidFill>
+                          <a:tailEnd type="triangle"/>
+                        </a:ln>
+                      </wps:spPr>
+                      <wps:style>
+                        <a:lnRef idx="1">
+                          <a:schemeClr val="accent1"/>
+                        </a:lnRef>
+                        <a:fillRef idx="0">
+                          <a:schemeClr val="accent1"/>
+                        </a:fillRef>
+                        <a:effectRef idx="0">
+                          <a:schemeClr val="accent1"/>
+                        </a:effectRef>
+                        <a:fontRef idx="minor">
+                          <a:schemeClr val="tx1"/>
+                        </a:fontRef>
+                      </wps:style>
+                      <wps:bodyPr/>
+                    </wps:wsp>
+                  </a:graphicData>
+                </a:graphic>
+              </wp:anchor>
+            </w:drawing>
+          </mc:Choice>
+          <mc:Fallback>
+            <w:pict>
+              <v:shape w14:anchorId="4F92B31D" id="Conector recto de flecha 38" o:spid="_x0000_s1026" type="#_x0000_t32" style="position:absolute;margin-left:213.35pt;margin-top:86.35pt;width:0;height:24.7pt;z-index:251736064;visibility:visible;mso-wrap-style:square;mso-wrap-distance-left:9pt;mso-wrap-distance-top:0;mso-wrap-distance-right:9pt;mso-wrap-distance-bottom:0;mso-position-horizontal:absolute;mso-position-horizontal-relative:margin;mso-position-vertical:absolute;mso-position-vertical-relative:text" o:gfxdata="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" strokecolor="black [3213]" strokeweight=".5pt">
+                <v:stroke endarrow="block" joinstyle="miter"/>
+                <w10:wrap anchorx="margin"/>
+              </v:shape>
+            </w:pict>
+          </mc:Fallback>
+        </mc:AlternateContent>
+      </w:r>
+      <w:r>
+        <w:rPr>
+          <w:rFonts w:ascii="Arial" w:hAnsi="Arial" w:cs="Arial"/>
+          <w:noProof/>
+          <w:color w:val="3C4043"/>
+          <w:spacing w:val="3"/>
+          <w:sz w:val="21"/>
+          <w:szCs w:val="21"/>
+        </w:rPr>
+        <mc:AlternateContent>
+          <mc:Choice Requires="wps">
+            <w:drawing>
+              <wp:anchor distT="0" distB="0" distL="114300" distR="114300" simplePos="0" relativeHeight="251738112" behindDoc="0" locked="0" layoutInCell="1" allowOverlap="1" wp14:anchorId="348F8096" wp14:editId="7BB2201E">
+                <wp:simplePos x="0" y="0"/>
+                <wp:positionH relativeFrom="margin">
+                  <wp:posOffset>2709545</wp:posOffset>
+                </wp:positionH>
+                <wp:positionV relativeFrom="paragraph">
+                  <wp:posOffset>399786</wp:posOffset>
+                </wp:positionV>
+                <wp:extent cx="0" cy="313690"/>
+                <wp:effectExtent l="76200" t="0" r="57150" b="48260"/>
+                <wp:wrapNone/>
+                <wp:docPr id="39" name="Conector recto de flecha 39"/>
+                <wp:cNvGraphicFramePr/>
+                <a:graphic xmlns:a="http://schemas.openxmlformats.org/drawingml/2006/main">
+                  <a:graphicData uri="http://schemas.microsoft.com/office/word/2010/wordprocessingShape">
+                    <wps:wsp>
+                      <wps:cNvCnPr/>
+                      <wps:spPr>
+                        <a:xfrm>
+                          <a:off x="0" y="0"/>
+                          <a:ext cx="0" cy="313690"/>
+                        </a:xfrm>
+                        <a:prstGeom prst="straightConnector1">
+                          <a:avLst/>
+                        </a:prstGeom>
+                        <a:ln>
+                          <a:solidFill>
+                            <a:schemeClr val="tx1"/>
+                          </a:solidFill>
+                          <a:tailEnd type="triangle"/>
+                        </a:ln>
+                      </wps:spPr>
+                      <wps:style>
+                        <a:lnRef idx="1">
+                          <a:schemeClr val="accent1"/>
+                        </a:lnRef>
+                        <a:fillRef idx="0">
+                          <a:schemeClr val="accent1"/>
+                        </a:fillRef>
+                        <a:effectRef idx="0">
+                          <a:schemeClr val="accent1"/>
+                        </a:effectRef>
+                        <a:fontRef idx="minor">
+                          <a:schemeClr val="tx1"/>
+                        </a:fontRef>
+                      </wps:style>
+                      <wps:bodyPr/>
+                    </wps:wsp>
+                  </a:graphicData>
+                </a:graphic>
+              </wp:anchor>
+            </w:drawing>
+          </mc:Choice>
+          <mc:Fallback>
+            <w:pict>
+              <v:shape w14:anchorId="0E558FB0" id="Conector recto de flecha 39" o:spid="_x0000_s1026" type="#_x0000_t32" style="position:absolute;margin-left:213.35pt;margin-top:31.5pt;width:0;height:24.7pt;z-index:251738112;visibility:visible;mso-wrap-style:square;mso-wrap-distance-left:9pt;mso-wrap-distance-top:0;mso-wrap-distance-right:9pt;mso-wrap-distance-bottom:0;mso-position-horizontal:absolute;mso-position-horizontal-relative:margin;mso-position-vertical:absolute;mso-position-vertical-relative:text" o:gfxdata="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" strokecolor="black [3213]" strokeweight=".5pt">
+                <v:stroke endarrow="block" joinstyle="miter"/>
+                <w10:wrap anchorx="margin"/>
+              </v:shape>
+            </w:pict>
+          </mc:Fallback>
+        </mc:AlternateContent>
+      </w:r>
+      <w:r>
+        <w:rPr>
+          <w:noProof/>
+        </w:rPr>
+        <mc:AlternateContent>
+          <mc:Choice Requires="wps">
+            <w:drawing>
+              <wp:anchor distT="0" distB="0" distL="114300" distR="114300" simplePos="0" relativeHeight="251714560" behindDoc="0" locked="0" layoutInCell="1" allowOverlap="1" wp14:anchorId="45EA2A83" wp14:editId="3555D8F9">
+                <wp:simplePos x="0" y="0"/>
+                <wp:positionH relativeFrom="column">
+                  <wp:posOffset>1996440</wp:posOffset>
+                </wp:positionH>
+                <wp:positionV relativeFrom="paragraph">
+                  <wp:posOffset>709559</wp:posOffset>
+                </wp:positionV>
+                <wp:extent cx="1381125" cy="390525"/>
+                <wp:effectExtent l="19050" t="0" r="47625" b="28575"/>
+                <wp:wrapNone/>
+                <wp:docPr id="26" name="Diagrama de flujo: datos 26"/>
+                <wp:cNvGraphicFramePr/>
+                <a:graphic xmlns:a="http://schemas.openxmlformats.org/drawingml/2006/main">
+                  <a:graphicData uri="http://schemas.microsoft.com/office/word/2010/wordprocessingShape">
+                    <wps:wsp>
+                      <wps:cNvSpPr/>
+                      <wps:spPr>
+                        <a:xfrm>
+                          <a:off x="0" y="0"/>
+                          <a:ext cx="1381125" cy="390525"/>
+                        </a:xfrm>
+                        <a:prstGeom prst="flowChartInputOutput">
+                          <a:avLst/>
+                        </a:prstGeom>
+                        <a:noFill/>
+                        <a:ln>
+                          <a:solidFill>
+                            <a:schemeClr val="tx1"/>
+                          </a:solidFill>
+                        </a:ln>
+                      </wps:spPr>
+                      <wps:style>
+                        <a:lnRef idx="2">
+                          <a:schemeClr val="accent1">
+                            <a:shade val="50000"/>
+                          </a:schemeClr>
+                        </a:lnRef>
+                        <a:fillRef idx="1">
+                          <a:schemeClr val="accent1"/>
+                        </a:fillRef>
+                        <a:effectRef idx="0">
+                          <a:schemeClr val="accent1"/>
+                        </a:effectRef>
+                        <a:fontRef idx="minor">
+                          <a:schemeClr val="lt1"/>
+                        </a:fontRef>
+                      </wps:style>
+                      <wps:txbx>
+                        <w:txbxContent>
+                          <w:p>
+                            <w:pPr>
+                              <w:jc w:val="center"/>
+                              <w:rPr>
+                                <w:color w:val="000000" w:themeColor="text1"/>
+                                <w:lang w:val="es-ES"/>
+                              </w:rPr>
+                            </w:pPr>
+                            <w:r>
+                              <w:rPr>
+                                <w:color w:val="000000" w:themeColor="text1"/>
+                                <w:lang w:val="es-ES"/>
+                              </w:rPr>
+                              <w:t>a</w:t>
+                            </w:r>
+                            <w:r>
+                              <w:rPr>
+                                <w:color w:val="000000" w:themeColor="text1"/>
+                                <w:lang w:val="es-ES"/>
+                              </w:rPr>
+                              <w:t>, b, c</w:t>
+                            </w:r>
+                          </w:p>
+                        </w:txbxContent>
+                      </wps:txbx>
+                      <wps:bodyPr rot="0" spcFirstLastPara="0" vertOverflow="overflow" horzOverflow="overflow" vert="horz" wrap="square" lIns="91440" tIns="45720" rIns="91440" bIns="45720" numCol="1" spcCol="0" rtlCol="0" fromWordArt="0" anchor="ctr" anchorCtr="0" forceAA="0" compatLnSpc="1">
+                        <a:prstTxWarp prst="textNoShape">
+                          <a:avLst/>
+                        </a:prstTxWarp>
+                        <a:noAutofit/>
+                      </wps:bodyPr>
+                    </wps:wsp>
+                  </a:graphicData>
+                </a:graphic>
+                <wp14:sizeRelV relativeFrom="margin">
+                  <wp14:pctHeight>0</wp14:pctHeight>
+                </wp14:sizeRelV>
+              </wp:anchor>
+            </w:drawing>
+          </mc:Choice>
+          <mc:Fallback>
+            <w:pict>
+              <v:shape w14:anchorId="45EA2A83" id="Diagrama de flujo: datos 26" o:spid="_x0000_s1051" type="#_x0000_t111" style="position:absolute;margin-left:157.2pt;margin-top:55.85pt;width:108.75pt;height:30.75pt;z-index:251714560;visibility:visible;mso-wrap-style:square;mso-height-percent:0;mso-wrap-distance-left:9pt;mso-wrap-distance-top:0;mso-wrap-distance-right:9pt;mso-wrap-distance-bottom:0;mso-position-horizontal:absolute;mso-position-horizontal-relative:text;mso-position-vertical:absolute;mso-position-vertical-relative:text;mso-height-percent:0;mso-height-relative:margin;v-text-anchor:middle" o:gfxdata="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" filled="f" strokecolor="black [3213]" strokeweight="1pt">
+                <v:textbox>
+                  <w:txbxContent>
+                    <w:p>
+                      <w:pPr>
+                        <w:jc w:val="center"/>
+                        <w:rPr>
+                          <w:color w:val="000000" w:themeColor="text1"/>
+                          <w:lang w:val="es-ES"/>
+                        </w:rPr>
+                      </w:pPr>
+                      <w:r>
+                        <w:rPr>
+                          <w:color w:val="000000" w:themeColor="text1"/>
+                          <w:lang w:val="es-ES"/>
+                        </w:rPr>
+                        <w:t>a</w:t>
+                      </w:r>
+                      <w:r>
+                        <w:rPr>
+                          <w:color w:val="000000" w:themeColor="text1"/>
+                          <w:lang w:val="es-ES"/>
+                        </w:rPr>
+                        <w:t>, b, c</w:t>
+                      </w:r>
+                    </w:p>
+                  </w:txbxContent>
+                </v:textbox>
+              </v:shape>
+            </w:pict>
+          </mc:Fallback>
+        </mc:AlternateContent>
+      </w:r>
+      <w:r>
+        <w:rPr>
+          <w:noProof/>
+        </w:rPr>
+        <mc:AlternateContent>
+          <mc:Choice Requires="wps">
+            <w:drawing>
+              <wp:anchor distT="0" distB="0" distL="114300" distR="114300" simplePos="0" relativeHeight="251711488" behindDoc="0" locked="0" layoutInCell="1" allowOverlap="1" wp14:anchorId="63CDC916" wp14:editId="34A7F4F0">
+                <wp:simplePos x="0" y="0"/>
+                <wp:positionH relativeFrom="column">
+                  <wp:posOffset>2025015</wp:posOffset>
+                </wp:positionH>
+                <wp:positionV relativeFrom="paragraph">
+                  <wp:posOffset>5715</wp:posOffset>
+                </wp:positionV>
+                <wp:extent cx="1333500" cy="400050"/>
+                <wp:effectExtent l="0" t="0" r="19050" b="19050"/>
+                <wp:wrapNone/>
+                <wp:docPr id="24" name="Diagrama de flujo: terminador 24"/>
+                <wp:cNvGraphicFramePr/>
+                <a:graphic xmlns:a="http://schemas.openxmlformats.org/drawingml/2006/main">
+                  <a:graphicData uri="http://schemas.microsoft.com/office/word/2010/wordprocessingShape">
+                    <wps:wsp>
+                      <wps:cNvSpPr/>
+                      <wps:spPr>
+                        <a:xfrm>
+                          <a:off x="0" y="0"/>
+                          <a:ext cx="1333500" cy="400050"/>
+                        </a:xfrm>
+                        <a:prstGeom prst="flowChartTerminator">
+                          <a:avLst/>
+                        </a:prstGeom>
+                        <a:noFill/>
+                        <a:ln>
+                          <a:solidFill>
+                            <a:schemeClr val="tx1"/>
+                          </a:solidFill>
+                        </a:ln>
+                      </wps:spPr>
+                      <wps:style>
+                        <a:lnRef idx="2">
+                          <a:schemeClr val="accent1">
+                            <a:shade val="50000"/>
+                          </a:schemeClr>
+                        </a:lnRef>
+                        <a:fillRef idx="1">
+                          <a:schemeClr val="accent1"/>
+                        </a:fillRef>
+                        <a:effectRef idx="0">
+                          <a:schemeClr val="accent1"/>
+                        </a:effectRef>
+                        <a:fontRef idx="minor">
+                          <a:schemeClr val="lt1"/>
+                        </a:fontRef>
+                      </wps:style>
+                      <wps:txbx>
+                        <w:txbxContent>
+                          <w:p>
+                            <w:pPr>
+                              <w:jc w:val="center"/>
+                              <w:rPr>
+                                <w:color w:val="000000" w:themeColor="text1"/>
+                                <w:lang w:val="es-ES"/>
+                              </w:rPr>
+                            </w:pPr>
+                            <w:r>
+                              <w:rPr>
+                                <w:color w:val="000000" w:themeColor="text1"/>
+                                <w:lang w:val="es-ES"/>
+                              </w:rPr>
+                              <w:t>Inicio</w:t>
+                            </w:r>
+                          </w:p>
+                        </w:txbxContent>
+                      </wps:txbx>
+                      <wps:bodyPr rot="0" spcFirstLastPara="0" vertOverflow="overflow" horzOverflow="overflow" vert="horz" wrap="square" lIns="91440" tIns="45720" rIns="91440" bIns="45720" numCol="1" spcCol="0" rtlCol="0" fromWordArt="0" anchor="ctr" anchorCtr="0" forceAA="0" compatLnSpc="1">
+                        <a:prstTxWarp prst="textNoShape">
+                          <a:avLst/>
+                        </a:prstTxWarp>
+                        <a:noAutofit/>
+                      </wps:bodyPr>
+                    </wps:wsp>
+                  </a:graphicData>
+                </a:graphic>
+              </wp:anchor>
+            </w:drawing>
+          </mc:Choice>
+          <mc:Fallback>
+            <w:pict>
+              <v:shape w14:anchorId="63CDC916" id="Diagrama de flujo: terminador 24" o:spid="_x0000_s1052" type="#_x0000_t116" style="position:absolute;margin-left:159.45pt;margin-top:.45pt;width:105pt;height:31.5pt;z-index:251711488;visibility:visible;mso-wrap-style:square;mso-wrap-distance-left:9pt;mso-wrap-distance-top:0;mso-wrap-distance-right:9pt;mso-wrap-distance-bottom:0;mso-position-horizontal:absolute;mso-position-horizontal-relative:text;mso-position-vertical:absolute;mso-position-vertical-relative:text;v-text-anchor:middle" o:gfxdata="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" filled="f" strokecolor="black [3213]" strokeweight="1pt">
+                <v:textbox>
+                  <w:txbxContent>
+                    <w:p>
+                      <w:pPr>
+                        <w:jc w:val="center"/>
+                        <w:rPr>
+                          <w:color w:val="000000" w:themeColor="text1"/>
+                          <w:lang w:val="es-ES"/>
+                        </w:rPr>
+                      </w:pPr>
+                      <w:r>
+                        <w:rPr>
+                          <w:color w:val="000000" w:themeColor="text1"/>
+                          <w:lang w:val="es-ES"/>
+                        </w:rPr>
+                        <w:t>Inicio</w:t>
+                      </w:r>
+                    </w:p>
+                  </w:txbxContent>
+                </v:textbox>
+              </v:shape>
+            </w:pict>
+          </mc:Fallback>
+        </mc:AlternateContent>
+      </w:r>
+      <w:r>
+        <w:rPr>
+          <w:noProof/>
+        </w:rPr>
+        <w:br w:type="page"/>
+      </w:r>
+    </w:p>
+    <w:p>
+      <w:pPr>
+        <w:spacing w:after="0" w:line="240" w:lineRule="auto"/>
+      </w:pPr>
+      <w:r>
+        <w:rPr>
+          <w:noProof/>
+        </w:rPr>
+        <w:lastRenderedPageBreak/>
+        <w:drawing>
+          <wp:inline distT="0" distB="0" distL="0" distR="0" wp14:anchorId="2705977B" wp14:editId="68425F2A">
+            <wp:extent cx="4781550" cy="5838825"/>
+            <wp:effectExtent l="76200" t="76200" r="133350" b="142875"/>
+            <wp:docPr id="5" name="Imagen 5"/>
+            <wp:cNvGraphicFramePr>
+              <a:graphicFrameLocks xmlns:a="http://schemas.openxmlformats.org/drawingml/2006/main" noChangeAspect="1"/>
+            </wp:cNvGraphicFramePr>
+            <a:graphic xmlns:a="http://schemas.openxmlformats.org/drawingml/2006/main">
+              <a:graphicData uri="http://schemas.openxmlformats.org/drawingml/2006/picture">
+                <pic:pic xmlns:pic="http://schemas.openxmlformats.org/drawingml/2006/picture">
+                  <pic:nvPicPr>
+                    <pic:cNvPr id="1" name=""/>
+                    <pic:cNvPicPr/>
+                  </pic:nvPicPr>
+                  <pic:blipFill>
+                    <a:blip r:embed="rId20"/>
+                    <a:stretch>
+                      <a:fillRect/>
+                    </a:stretch>
+                  </pic:blipFill>
+                  <pic:spPr>
+                    <a:xfrm>
+                      <a:off x="0" y="0"/>
+                      <a:ext cx="4781550" cy="5838825"/>
+                    </a:xfrm>
+                    <a:prstGeom prst="rect">
+                      <a:avLst/>
+                    </a:prstGeom>
+                    <a:ln w="38100" cap="sq">
+                      <a:solidFill>
+                        <a:srgbClr val="000000"/>
+                      </a:solidFill>
+                      <a:prstDash val="solid"/>
+                      <a:miter lim="800000"/>
+                    </a:ln>
+                    <a:effectLst>
+                      <a:outerShdw blurRad="50800" dist="38100" dir="2700000" algn="tl" rotWithShape="0">
+                        <a:srgbClr val="000000">
+                          <a:alpha val="43000"/>
+                        </a:srgbClr>
+                      </a:outerShdw>
+                    </a:effectLst>
+                  </pic:spPr>
+                </pic:pic>
+              </a:graphicData>
+            </a:graphic>
+          </wp:inline>
+        </w:drawing>
+      </w:r>
+    </w:p>
+    <w:p>
+      <w:r>
+        <w:br w:type="page"/>
+      </w:r>
+    </w:p>
+    <w:p>
+      <w:pPr>
+        <w:spacing w:after="0" w:line="240" w:lineRule="auto"/>
+      </w:pPr>
+      <w:r>
+        <w:rPr>
+          <w:noProof/>
+        </w:rPr>
+        <w:lastRenderedPageBreak/>
+        <w:drawing>
+          <wp:inline distT="0" distB="0" distL="0" distR="0" wp14:anchorId="7132845E" wp14:editId="0B95E813">
+            <wp:extent cx="3038475" cy="3419475"/>
+            <wp:effectExtent l="76200" t="76200" r="142875" b="142875"/>
+            <wp:docPr id="22" name="Imagen 22"/>
+            <wp:cNvGraphicFramePr>
+              <a:graphicFrameLocks xmlns:a="http://schemas.openxmlformats.org/drawingml/2006/main" noChangeAspect="1"/>
+            </wp:cNvGraphicFramePr>
+            <a:graphic xmlns:a="http://schemas.openxmlformats.org/drawingml/2006/main">
+              <a:graphicData uri="http://schemas.openxmlformats.org/drawingml/2006/picture">
+                <pic:pic xmlns:pic="http://schemas.openxmlformats.org/drawingml/2006/picture">
+                  <pic:nvPicPr>
+                    <pic:cNvPr id="1" name=""/>
+                    <pic:cNvPicPr/>
+                  </pic:nvPicPr>
+                  <pic:blipFill>
+                    <a:blip r:embed="rId21"/>
+                    <a:stretch>
+                      <a:fillRect/>
+                    </a:stretch>
+                  </pic:blipFill>
+                  <pic:spPr>
+                    <a:xfrm>
+                      <a:off x="0" y="0"/>
+                      <a:ext cx="3038475" cy="3419475"/>
+                    </a:xfrm>
+                    <a:prstGeom prst="rect">
+                      <a:avLst/>
+                    </a:prstGeom>
+                    <a:ln w="38100" cap="sq">
+                      <a:solidFill>
+                        <a:srgbClr val="000000"/>
+                      </a:solidFill>
+                      <a:prstDash val="solid"/>
+                      <a:miter lim="800000"/>
+                    </a:ln>
+                    <a:effectLst>
+                      <a:outerShdw blurRad="50800" dist="38100" dir="2700000" algn="tl" rotWithShape="0">
+                        <a:srgbClr val="000000">
+                          <a:alpha val="43000"/>
+                        </a:srgbClr>
+                      </a:outerShdw>
+                    </a:effectLst>
+                  </pic:spPr>
+                </pic:pic>
+              </a:graphicData>
+            </a:graphic>
+          </wp:inline>
+        </w:drawing>
+      </w:r>
+    </w:p>
+    <w:p>
+      <w:pPr>
+        <w:spacing w:after="0" w:line="240" w:lineRule="auto"/>
+        <w:jc w:val="right"/>
+      </w:pPr>
+      <w:r>
+        <w:rPr>
+          <w:noProof/>
+        </w:rPr>
+        <w:drawing>
+          <wp:inline distT="0" distB="0" distL="0" distR="0" wp14:anchorId="3DCD94F8" wp14:editId="0741FA1C">
+            <wp:extent cx="3095625" cy="3248025"/>
+            <wp:effectExtent l="76200" t="76200" r="142875" b="142875"/>
+            <wp:docPr id="23" name="Imagen 23"/>
+            <wp:cNvGraphicFramePr>
+              <a:graphicFrameLocks xmlns:a="http://schemas.openxmlformats.org/drawingml/2006/main" noChangeAspect="1"/>
+            </wp:cNvGraphicFramePr>
+            <a:graphic xmlns:a="http://schemas.openxmlformats.org/drawingml/2006/main">
+              <a:graphicData uri="http://schemas.openxmlformats.org/drawingml/2006/picture">
+                <pic:pic xmlns:pic="http://schemas.openxmlformats.org/drawingml/2006/picture">
+                  <pic:nvPicPr>
+                    <pic:cNvPr id="1" name=""/>
+                    <pic:cNvPicPr/>
+                  </pic:nvPicPr>
+                  <pic:blipFill>
+                    <a:blip r:embed="rId22"/>
+                    <a:stretch>
+                      <a:fillRect/>
+                    </a:stretch>
+                  </pic:blipFill>
+                  <pic:spPr>
+                    <a:xfrm>
+                      <a:off x="0" y="0"/>
+                      <a:ext cx="3095625" cy="3248025"/>
+                    </a:xfrm>
+                    <a:prstGeom prst="rect">
+                      <a:avLst/>
+                    </a:prstGeom>
+                    <a:ln w="38100" cap="sq">
+                      <a:solidFill>
+                        <a:srgbClr val="000000"/>
+                      </a:solidFill>
+                      <a:prstDash val="solid"/>
+                      <a:miter lim="800000"/>
+                    </a:ln>
+                    <a:effectLst>
+                      <a:outerShdw blurRad="50800" dist="38100" dir="2700000" algn="tl" rotWithShape="0">
+                        <a:srgbClr val="000000">
+                          <a:alpha val="43000"/>
+                        </a:srgbClr>
+                      </a:outerShdw>
+                    </a:effectLst>
+                  </pic:spPr>
+                </pic:pic>
+              </a:graphicData>
+            </a:graphic>
+          </wp:inline>
+        </w:drawing>
+      </w:r>
+    </w:p>
     <w:sectPr>
+      <w:headerReference w:type="default" r:id="rId23"/>
       <w:pgSz w:w="11906" w:h="16838"/>
-      <w:pgMar w:top="1417" w:right="1701" w:bottom="1417" w:left="1701" w:header="708" w:footer="708" w:gutter="0"/>
+      <w:pgMar w:top="1417" w:right="1701" w:bottom="1417" w:left="1701" w:header="567" w:footer="567" w:gutter="0"/>
       <w:cols w:space="708"/>
       <w:docGrid w:linePitch="360"/>
     </w:sectPr>
   </w:body>
 </w:document>
+</file>
+
+<file path=word/endnotes.xml><?xml version="1.0" encoding="utf-8"?>
+<w:endnotes xmlns:wpc="http://schemas.microsoft.com/office/word/2010/wordprocessingCanvas" xmlns:cx="http://schemas.microsoft.com/office/drawing/2014/chartex" xmlns:cx1="http://schemas.microsoft.com/office/drawing/2015/9/8/chartex" xmlns:cx2="http://schemas.microsoft.com/office/drawing/2015/10/21/chartex" xmlns:cx3="http://schemas.microsoft.com/office/drawing/2016/5/9/chartex" xmlns:cx4="http://schemas.microsoft.com/office/drawing/2016/5/10/chartex" xmlns:cx5="http://schemas.microsoft.com/office/drawing/2016/5/11/chartex" xmlns:cx6="http://schemas.microsoft.com/office/drawing/2016/5/12/chartex" xmlns:cx7="http://schemas.microsoft.com/office/drawing/2016/5/13/chartex" xmlns:cx8="http://schemas.microsoft.com/office/drawing/2016/5/14/chartex" xmlns:mc="http://schemas.openxmlformats.org/markup-compatibility/2006" xmlns:aink="http://schemas.microsoft.com/office/drawing/2016/ink" xmlns:am3d="http://schemas.microsoft.com/office/drawing/2017/model3d" xmlns:o="urn:schemas-microsoft-com:office:office" xmlns:r="http://schemas.openxmlformats.org/officeDocument/2006/relationships" xmlns:m="http://schemas.openxmlformats.org/officeDocument/2006/math" xmlns:v="urn:schemas-microsoft-com:vml" xmlns:wp14="http://schemas.microsoft.com/office/word/2010/wordprocessingDrawing" xmlns:wp="http://schemas.openxmlformats.org/drawingml/2006/wordprocessingDrawing" xmlns:w10="urn:schemas-microsoft-com:office:word" xmlns:w="http://schemas.openxmlformats.org/wordprocessingml/2006/main" xmlns:w14="http://schemas.microsoft.com/office/word/2010/wordml" xmlns:w15="http://schemas.microsoft.com/office/word/2012/wordml" xmlns:w16cex="http://schemas.microsoft.com/office/word/2018/wordml/cex" xmlns:w16cid="http://schemas.microsoft.com/office/word/2016/wordml/cid" xmlns:w16="http://schemas.microsoft.com/office/word/2018/wordml" xmlns:w16se="http://schemas.microsoft.com/office/word/2015/wordml/symex" xmlns:wpg="http://schemas.microsoft.com/office/word/2010/wordprocessingGroup" xmlns:wpi="http://schemas.microsoft.com/office/word/2010/wordprocessingInk" xmlns:wne="http://schemas.microsoft.com/office/word/2006/wordml" xmlns:wps="http://schemas.microsoft.com/office/word/2010/wordprocessingShape" mc:Ignorable="w14 w15 w16se w16cid w16 w16cex wp14">
+  <w:endnote w:type="separator" w:id="-1">
+    <w:p>
+      <w:pPr>
+        <w:spacing w:after="0" w:line="240" w:lineRule="auto"/>
+      </w:pPr>
+      <w:r>
+        <w:separator/>
+      </w:r>
+    </w:p>
+  </w:endnote>
+  <w:endnote w:type="continuationSeparator" w:id="0">
+    <w:p>
+      <w:pPr>
+        <w:spacing w:after="0" w:line="240" w:lineRule="auto"/>
+      </w:pPr>
+      <w:r>
+        <w:continuationSeparator/>
+      </w:r>
+    </w:p>
+  </w:endnote>
+</w:endnotes>
+</file>
+
+<file path=word/footnotes.xml><?xml version="1.0" encoding="utf-8"?>
+<w:footnotes xmlns:wpc="http://schemas.microsoft.com/office/word/2010/wordprocessingCanvas" xmlns:cx="http://schemas.microsoft.com/office/drawing/2014/chartex" xmlns:cx1="http://schemas.microsoft.com/office/drawing/2015/9/8/chartex" xmlns:cx2="http://schemas.microsoft.com/office/drawing/2015/10/21/chartex" xmlns:cx3="http://schemas.microsoft.com/office/drawing/2016/5/9/chartex" xmlns:cx4="http://schemas.microsoft.com/office/drawing/2016/5/10/chartex" xmlns:cx5="http://schemas.microsoft.com/office/drawing/2016/5/11/chartex" xmlns:cx6="http://schemas.microsoft.com/office/drawing/2016/5/12/chartex" xmlns:cx7="http://schemas.microsoft.com/office/drawing/2016/5/13/chartex" xmlns:cx8="http://schemas.microsoft.com/office/drawing/2016/5/14/chartex" xmlns:mc="http://schemas.openxmlformats.org/markup-compatibility/2006" xmlns:aink="http://schemas.microsoft.com/office/drawing/2016/ink" xmlns:am3d="http://schemas.microsoft.com/office/drawing/2017/model3d" xmlns:o="urn:schemas-microsoft-com:office:office" xmlns:r="http://schemas.openxmlformats.org/officeDocument/2006/relationships" xmlns:m="http://schemas.openxmlformats.org/officeDocument/2006/math" xmlns:v="urn:schemas-microsoft-com:vml" xmlns:wp14="http://schemas.microsoft.com/office/word/2010/wordprocessingDrawing" xmlns:wp="http://schemas.openxmlformats.org/drawingml/2006/wordprocessingDrawing" xmlns:w10="urn:schemas-microsoft-com:office:word" xmlns:w="http://schemas.openxmlformats.org/wordprocessingml/2006/main" xmlns:w14="http://schemas.microsoft.com/office/word/2010/wordml" xmlns:w15="http://schemas.microsoft.com/office/word/2012/wordml" xmlns:w16cex="http://schemas.microsoft.com/office/word/2018/wordml/cex" xmlns:w16cid="http://schemas.microsoft.com/office/word/2016/wordml/cid" xmlns:w16="http://schemas.microsoft.com/office/word/2018/wordml" xmlns:w16se="http://schemas.microsoft.com/office/word/2015/wordml/symex" xmlns:wpg="http://schemas.microsoft.com/office/word/2010/wordprocessingGroup" xmlns:wpi="http://schemas.microsoft.com/office/word/2010/wordprocessingInk" xmlns:wne="http://schemas.microsoft.com/office/word/2006/wordml" xmlns:wps="http://schemas.microsoft.com/office/word/2010/wordprocessingShape" mc:Ignorable="w14 w15 w16se w16cid w16 w16cex wp14">
+  <w:footnote w:type="separator" w:id="-1">
+    <w:p>
+      <w:pPr>
+        <w:spacing w:after="0" w:line="240" w:lineRule="auto"/>
+      </w:pPr>
+      <w:r>
+        <w:separator/>
+      </w:r>
+    </w:p>
+  </w:footnote>
+  <w:footnote w:type="continuationSeparator" w:id="0">
+    <w:p>
+      <w:pPr>
+        <w:spacing w:after="0" w:line="240" w:lineRule="auto"/>
+      </w:pPr>
+      <w:r>
+        <w:continuationSeparator/>
+      </w:r>
+    </w:p>
+  </w:footnote>
+</w:footnotes>
+</file>
+
+<file path=word/header1.xml><?xml version="1.0" encoding="utf-8"?>
+<w:hdr xmlns:wpc="http://schemas.microsoft.com/office/word/2010/wordprocessingCanvas" xmlns:cx="http://schemas.microsoft.com/office/drawing/2014/chartex" xmlns:cx1="http://schemas.microsoft.com/office/drawing/2015/9/8/chartex" xmlns:cx2="http://schemas.microsoft.com/office/drawing/2015/10/21/chartex" xmlns:cx3="http://schemas.microsoft.com/office/drawing/2016/5/9/chartex" xmlns:cx4="http://schemas.microsoft.com/office/drawing/2016/5/10/chartex" xmlns:cx5="http://schemas.microsoft.com/office/drawing/2016/5/11/chartex" xmlns:cx6="http://schemas.microsoft.com/office/drawing/2016/5/12/chartex" xmlns:cx7="http://schemas.microsoft.com/office/drawing/2016/5/13/chartex" xmlns:cx8="http://schemas.microsoft.com/office/drawing/2016/5/14/chartex" xmlns:mc="http://schemas.openxmlformats.org/markup-compatibility/2006" xmlns:aink="http://schemas.microsoft.com/office/drawing/2016/ink" xmlns:am3d="http://schemas.microsoft.com/office/drawing/2017/model3d" xmlns:o="urn:schemas-microsoft-com:office:office" xmlns:r="http://schemas.openxmlformats.org/officeDocument/2006/relationships" xmlns:m="http://schemas.openxmlformats.org/officeDocument/2006/math" xmlns:v="urn:schemas-microsoft-com:vml" xmlns:wp14="http://schemas.microsoft.com/office/word/2010/wordprocessingDrawing" xmlns:wp="http://schemas.openxmlformats.org/drawingml/2006/wordprocessingDrawing" xmlns:w10="urn:schemas-microsoft-com:office:word" xmlns:w="http://schemas.openxmlformats.org/wordprocessingml/2006/main" xmlns:w14="http://schemas.microsoft.com/office/word/2010/wordml" xmlns:w15="http://schemas.microsoft.com/office/word/2012/wordml" xmlns:w16cex="http://schemas.microsoft.com/office/word/2018/wordml/cex" xmlns:w16cid="http://schemas.microsoft.com/office/word/2016/wordml/cid" xmlns:w16="http://schemas.microsoft.com/office/word/2018/wordml" xmlns:w16se="http://schemas.microsoft.com/office/word/2015/wordml/symex" xmlns:wpg="http://schemas.microsoft.com/office/word/2010/wordprocessingGroup" xmlns:wpi="http://schemas.microsoft.com/office/word/2010/wordprocessingInk" xmlns:wne="http://schemas.microsoft.com/office/word/2006/wordml" xmlns:wps="http://schemas.microsoft.com/office/word/2010/wordprocessingShape" mc:Ignorable="w14 w15 w16se w16cid w16 w16cex wp14">
+  <w:p>
+    <w:pPr>
+      <w:pStyle w:val="Encabezado"/>
+      <w:jc w:val="right"/>
+      <w:rPr>
+        <w:lang w:val="es-ES"/>
+      </w:rPr>
+    </w:pPr>
+    <w:r>
+      <w:rPr>
+        <w:lang w:val="es-ES"/>
+      </w:rPr>
+      <w:t>Eduardo Jayaro</w:t>
+    </w:r>
+  </w:p>
+  <w:p>
+    <w:pPr>
+      <w:pStyle w:val="Encabezado"/>
+      <w:jc w:val="right"/>
+      <w:rPr>
+        <w:lang w:val="es-ES"/>
+      </w:rPr>
+    </w:pPr>
+    <w:r>
+      <w:rPr>
+        <w:lang w:val="es-ES"/>
+      </w:rPr>
+      <w:t>08/03/2021</w:t>
+    </w:r>
+  </w:p>
+  <w:p>
+    <w:pPr>
+      <w:pStyle w:val="Encabezado"/>
+      <w:jc w:val="right"/>
+    </w:pPr>
+    <w:r>
+      <w:rPr>
+        <w:lang w:val="es-ES"/>
+      </w:rPr>
+      <w:t>1TSM1</w:t>
+    </w:r>
+  </w:p>
+  <w:p>
+    <w:pPr>
+      <w:pStyle w:val="Encabezado"/>
+      <w:jc w:val="right"/>
+    </w:pPr>
+  </w:p>
+</w:hdr>
 </file>
 
 <file path=word/styles.xml><?xml version="1.0" encoding="utf-8"?>
@@ -5655,6 +8656,66 @@
     <w:semiHidden/>
     <w:unhideWhenUsed/>
   </w:style>
+  <w:style w:type="character" w:styleId="Textodelmarcadordeposicin">
+    <w:name w:val="Placeholder Text"/>
+    <w:basedOn w:val="Fuentedeprrafopredeter"/>
+    <w:uiPriority w:val="99"/>
+    <w:semiHidden/>
+    <w:rsid w:val="00F2175F"/>
+    <w:rPr>
+      <w:color w:val="808080"/>
+    </w:rPr>
+  </w:style>
+  <w:style w:type="paragraph" w:styleId="Encabezado">
+    <w:name w:val="header"/>
+    <w:basedOn w:val="Normal"/>
+    <w:link w:val="EncabezadoCar"/>
+    <w:uiPriority w:val="99"/>
+    <w:unhideWhenUsed/>
+    <w:rsid w:val="00D05501"/>
+    <w:pPr>
+      <w:tabs>
+        <w:tab w:val="center" w:pos="4252"/>
+        <w:tab w:val="right" w:pos="8504"/>
+      </w:tabs>
+      <w:spacing w:after="0" w:line="240" w:lineRule="auto"/>
+    </w:pPr>
+  </w:style>
+  <w:style w:type="character" w:customStyle="1" w:styleId="EncabezadoCar">
+    <w:name w:val="Encabezado Car"/>
+    <w:basedOn w:val="Fuentedeprrafopredeter"/>
+    <w:link w:val="Encabezado"/>
+    <w:uiPriority w:val="99"/>
+    <w:rsid w:val="00D05501"/>
+    <w:rPr>
+      <w:lang w:val="es-VE"/>
+    </w:rPr>
+  </w:style>
+  <w:style w:type="paragraph" w:styleId="Piedepgina">
+    <w:name w:val="footer"/>
+    <w:basedOn w:val="Normal"/>
+    <w:link w:val="PiedepginaCar"/>
+    <w:uiPriority w:val="99"/>
+    <w:unhideWhenUsed/>
+    <w:rsid w:val="00D05501"/>
+    <w:pPr>
+      <w:tabs>
+        <w:tab w:val="center" w:pos="4252"/>
+        <w:tab w:val="right" w:pos="8504"/>
+      </w:tabs>
+      <w:spacing w:after="0" w:line="240" w:lineRule="auto"/>
+    </w:pPr>
+  </w:style>
+  <w:style w:type="character" w:customStyle="1" w:styleId="PiedepginaCar">
+    <w:name w:val="Pie de página Car"/>
+    <w:basedOn w:val="Fuentedeprrafopredeter"/>
+    <w:link w:val="Piedepgina"/>
+    <w:uiPriority w:val="99"/>
+    <w:rsid w:val="00D05501"/>
+    <w:rPr>
+      <w:lang w:val="es-VE"/>
+    </w:rPr>
+  </w:style>
 </w:styles>
 </file>
 

</xml_diff>

<commit_message>
Inicio Estructuras Repititivas 1
</commit_message>
<xml_diff>
--- a/AlgoritmosCondicionales(2)_Jayaro_Alvarez_EduardoEnrique_1TSM1.docx
+++ b/AlgoritmosCondicionales(2)_Jayaro_Alvarez_EduardoEnrique_1TSM1.docx
@@ -7097,21 +7097,7 @@
                                 <w:color w:val="000000" w:themeColor="text1"/>
                                 <w:lang w:val="es-ES"/>
                               </w:rPr>
-                              <w:t>“</w:t>
-                            </w:r>
-                            <w:r>
-                              <w:rPr>
-                                <w:color w:val="000000" w:themeColor="text1"/>
-                                <w:lang w:val="es-ES"/>
-                              </w:rPr>
-                              <w:t>La ecuación no existe</w:t>
-                            </w:r>
-                            <w:r>
-                              <w:rPr>
-                                <w:color w:val="000000" w:themeColor="text1"/>
-                                <w:lang w:val="es-ES"/>
-                              </w:rPr>
-                              <w:t>”</w:t>
+                              <w:t>“La ecuación no existe”</w:t>
                             </w:r>
                           </w:p>
                         </w:txbxContent>
@@ -8116,7 +8102,7 @@
     <w:sectPr>
       <w:headerReference w:type="default" r:id="rId23"/>
       <w:pgSz w:w="11906" w:h="16838"/>
-      <w:pgMar w:top="1417" w:right="1701" w:bottom="1417" w:left="1701" w:header="567" w:footer="567" w:gutter="0"/>
+      <w:pgMar w:top="1417" w:right="1701" w:bottom="1417" w:left="1701" w:header="283" w:footer="283" w:gutter="0"/>
       <w:cols w:space="708"/>
       <w:docGrid w:linePitch="360"/>
     </w:sectPr>
@@ -8203,7 +8189,7 @@
       <w:rPr>
         <w:lang w:val="es-ES"/>
       </w:rPr>
-      <w:t>08/03/2021</w:t>
+      <w:t>14/03/2021</w:t>
     </w:r>
   </w:p>
   <w:p>
@@ -8221,7 +8207,6 @@
   <w:p>
     <w:pPr>
       <w:pStyle w:val="Encabezado"/>
-      <w:jc w:val="right"/>
     </w:pPr>
   </w:p>
 </w:hdr>

</xml_diff>